<commit_message>
Update report, adding photo type size
</commit_message>
<xml_diff>
--- a/6721 Project 1 Report.docx
+++ b/6721 Project 1 Report.docx
@@ -161,7 +161,29 @@
           <w:szCs w:val="28"/>
           <w:lang w:val="en-CA"/>
         </w:rPr>
-        <w:t>Due date : Friday, November 20</w:t>
+        <w:t xml:space="preserve">Due </w:t>
+      </w:r>
+      <w:proofErr w:type="gramStart"/>
+      <w:r>
+        <w:rPr>
+          <w:rFonts w:ascii="Times New Roman" w:hAnsi="Times New Roman" w:cs="Times New Roman"/>
+          <w:kern w:val="0"/>
+          <w:sz w:val="28"/>
+          <w:szCs w:val="28"/>
+          <w:lang w:val="en-CA"/>
+        </w:rPr>
+        <w:t>date :</w:t>
+      </w:r>
+      <w:proofErr w:type="gramEnd"/>
+      <w:r>
+        <w:rPr>
+          <w:rFonts w:ascii="Times New Roman" w:hAnsi="Times New Roman" w:cs="Times New Roman"/>
+          <w:kern w:val="0"/>
+          <w:sz w:val="28"/>
+          <w:szCs w:val="28"/>
+          <w:lang w:val="en-CA"/>
+        </w:rPr>
+        <w:t xml:space="preserve"> Friday, November 20</w:t>
       </w:r>
       <w:r>
         <w:rPr>
@@ -428,6 +450,7 @@
           <w:lang w:val="en-CA"/>
         </w:rPr>
       </w:pPr>
+      <w:proofErr w:type="spellStart"/>
       <w:r>
         <w:rPr>
           <w:rFonts w:ascii="Times New Roman" w:hAnsi="Times New Roman" w:cs="Times New Roman"/>
@@ -436,7 +459,18 @@
           <w:szCs w:val="36"/>
           <w:lang w:val="en-CA"/>
         </w:rPr>
-        <w:t xml:space="preserve">Wenhui Guo </w:t>
+        <w:t>Wenhui</w:t>
+      </w:r>
+      <w:proofErr w:type="spellEnd"/>
+      <w:r>
+        <w:rPr>
+          <w:rFonts w:ascii="Times New Roman" w:hAnsi="Times New Roman" w:cs="Times New Roman"/>
+          <w:kern w:val="0"/>
+          <w:sz w:val="36"/>
+          <w:szCs w:val="36"/>
+          <w:lang w:val="en-CA"/>
+        </w:rPr>
+        <w:t xml:space="preserve"> Guo </w:t>
       </w:r>
       <w:r>
         <w:rPr>
@@ -876,7 +910,29 @@
           <w:szCs w:val="24"/>
           <w:lang w:val="en-CA"/>
         </w:rPr>
-        <w:t xml:space="preserve"> a Deep Learning Convolutional Neural Network (CNN) using PyTorch and train it to recognize three different classes: </w:t>
+        <w:t xml:space="preserve"> a Deep Learning Convolutional Neural Network (CNN) using </w:t>
+      </w:r>
+      <w:proofErr w:type="spellStart"/>
+      <w:r>
+        <w:rPr>
+          <w:rFonts w:ascii="Times New Roman" w:hAnsi="Times New Roman" w:cs="Times New Roman"/>
+          <w:kern w:val="0"/>
+          <w:sz w:val="24"/>
+          <w:szCs w:val="24"/>
+          <w:lang w:val="en-CA"/>
+        </w:rPr>
+        <w:t>PyTorch</w:t>
+      </w:r>
+      <w:proofErr w:type="spellEnd"/>
+      <w:r>
+        <w:rPr>
+          <w:rFonts w:ascii="Times New Roman" w:hAnsi="Times New Roman" w:cs="Times New Roman"/>
+          <w:kern w:val="0"/>
+          <w:sz w:val="24"/>
+          <w:szCs w:val="24"/>
+          <w:lang w:val="en-CA"/>
+        </w:rPr>
+        <w:t xml:space="preserve"> and train it to recognize three different classes: </w:t>
       </w:r>
     </w:p>
     <w:p>
@@ -1559,15 +1615,49 @@
         </w:rPr>
         <w:t xml:space="preserve">We collected images from public datasets, </w:t>
       </w:r>
-      <w:r>
-        <w:rPr>
-          <w:rFonts w:ascii="Times New Roman" w:hAnsi="Times New Roman" w:cs="Times New Roman"/>
-          <w:kern w:val="0"/>
-          <w:sz w:val="24"/>
-          <w:szCs w:val="24"/>
-          <w:lang w:val="en-CA"/>
-        </w:rPr>
-        <w:t xml:space="preserve">CelebFaces Attributes Dataset (CelebA); </w:t>
+      <w:proofErr w:type="spellStart"/>
+      <w:r>
+        <w:rPr>
+          <w:rFonts w:ascii="Times New Roman" w:hAnsi="Times New Roman" w:cs="Times New Roman"/>
+          <w:kern w:val="0"/>
+          <w:sz w:val="24"/>
+          <w:szCs w:val="24"/>
+          <w:lang w:val="en-CA"/>
+        </w:rPr>
+        <w:t>CelebFaces</w:t>
+      </w:r>
+      <w:proofErr w:type="spellEnd"/>
+      <w:r>
+        <w:rPr>
+          <w:rFonts w:ascii="Times New Roman" w:hAnsi="Times New Roman" w:cs="Times New Roman"/>
+          <w:kern w:val="0"/>
+          <w:sz w:val="24"/>
+          <w:szCs w:val="24"/>
+          <w:lang w:val="en-CA"/>
+        </w:rPr>
+        <w:t xml:space="preserve"> Attributes Dataset (</w:t>
+      </w:r>
+      <w:proofErr w:type="spellStart"/>
+      <w:r>
+        <w:rPr>
+          <w:rFonts w:ascii="Times New Roman" w:hAnsi="Times New Roman" w:cs="Times New Roman"/>
+          <w:kern w:val="0"/>
+          <w:sz w:val="24"/>
+          <w:szCs w:val="24"/>
+          <w:lang w:val="en-CA"/>
+        </w:rPr>
+        <w:t>CelebA</w:t>
+      </w:r>
+      <w:proofErr w:type="spellEnd"/>
+      <w:r>
+        <w:rPr>
+          <w:rFonts w:ascii="Times New Roman" w:hAnsi="Times New Roman" w:cs="Times New Roman"/>
+          <w:kern w:val="0"/>
+          <w:sz w:val="24"/>
+          <w:szCs w:val="24"/>
+          <w:lang w:val="en-CA"/>
+        </w:rPr>
+        <w:t xml:space="preserve">); </w:t>
       </w:r>
       <w:r>
         <w:rPr>
@@ -1699,35 +1789,7 @@
           <w:szCs w:val="24"/>
           <w:lang w:val="en-CA"/>
         </w:rPr>
-        <w:t>1.</w:t>
-      </w:r>
-      <w:r>
-        <w:rPr>
-          <w:rFonts w:ascii="Times New Roman" w:hAnsi="Times New Roman" w:cs="Times New Roman"/>
-          <w:b/>
-          <w:bCs/>
-          <w:i/>
-          <w:iCs/>
-          <w:kern w:val="0"/>
-          <w:sz w:val="24"/>
-          <w:szCs w:val="24"/>
-          <w:lang w:val="en-CA"/>
-        </w:rPr>
-        <w:t>2</w:t>
-      </w:r>
-      <w:r>
-        <w:rPr>
-          <w:rFonts w:ascii="Times New Roman" w:hAnsi="Times New Roman" w:cs="Times New Roman"/>
-          <w:b/>
-          <w:bCs/>
-          <w:i/>
-          <w:iCs/>
-          <w:kern w:val="0"/>
-          <w:sz w:val="24"/>
-          <w:szCs w:val="24"/>
-          <w:lang w:val="en-CA"/>
-        </w:rPr>
-        <w:t xml:space="preserve"> Analyse dataset</w:t>
+        <w:t>1.2 Analyse dataset</w:t>
       </w:r>
     </w:p>
     <w:p>
@@ -2055,439 +2117,927 @@
           <w:kern w:val="0"/>
           <w:sz w:val="24"/>
           <w:szCs w:val="24"/>
-          <w:lang w:val="en-CA"/>
-        </w:rPr>
-      </w:pPr>
-    </w:p>
-    <w:p>
-      <w:pPr>
-        <w:widowControl/>
-        <w:autoSpaceDE w:val="0"/>
-        <w:autoSpaceDN w:val="0"/>
-        <w:adjustRightInd w:val="0"/>
-        <w:jc w:val="left"/>
-        <w:rPr>
-          <w:rFonts w:ascii="Times New Roman" w:hAnsi="Times New Roman" w:cs="Times New Roman"/>
-          <w:kern w:val="0"/>
-          <w:sz w:val="24"/>
-          <w:szCs w:val="24"/>
-          <w:highlight w:val="yellow"/>
-          <w:lang w:val="en-CA"/>
-        </w:rPr>
-      </w:pPr>
-      <w:r>
-        <w:rPr>
-          <w:rFonts w:ascii="Times New Roman" w:hAnsi="Times New Roman" w:cs="Times New Roman" w:hint="eastAsia"/>
-          <w:kern w:val="0"/>
-          <w:sz w:val="24"/>
-          <w:szCs w:val="24"/>
-          <w:highlight w:val="yellow"/>
-          <w:lang w:val="en-CA"/>
-        </w:rPr>
-        <w:t>这里</w:t>
-      </w:r>
-      <w:r>
-        <w:rPr>
-          <w:rFonts w:ascii="Times New Roman" w:hAnsi="Times New Roman" w:cs="Times New Roman" w:hint="eastAsia"/>
-          <w:kern w:val="0"/>
-          <w:sz w:val="24"/>
-          <w:szCs w:val="24"/>
-          <w:highlight w:val="yellow"/>
-          <w:lang w:val="en-CA"/>
-        </w:rPr>
-        <w:t>还</w:t>
-      </w:r>
-      <w:r>
-        <w:rPr>
-          <w:rFonts w:ascii="Times New Roman" w:hAnsi="Times New Roman" w:cs="Times New Roman" w:hint="eastAsia"/>
-          <w:kern w:val="0"/>
-          <w:sz w:val="24"/>
-          <w:szCs w:val="24"/>
-          <w:highlight w:val="yellow"/>
-          <w:lang w:val="en-CA"/>
-        </w:rPr>
-        <w:t>大概要写比如</w:t>
-      </w:r>
-      <w:r>
-        <w:rPr>
-          <w:rFonts w:ascii="Times New Roman" w:hAnsi="Times New Roman" w:cs="Times New Roman" w:hint="eastAsia"/>
-          <w:kern w:val="0"/>
-          <w:sz w:val="24"/>
-          <w:szCs w:val="24"/>
-          <w:highlight w:val="yellow"/>
-          <w:lang w:val="en-CA"/>
+        </w:rPr>
+      </w:pPr>
+      <w:r>
+        <w:rPr>
+          <w:rFonts w:ascii="Times New Roman" w:hAnsi="Times New Roman" w:cs="Times New Roman"/>
+          <w:kern w:val="0"/>
+          <w:sz w:val="24"/>
+          <w:szCs w:val="24"/>
+        </w:rPr>
+        <w:t>Some more details about the dataset:</w:t>
+      </w:r>
+    </w:p>
+    <w:p>
+      <w:pPr>
+        <w:pStyle w:val="a9"/>
+        <w:widowControl/>
+        <w:numPr>
+          <w:ilvl w:val="0"/>
+          <w:numId w:val="10"/>
+        </w:numPr>
+        <w:autoSpaceDE w:val="0"/>
+        <w:autoSpaceDN w:val="0"/>
+        <w:adjustRightInd w:val="0"/>
+        <w:jc w:val="left"/>
+        <w:rPr>
+          <w:rFonts w:ascii="Times New Roman" w:hAnsi="Times New Roman" w:cs="Times New Roman"/>
+          <w:kern w:val="0"/>
+          <w:sz w:val="24"/>
+          <w:szCs w:val="24"/>
+        </w:rPr>
+      </w:pPr>
+      <w:r>
+        <w:rPr>
+          <w:rFonts w:ascii="Times New Roman" w:hAnsi="Times New Roman" w:cs="Times New Roman"/>
+          <w:kern w:val="0"/>
+          <w:sz w:val="24"/>
+          <w:szCs w:val="24"/>
+        </w:rPr>
+        <w:t xml:space="preserve">In the person with mask train dataset, there are 420 female adult samples, 400 male adult samples, and 57 child samples. There are 185 dark skin person samples. </w:t>
+      </w:r>
+      <w:r>
+        <w:rPr>
+          <w:rFonts w:ascii="Times New Roman" w:hAnsi="Times New Roman" w:cs="Times New Roman"/>
+          <w:kern w:val="0"/>
+          <w:sz w:val="24"/>
+          <w:szCs w:val="24"/>
+        </w:rPr>
+        <w:t xml:space="preserve">743 samples are face </w:t>
+      </w:r>
+      <w:r>
+        <w:rPr>
+          <w:rFonts w:ascii="Times New Roman" w:hAnsi="Times New Roman" w:cs="Times New Roman"/>
+          <w:kern w:val="0"/>
+          <w:sz w:val="24"/>
+          <w:szCs w:val="24"/>
+        </w:rPr>
+        <w:lastRenderedPageBreak/>
+        <w:t xml:space="preserve">front </w:t>
+      </w:r>
+      <w:proofErr w:type="gramStart"/>
+      <w:r>
+        <w:rPr>
+          <w:rFonts w:ascii="Times New Roman" w:hAnsi="Times New Roman" w:cs="Times New Roman"/>
+          <w:kern w:val="0"/>
+          <w:sz w:val="24"/>
+          <w:szCs w:val="24"/>
+        </w:rPr>
+        <w:t>photos,</w:t>
+      </w:r>
+      <w:proofErr w:type="gramEnd"/>
+      <w:r>
+        <w:rPr>
+          <w:rFonts w:ascii="Times New Roman" w:hAnsi="Times New Roman" w:cs="Times New Roman"/>
+          <w:kern w:val="0"/>
+          <w:sz w:val="24"/>
+          <w:szCs w:val="24"/>
+        </w:rPr>
+        <w:t xml:space="preserve"> 132 samples are side-face photos. Masks of around 696 samples are in the center of the photos. </w:t>
+      </w:r>
+    </w:p>
+    <w:p>
+      <w:pPr>
+        <w:pStyle w:val="a9"/>
+        <w:widowControl/>
+        <w:numPr>
+          <w:ilvl w:val="0"/>
+          <w:numId w:val="10"/>
+        </w:numPr>
+        <w:autoSpaceDE w:val="0"/>
+        <w:autoSpaceDN w:val="0"/>
+        <w:adjustRightInd w:val="0"/>
+        <w:jc w:val="left"/>
+        <w:rPr>
+          <w:rFonts w:ascii="Times New Roman" w:hAnsi="Times New Roman" w:cs="Times New Roman"/>
+          <w:kern w:val="0"/>
+          <w:sz w:val="24"/>
+          <w:szCs w:val="24"/>
+        </w:rPr>
+      </w:pPr>
+      <w:r>
+        <w:rPr>
+          <w:rFonts w:ascii="Times New Roman" w:hAnsi="Times New Roman" w:cs="Times New Roman"/>
+          <w:kern w:val="0"/>
+          <w:sz w:val="24"/>
+          <w:szCs w:val="24"/>
+        </w:rPr>
+        <w:t xml:space="preserve">In </w:t>
+      </w:r>
+      <w:r>
+        <w:rPr>
+          <w:rFonts w:ascii="Times New Roman" w:hAnsi="Times New Roman" w:cs="Times New Roman"/>
+          <w:kern w:val="0"/>
+          <w:sz w:val="24"/>
+          <w:szCs w:val="24"/>
+        </w:rPr>
+        <w:t>the person with mask t</w:t>
+      </w:r>
+      <w:r>
+        <w:rPr>
+          <w:rFonts w:ascii="Times New Roman" w:hAnsi="Times New Roman" w:cs="Times New Roman"/>
+          <w:kern w:val="0"/>
+          <w:sz w:val="24"/>
+          <w:szCs w:val="24"/>
+        </w:rPr>
+        <w:t>est</w:t>
+      </w:r>
+      <w:r>
+        <w:rPr>
+          <w:rFonts w:ascii="Times New Roman" w:hAnsi="Times New Roman" w:cs="Times New Roman"/>
+          <w:kern w:val="0"/>
+          <w:sz w:val="24"/>
+          <w:szCs w:val="24"/>
+        </w:rPr>
+        <w:t xml:space="preserve"> dataset,</w:t>
+      </w:r>
+      <w:r>
+        <w:rPr>
+          <w:rFonts w:ascii="Times New Roman" w:hAnsi="Times New Roman" w:cs="Times New Roman"/>
+          <w:kern w:val="0"/>
+          <w:sz w:val="24"/>
+          <w:szCs w:val="24"/>
+        </w:rPr>
+        <w:t xml:space="preserve"> </w:t>
+      </w:r>
+      <w:r>
+        <w:rPr>
+          <w:rFonts w:ascii="Times New Roman" w:hAnsi="Times New Roman" w:cs="Times New Roman"/>
+          <w:kern w:val="0"/>
+          <w:sz w:val="24"/>
+          <w:szCs w:val="24"/>
+        </w:rPr>
+        <w:t xml:space="preserve">there are </w:t>
+      </w:r>
+      <w:r>
+        <w:rPr>
+          <w:rFonts w:ascii="Times New Roman" w:hAnsi="Times New Roman" w:cs="Times New Roman"/>
+          <w:kern w:val="0"/>
+          <w:sz w:val="24"/>
+          <w:szCs w:val="24"/>
+        </w:rPr>
+        <w:t>103</w:t>
+      </w:r>
+      <w:r>
+        <w:rPr>
+          <w:rFonts w:ascii="Times New Roman" w:hAnsi="Times New Roman" w:cs="Times New Roman"/>
+          <w:kern w:val="0"/>
+          <w:sz w:val="24"/>
+          <w:szCs w:val="24"/>
+        </w:rPr>
+        <w:t xml:space="preserve"> female adult samples, </w:t>
+      </w:r>
+      <w:r>
+        <w:rPr>
+          <w:rFonts w:ascii="Times New Roman" w:hAnsi="Times New Roman" w:cs="Times New Roman"/>
+          <w:kern w:val="0"/>
+          <w:sz w:val="24"/>
+          <w:szCs w:val="24"/>
+        </w:rPr>
+        <w:t>86</w:t>
+      </w:r>
+      <w:r>
+        <w:rPr>
+          <w:rFonts w:ascii="Times New Roman" w:hAnsi="Times New Roman" w:cs="Times New Roman"/>
+          <w:kern w:val="0"/>
+          <w:sz w:val="24"/>
+          <w:szCs w:val="24"/>
+        </w:rPr>
+        <w:t xml:space="preserve"> male adult samples, and </w:t>
+      </w:r>
+      <w:r>
+        <w:rPr>
+          <w:rFonts w:ascii="Times New Roman" w:hAnsi="Times New Roman" w:cs="Times New Roman"/>
+          <w:kern w:val="0"/>
+          <w:sz w:val="24"/>
+          <w:szCs w:val="24"/>
+        </w:rPr>
+        <w:t>11</w:t>
+      </w:r>
+      <w:r>
+        <w:rPr>
+          <w:rFonts w:ascii="Times New Roman" w:hAnsi="Times New Roman" w:cs="Times New Roman"/>
+          <w:kern w:val="0"/>
+          <w:sz w:val="24"/>
+          <w:szCs w:val="24"/>
+        </w:rPr>
+        <w:t xml:space="preserve"> child samples. There are </w:t>
+      </w:r>
+      <w:r>
+        <w:rPr>
+          <w:rFonts w:ascii="Times New Roman" w:hAnsi="Times New Roman" w:cs="Times New Roman"/>
+          <w:kern w:val="0"/>
+          <w:sz w:val="24"/>
+          <w:szCs w:val="24"/>
+        </w:rPr>
+        <w:t>44</w:t>
+      </w:r>
+      <w:r>
+        <w:rPr>
+          <w:rFonts w:ascii="Times New Roman" w:hAnsi="Times New Roman" w:cs="Times New Roman"/>
+          <w:kern w:val="0"/>
+          <w:sz w:val="24"/>
+          <w:szCs w:val="24"/>
+        </w:rPr>
+        <w:t xml:space="preserve"> dark skin person samples. </w:t>
+      </w:r>
+      <w:r>
+        <w:rPr>
+          <w:rFonts w:ascii="Times New Roman" w:hAnsi="Times New Roman" w:cs="Times New Roman"/>
+          <w:kern w:val="0"/>
+          <w:sz w:val="24"/>
+          <w:szCs w:val="24"/>
+        </w:rPr>
+        <w:t>151</w:t>
+      </w:r>
+      <w:r>
+        <w:rPr>
+          <w:rFonts w:ascii="Times New Roman" w:hAnsi="Times New Roman" w:cs="Times New Roman"/>
+          <w:kern w:val="0"/>
+          <w:sz w:val="24"/>
+          <w:szCs w:val="24"/>
+        </w:rPr>
+        <w:t xml:space="preserve">samples are face front photos, </w:t>
+      </w:r>
+      <w:r>
+        <w:rPr>
+          <w:rFonts w:ascii="Times New Roman" w:hAnsi="Times New Roman" w:cs="Times New Roman"/>
+          <w:kern w:val="0"/>
+          <w:sz w:val="24"/>
+          <w:szCs w:val="24"/>
+        </w:rPr>
+        <w:t>42</w:t>
+      </w:r>
+      <w:r>
+        <w:rPr>
+          <w:rFonts w:ascii="Times New Roman" w:hAnsi="Times New Roman" w:cs="Times New Roman"/>
+          <w:kern w:val="0"/>
+          <w:sz w:val="24"/>
+          <w:szCs w:val="24"/>
+        </w:rPr>
+        <w:t xml:space="preserve"> samples are side-face photos. Masks of around </w:t>
+      </w:r>
+      <w:r>
+        <w:rPr>
+          <w:rFonts w:ascii="Times New Roman" w:hAnsi="Times New Roman" w:cs="Times New Roman"/>
+          <w:kern w:val="0"/>
+          <w:sz w:val="24"/>
+          <w:szCs w:val="24"/>
+        </w:rPr>
+        <w:t>178</w:t>
+      </w:r>
+      <w:r>
+        <w:rPr>
+          <w:rFonts w:ascii="Times New Roman" w:hAnsi="Times New Roman" w:cs="Times New Roman"/>
+          <w:kern w:val="0"/>
+          <w:sz w:val="24"/>
+          <w:szCs w:val="24"/>
+        </w:rPr>
+        <w:t xml:space="preserve"> samples are in the center of the photos. </w:t>
+      </w:r>
+    </w:p>
+    <w:p>
+      <w:pPr>
+        <w:pStyle w:val="a9"/>
+        <w:widowControl/>
+        <w:numPr>
+          <w:ilvl w:val="0"/>
+          <w:numId w:val="10"/>
+        </w:numPr>
+        <w:autoSpaceDE w:val="0"/>
+        <w:autoSpaceDN w:val="0"/>
+        <w:adjustRightInd w:val="0"/>
+        <w:jc w:val="left"/>
+        <w:rPr>
+          <w:rFonts w:ascii="Times New Roman" w:hAnsi="Times New Roman" w:cs="Times New Roman"/>
+          <w:kern w:val="0"/>
+          <w:sz w:val="24"/>
+          <w:szCs w:val="24"/>
+        </w:rPr>
+      </w:pPr>
+      <w:r>
+        <w:rPr>
+          <w:rFonts w:ascii="Times New Roman" w:hAnsi="Times New Roman" w:cs="Times New Roman"/>
+          <w:kern w:val="0"/>
+          <w:sz w:val="24"/>
+          <w:szCs w:val="24"/>
+        </w:rPr>
+        <w:t>In the person with</w:t>
+      </w:r>
+      <w:r>
+        <w:rPr>
+          <w:rFonts w:ascii="Times New Roman" w:hAnsi="Times New Roman" w:cs="Times New Roman"/>
+          <w:kern w:val="0"/>
+          <w:sz w:val="24"/>
+          <w:szCs w:val="24"/>
+        </w:rPr>
+        <w:t>out</w:t>
+      </w:r>
+      <w:r>
+        <w:rPr>
+          <w:rFonts w:ascii="Times New Roman" w:hAnsi="Times New Roman" w:cs="Times New Roman"/>
+          <w:kern w:val="0"/>
+          <w:sz w:val="24"/>
+          <w:szCs w:val="24"/>
+        </w:rPr>
+        <w:t xml:space="preserve"> mask train dataset, there are </w:t>
+      </w:r>
+      <w:r>
+        <w:rPr>
+          <w:rFonts w:ascii="Times New Roman" w:hAnsi="Times New Roman" w:cs="Times New Roman"/>
+          <w:kern w:val="0"/>
+          <w:sz w:val="24"/>
+          <w:szCs w:val="24"/>
+        </w:rPr>
+        <w:t>398</w:t>
+      </w:r>
+      <w:r>
+        <w:rPr>
+          <w:rFonts w:ascii="Times New Roman" w:hAnsi="Times New Roman" w:cs="Times New Roman"/>
+          <w:kern w:val="0"/>
+          <w:sz w:val="24"/>
+          <w:szCs w:val="24"/>
+        </w:rPr>
+        <w:t xml:space="preserve"> female adult samples, 4</w:t>
+      </w:r>
+      <w:r>
+        <w:rPr>
+          <w:rFonts w:ascii="Times New Roman" w:hAnsi="Times New Roman" w:cs="Times New Roman"/>
+          <w:kern w:val="0"/>
+          <w:sz w:val="24"/>
+          <w:szCs w:val="24"/>
+        </w:rPr>
+        <w:t xml:space="preserve">09 </w:t>
+      </w:r>
+      <w:r>
+        <w:rPr>
+          <w:rFonts w:ascii="Times New Roman" w:hAnsi="Times New Roman" w:cs="Times New Roman"/>
+          <w:kern w:val="0"/>
+          <w:sz w:val="24"/>
+          <w:szCs w:val="24"/>
+        </w:rPr>
+        <w:t xml:space="preserve">male adult samples, and </w:t>
+      </w:r>
+      <w:r>
+        <w:rPr>
+          <w:rFonts w:ascii="Times New Roman" w:hAnsi="Times New Roman" w:cs="Times New Roman"/>
+          <w:kern w:val="0"/>
+          <w:sz w:val="24"/>
+          <w:szCs w:val="24"/>
+        </w:rPr>
+        <w:t>38</w:t>
+      </w:r>
+      <w:r>
+        <w:rPr>
+          <w:rFonts w:ascii="Times New Roman" w:hAnsi="Times New Roman" w:cs="Times New Roman"/>
+          <w:kern w:val="0"/>
+          <w:sz w:val="24"/>
+          <w:szCs w:val="24"/>
+        </w:rPr>
+        <w:t xml:space="preserve"> child samples. There are </w:t>
+      </w:r>
+      <w:r>
+        <w:rPr>
+          <w:rFonts w:ascii="Times New Roman" w:hAnsi="Times New Roman" w:cs="Times New Roman"/>
+          <w:kern w:val="0"/>
+          <w:sz w:val="24"/>
+          <w:szCs w:val="24"/>
+        </w:rPr>
+        <w:t>210</w:t>
+      </w:r>
+      <w:r>
+        <w:rPr>
+          <w:rFonts w:ascii="Times New Roman" w:hAnsi="Times New Roman" w:cs="Times New Roman"/>
+          <w:kern w:val="0"/>
+          <w:sz w:val="24"/>
+          <w:szCs w:val="24"/>
+        </w:rPr>
+        <w:t xml:space="preserve"> dark skin person samples. </w:t>
+      </w:r>
+      <w:r>
+        <w:rPr>
+          <w:rFonts w:ascii="Times New Roman" w:hAnsi="Times New Roman" w:cs="Times New Roman"/>
+          <w:kern w:val="0"/>
+          <w:sz w:val="24"/>
+          <w:szCs w:val="24"/>
+        </w:rPr>
+        <w:t>812</w:t>
+      </w:r>
+      <w:r>
+        <w:rPr>
+          <w:rFonts w:ascii="Times New Roman" w:hAnsi="Times New Roman" w:cs="Times New Roman"/>
+          <w:kern w:val="0"/>
+          <w:sz w:val="24"/>
+          <w:szCs w:val="24"/>
+        </w:rPr>
+        <w:t xml:space="preserve"> samples are face front </w:t>
+      </w:r>
+      <w:proofErr w:type="gramStart"/>
+      <w:r>
+        <w:rPr>
+          <w:rFonts w:ascii="Times New Roman" w:hAnsi="Times New Roman" w:cs="Times New Roman"/>
+          <w:kern w:val="0"/>
+          <w:sz w:val="24"/>
+          <w:szCs w:val="24"/>
+        </w:rPr>
+        <w:t>photos,</w:t>
+      </w:r>
+      <w:proofErr w:type="gramEnd"/>
+      <w:r>
+        <w:rPr>
+          <w:rFonts w:ascii="Times New Roman" w:hAnsi="Times New Roman" w:cs="Times New Roman"/>
+          <w:kern w:val="0"/>
+          <w:sz w:val="24"/>
+          <w:szCs w:val="24"/>
+        </w:rPr>
+        <w:t xml:space="preserve"> </w:t>
+      </w:r>
+      <w:r>
+        <w:rPr>
+          <w:rFonts w:ascii="Times New Roman" w:hAnsi="Times New Roman" w:cs="Times New Roman"/>
+          <w:kern w:val="0"/>
+          <w:sz w:val="24"/>
+          <w:szCs w:val="24"/>
+        </w:rPr>
+        <w:t>45</w:t>
+      </w:r>
+      <w:r>
+        <w:rPr>
+          <w:rFonts w:ascii="Times New Roman" w:hAnsi="Times New Roman" w:cs="Times New Roman"/>
+          <w:kern w:val="0"/>
+          <w:sz w:val="24"/>
+          <w:szCs w:val="24"/>
+        </w:rPr>
+        <w:t xml:space="preserve"> samples are side-face photos. Masks of around </w:t>
+      </w:r>
+      <w:r>
+        <w:rPr>
+          <w:rFonts w:ascii="Times New Roman" w:hAnsi="Times New Roman" w:cs="Times New Roman"/>
+          <w:kern w:val="0"/>
+          <w:sz w:val="24"/>
+          <w:szCs w:val="24"/>
+        </w:rPr>
+        <w:t>785</w:t>
+      </w:r>
+      <w:r>
+        <w:rPr>
+          <w:rFonts w:ascii="Times New Roman" w:hAnsi="Times New Roman" w:cs="Times New Roman"/>
+          <w:kern w:val="0"/>
+          <w:sz w:val="24"/>
+          <w:szCs w:val="24"/>
+        </w:rPr>
+        <w:t xml:space="preserve"> samples are in the center of the photos. </w:t>
+      </w:r>
+    </w:p>
+    <w:p>
+      <w:pPr>
+        <w:pStyle w:val="a9"/>
+        <w:widowControl/>
+        <w:numPr>
+          <w:ilvl w:val="0"/>
+          <w:numId w:val="10"/>
+        </w:numPr>
+        <w:autoSpaceDE w:val="0"/>
+        <w:autoSpaceDN w:val="0"/>
+        <w:adjustRightInd w:val="0"/>
+        <w:jc w:val="left"/>
+        <w:rPr>
+          <w:rFonts w:ascii="Times New Roman" w:hAnsi="Times New Roman" w:cs="Times New Roman"/>
+          <w:kern w:val="0"/>
+          <w:sz w:val="24"/>
+          <w:szCs w:val="24"/>
+        </w:rPr>
+      </w:pPr>
+      <w:r>
+        <w:rPr>
+          <w:rFonts w:ascii="Times New Roman" w:hAnsi="Times New Roman" w:cs="Times New Roman"/>
+          <w:kern w:val="0"/>
+          <w:sz w:val="24"/>
+          <w:szCs w:val="24"/>
+        </w:rPr>
+        <w:t>In the person with</w:t>
+      </w:r>
+      <w:r>
+        <w:rPr>
+          <w:rFonts w:ascii="Times New Roman" w:hAnsi="Times New Roman" w:cs="Times New Roman"/>
+          <w:kern w:val="0"/>
+          <w:sz w:val="24"/>
+          <w:szCs w:val="24"/>
+        </w:rPr>
+        <w:t>out</w:t>
+      </w:r>
+      <w:r>
+        <w:rPr>
+          <w:rFonts w:ascii="Times New Roman" w:hAnsi="Times New Roman" w:cs="Times New Roman"/>
+          <w:kern w:val="0"/>
+          <w:sz w:val="24"/>
+          <w:szCs w:val="24"/>
+        </w:rPr>
+        <w:t xml:space="preserve"> mask test dataset, </w:t>
+      </w:r>
+      <w:r>
+        <w:rPr>
+          <w:rFonts w:ascii="Times New Roman" w:hAnsi="Times New Roman" w:cs="Times New Roman"/>
+          <w:kern w:val="0"/>
+          <w:sz w:val="24"/>
+          <w:szCs w:val="24"/>
+        </w:rPr>
+        <w:t xml:space="preserve">for each character, </w:t>
+      </w:r>
+      <w:r>
+        <w:rPr>
+          <w:rFonts w:ascii="Times New Roman" w:hAnsi="Times New Roman" w:cs="Times New Roman"/>
+          <w:kern w:val="0"/>
+          <w:sz w:val="24"/>
+          <w:szCs w:val="24"/>
+        </w:rPr>
+        <w:t xml:space="preserve">there are </w:t>
+      </w:r>
+      <w:r>
+        <w:rPr>
+          <w:rFonts w:ascii="Times New Roman" w:hAnsi="Times New Roman" w:cs="Times New Roman"/>
+          <w:kern w:val="0"/>
+          <w:sz w:val="24"/>
+          <w:szCs w:val="24"/>
+        </w:rPr>
+        <w:t xml:space="preserve">around one quarter proportion with </w:t>
+      </w:r>
+      <w:r>
+        <w:rPr>
+          <w:rFonts w:ascii="Times New Roman" w:hAnsi="Times New Roman" w:cs="Times New Roman"/>
+          <w:kern w:val="0"/>
+          <w:sz w:val="24"/>
+          <w:szCs w:val="24"/>
+        </w:rPr>
+        <w:t>person without mask train dataset</w:t>
+      </w:r>
+      <w:r>
+        <w:rPr>
+          <w:rFonts w:ascii="Times New Roman" w:hAnsi="Times New Roman" w:cs="Times New Roman"/>
+          <w:kern w:val="0"/>
+          <w:sz w:val="24"/>
+          <w:szCs w:val="24"/>
+        </w:rPr>
+        <w:t>.</w:t>
+      </w:r>
+    </w:p>
+    <w:p>
+      <w:pPr>
+        <w:pStyle w:val="a9"/>
+        <w:widowControl/>
+        <w:numPr>
+          <w:ilvl w:val="0"/>
+          <w:numId w:val="10"/>
+        </w:numPr>
+        <w:autoSpaceDE w:val="0"/>
+        <w:autoSpaceDN w:val="0"/>
+        <w:adjustRightInd w:val="0"/>
+        <w:jc w:val="left"/>
+        <w:rPr>
+          <w:rFonts w:ascii="Times New Roman" w:hAnsi="Times New Roman" w:cs="Times New Roman"/>
+          <w:kern w:val="0"/>
+          <w:sz w:val="24"/>
+          <w:szCs w:val="24"/>
+        </w:rPr>
+      </w:pPr>
+      <w:r>
+        <w:rPr>
+          <w:rFonts w:ascii="Times New Roman" w:hAnsi="Times New Roman" w:cs="Times New Roman"/>
+          <w:kern w:val="0"/>
+          <w:sz w:val="24"/>
+          <w:szCs w:val="24"/>
+        </w:rPr>
+        <w:t>In the</w:t>
+      </w:r>
+      <w:r>
+        <w:rPr>
+          <w:rFonts w:ascii="Times New Roman" w:hAnsi="Times New Roman" w:cs="Times New Roman"/>
+          <w:kern w:val="0"/>
+          <w:sz w:val="24"/>
+          <w:szCs w:val="24"/>
+        </w:rPr>
+        <w:t xml:space="preserve"> not</w:t>
+      </w:r>
+      <w:r>
+        <w:rPr>
+          <w:rFonts w:ascii="Times New Roman" w:hAnsi="Times New Roman" w:cs="Times New Roman"/>
+          <w:kern w:val="0"/>
+          <w:sz w:val="24"/>
+          <w:szCs w:val="24"/>
+        </w:rPr>
+        <w:t xml:space="preserve"> person train dataset, there are </w:t>
+      </w:r>
+      <w:r>
+        <w:rPr>
+          <w:rFonts w:ascii="Times New Roman" w:hAnsi="Times New Roman" w:cs="Times New Roman"/>
+          <w:kern w:val="0"/>
+          <w:sz w:val="24"/>
+          <w:szCs w:val="24"/>
+        </w:rPr>
+        <w:t>1</w:t>
+      </w:r>
+      <w:r>
+        <w:rPr>
+          <w:rFonts w:ascii="Times New Roman" w:hAnsi="Times New Roman" w:cs="Times New Roman"/>
+          <w:kern w:val="0"/>
+          <w:sz w:val="24"/>
+          <w:szCs w:val="24"/>
+        </w:rPr>
+        <w:t>74</w:t>
+      </w:r>
+      <w:r>
+        <w:rPr>
+          <w:rFonts w:ascii="Times New Roman" w:hAnsi="Times New Roman" w:cs="Times New Roman"/>
+          <w:kern w:val="0"/>
+          <w:sz w:val="24"/>
+          <w:szCs w:val="24"/>
+        </w:rPr>
+        <w:t xml:space="preserve"> </w:t>
+      </w:r>
+      <w:r>
+        <w:rPr>
+          <w:rFonts w:ascii="Times New Roman" w:hAnsi="Times New Roman" w:cs="Times New Roman"/>
+          <w:kern w:val="0"/>
+          <w:sz w:val="24"/>
+          <w:szCs w:val="24"/>
+        </w:rPr>
+        <w:t xml:space="preserve">cat </w:t>
+      </w:r>
+      <w:r>
+        <w:rPr>
+          <w:rFonts w:ascii="Times New Roman" w:hAnsi="Times New Roman" w:cs="Times New Roman"/>
+          <w:kern w:val="0"/>
+          <w:sz w:val="24"/>
+          <w:szCs w:val="24"/>
+        </w:rPr>
+        <w:t xml:space="preserve">samples, </w:t>
+      </w:r>
+      <w:r>
+        <w:rPr>
+          <w:rFonts w:ascii="Times New Roman" w:hAnsi="Times New Roman" w:cs="Times New Roman"/>
+          <w:kern w:val="0"/>
+          <w:sz w:val="24"/>
+          <w:szCs w:val="24"/>
+        </w:rPr>
+        <w:t>1</w:t>
+      </w:r>
+      <w:r>
+        <w:rPr>
+          <w:rFonts w:ascii="Times New Roman" w:hAnsi="Times New Roman" w:cs="Times New Roman"/>
+          <w:kern w:val="0"/>
+          <w:sz w:val="24"/>
+          <w:szCs w:val="24"/>
+        </w:rPr>
+        <w:t>51</w:t>
+      </w:r>
+      <w:r>
+        <w:rPr>
+          <w:rFonts w:ascii="Times New Roman" w:hAnsi="Times New Roman" w:cs="Times New Roman"/>
+          <w:kern w:val="0"/>
+          <w:sz w:val="24"/>
+          <w:szCs w:val="24"/>
+        </w:rPr>
+        <w:t xml:space="preserve"> dog </w:t>
+      </w:r>
+      <w:r>
+        <w:rPr>
+          <w:rFonts w:ascii="Times New Roman" w:hAnsi="Times New Roman" w:cs="Times New Roman"/>
+          <w:kern w:val="0"/>
+          <w:sz w:val="24"/>
+          <w:szCs w:val="24"/>
+        </w:rPr>
+        <w:t xml:space="preserve">samples, and </w:t>
+      </w:r>
+      <w:r>
+        <w:rPr>
+          <w:rFonts w:ascii="Times New Roman" w:hAnsi="Times New Roman" w:cs="Times New Roman"/>
+          <w:kern w:val="0"/>
+          <w:sz w:val="24"/>
+          <w:szCs w:val="24"/>
+        </w:rPr>
+        <w:t xml:space="preserve">352 other hair wild </w:t>
+      </w:r>
+      <w:proofErr w:type="gramStart"/>
+      <w:r>
+        <w:rPr>
+          <w:rFonts w:ascii="Times New Roman" w:hAnsi="Times New Roman" w:cs="Times New Roman"/>
+          <w:kern w:val="0"/>
+          <w:sz w:val="24"/>
+          <w:szCs w:val="24"/>
+        </w:rPr>
+        <w:t>animals</w:t>
+      </w:r>
+      <w:proofErr w:type="gramEnd"/>
+      <w:r>
+        <w:rPr>
+          <w:rFonts w:ascii="Times New Roman" w:hAnsi="Times New Roman" w:cs="Times New Roman"/>
+          <w:kern w:val="0"/>
+          <w:sz w:val="24"/>
+          <w:szCs w:val="24"/>
+        </w:rPr>
+        <w:t xml:space="preserve"> samples. There are </w:t>
+      </w:r>
+      <w:r>
+        <w:rPr>
+          <w:rFonts w:ascii="Times New Roman" w:hAnsi="Times New Roman" w:cs="Times New Roman"/>
+          <w:kern w:val="0"/>
+          <w:sz w:val="24"/>
+          <w:szCs w:val="24"/>
+        </w:rPr>
+        <w:t>58 plant</w:t>
+      </w:r>
+      <w:r>
+        <w:rPr>
+          <w:rFonts w:ascii="Times New Roman" w:hAnsi="Times New Roman" w:cs="Times New Roman"/>
+          <w:kern w:val="0"/>
+          <w:sz w:val="24"/>
+          <w:szCs w:val="24"/>
+        </w:rPr>
+        <w:t xml:space="preserve"> </w:t>
+      </w:r>
+      <w:r>
+        <w:rPr>
+          <w:rFonts w:ascii="Times New Roman" w:hAnsi="Times New Roman" w:cs="Times New Roman"/>
+          <w:kern w:val="0"/>
+          <w:sz w:val="24"/>
+          <w:szCs w:val="24"/>
+        </w:rPr>
+        <w:t xml:space="preserve">and fruit </w:t>
+      </w:r>
+      <w:r>
+        <w:rPr>
+          <w:rFonts w:ascii="Times New Roman" w:hAnsi="Times New Roman" w:cs="Times New Roman"/>
+          <w:kern w:val="0"/>
+          <w:sz w:val="24"/>
+          <w:szCs w:val="24"/>
+        </w:rPr>
+        <w:t>samples</w:t>
+      </w:r>
+      <w:r>
+        <w:rPr>
+          <w:rFonts w:ascii="Times New Roman" w:hAnsi="Times New Roman" w:cs="Times New Roman"/>
+          <w:kern w:val="0"/>
+          <w:sz w:val="24"/>
+          <w:szCs w:val="24"/>
+        </w:rPr>
+        <w:t>,</w:t>
+      </w:r>
+      <w:r>
+        <w:rPr>
+          <w:rFonts w:ascii="Times New Roman" w:hAnsi="Times New Roman" w:cs="Times New Roman"/>
+          <w:kern w:val="0"/>
+          <w:sz w:val="24"/>
+          <w:szCs w:val="24"/>
+        </w:rPr>
+        <w:t xml:space="preserve"> </w:t>
+      </w:r>
+      <w:r>
+        <w:rPr>
+          <w:rFonts w:ascii="Times New Roman" w:hAnsi="Times New Roman" w:cs="Times New Roman"/>
+          <w:kern w:val="0"/>
+          <w:sz w:val="24"/>
+          <w:szCs w:val="24"/>
+        </w:rPr>
+        <w:t xml:space="preserve">96 transport tools (car, moto, airplane) </w:t>
+      </w:r>
+      <w:r>
+        <w:rPr>
+          <w:rFonts w:ascii="Times New Roman" w:hAnsi="Times New Roman" w:cs="Times New Roman"/>
+          <w:kern w:val="0"/>
+          <w:sz w:val="24"/>
+          <w:szCs w:val="24"/>
+        </w:rPr>
+        <w:t>samples</w:t>
+      </w:r>
+      <w:r>
+        <w:rPr>
+          <w:rFonts w:ascii="Times New Roman" w:hAnsi="Times New Roman" w:cs="Times New Roman"/>
+          <w:kern w:val="0"/>
+          <w:sz w:val="24"/>
+          <w:szCs w:val="24"/>
+        </w:rPr>
+        <w:t>,</w:t>
+      </w:r>
+      <w:r>
+        <w:rPr>
+          <w:rFonts w:ascii="Times New Roman" w:hAnsi="Times New Roman" w:cs="Times New Roman"/>
+          <w:kern w:val="0"/>
+          <w:sz w:val="24"/>
+          <w:szCs w:val="24"/>
+        </w:rPr>
+        <w:t xml:space="preserve"> </w:t>
+      </w:r>
+      <w:r>
+        <w:rPr>
+          <w:rFonts w:ascii="Times New Roman" w:hAnsi="Times New Roman" w:cs="Times New Roman"/>
+          <w:kern w:val="0"/>
+          <w:sz w:val="24"/>
+          <w:szCs w:val="24"/>
+        </w:rPr>
+        <w:t xml:space="preserve">14 room photos. </w:t>
+      </w:r>
+    </w:p>
+    <w:p>
+      <w:pPr>
+        <w:pStyle w:val="a9"/>
+        <w:widowControl/>
+        <w:numPr>
+          <w:ilvl w:val="0"/>
+          <w:numId w:val="10"/>
+        </w:numPr>
+        <w:autoSpaceDE w:val="0"/>
+        <w:autoSpaceDN w:val="0"/>
+        <w:adjustRightInd w:val="0"/>
+        <w:jc w:val="left"/>
+        <w:rPr>
+          <w:rFonts w:ascii="Times New Roman" w:hAnsi="Times New Roman" w:cs="Times New Roman"/>
+          <w:kern w:val="0"/>
+          <w:sz w:val="24"/>
+          <w:szCs w:val="24"/>
+        </w:rPr>
+      </w:pPr>
+      <w:r>
+        <w:rPr>
+          <w:rFonts w:ascii="Times New Roman" w:hAnsi="Times New Roman" w:cs="Times New Roman"/>
+          <w:kern w:val="0"/>
+          <w:sz w:val="24"/>
+          <w:szCs w:val="24"/>
+        </w:rPr>
+        <w:t xml:space="preserve">In the </w:t>
+      </w:r>
+      <w:r>
+        <w:rPr>
+          <w:rFonts w:ascii="Times New Roman" w:hAnsi="Times New Roman" w:cs="Times New Roman"/>
+          <w:kern w:val="0"/>
+          <w:sz w:val="24"/>
+          <w:szCs w:val="24"/>
+        </w:rPr>
+        <w:t xml:space="preserve">not </w:t>
+      </w:r>
+      <w:r>
+        <w:rPr>
+          <w:rFonts w:ascii="Times New Roman" w:hAnsi="Times New Roman" w:cs="Times New Roman"/>
+          <w:kern w:val="0"/>
+          <w:sz w:val="24"/>
+          <w:szCs w:val="24"/>
         </w:rPr>
         <w:t>person</w:t>
       </w:r>
       <w:r>
         <w:rPr>
-          <w:rFonts w:ascii="Times New Roman" w:hAnsi="Times New Roman" w:cs="Times New Roman" w:hint="eastAsia"/>
-          <w:kern w:val="0"/>
-          <w:sz w:val="24"/>
-          <w:szCs w:val="24"/>
-          <w:highlight w:val="yellow"/>
-          <w:lang w:val="en-CA"/>
-        </w:rPr>
-        <w:t>里多少个女人，多少个男人，浅肤色的，深肤色的，孩子</w:t>
-      </w:r>
-    </w:p>
-    <w:p>
-      <w:pPr>
-        <w:widowControl/>
-        <w:autoSpaceDE w:val="0"/>
-        <w:autoSpaceDN w:val="0"/>
-        <w:adjustRightInd w:val="0"/>
-        <w:jc w:val="left"/>
-        <w:rPr>
-          <w:rFonts w:ascii="Times New Roman" w:hAnsi="Times New Roman" w:cs="Times New Roman"/>
-          <w:kern w:val="0"/>
-          <w:sz w:val="24"/>
-          <w:szCs w:val="24"/>
-          <w:highlight w:val="yellow"/>
-          <w:lang w:val="en-CA"/>
-        </w:rPr>
-      </w:pPr>
-      <w:r>
-        <w:rPr>
-          <w:rFonts w:ascii="Times New Roman" w:hAnsi="Times New Roman" w:cs="Times New Roman" w:hint="eastAsia"/>
-          <w:kern w:val="0"/>
-          <w:sz w:val="24"/>
-          <w:szCs w:val="24"/>
-          <w:highlight w:val="yellow"/>
-          <w:lang w:val="en-CA"/>
-        </w:rPr>
-        <w:t>戴口罩里面，多少是很明显的口罩在中间，多少是什么</w:t>
-      </w:r>
-    </w:p>
-    <w:p>
-      <w:pPr>
-        <w:widowControl/>
-        <w:autoSpaceDE w:val="0"/>
-        <w:autoSpaceDN w:val="0"/>
-        <w:adjustRightInd w:val="0"/>
-        <w:jc w:val="left"/>
-        <w:rPr>
-          <w:rFonts w:ascii="Times New Roman" w:hAnsi="Times New Roman" w:cs="Times New Roman"/>
-          <w:kern w:val="0"/>
-          <w:sz w:val="24"/>
-          <w:szCs w:val="24"/>
-          <w:highlight w:val="yellow"/>
-          <w:lang w:val="en-CA"/>
-        </w:rPr>
-      </w:pPr>
-      <w:r>
-        <w:rPr>
-          <w:rFonts w:ascii="Times New Roman" w:hAnsi="Times New Roman" w:cs="Times New Roman" w:hint="eastAsia"/>
-          <w:kern w:val="0"/>
-          <w:sz w:val="24"/>
-          <w:szCs w:val="24"/>
-          <w:highlight w:val="yellow"/>
-          <w:lang w:val="en-CA"/>
-        </w:rPr>
-        <w:lastRenderedPageBreak/>
-        <w:t>非人里面，多少是花草树木等等</w:t>
-      </w:r>
-    </w:p>
-    <w:p>
-      <w:pPr>
-        <w:widowControl/>
-        <w:autoSpaceDE w:val="0"/>
-        <w:autoSpaceDN w:val="0"/>
-        <w:adjustRightInd w:val="0"/>
-        <w:jc w:val="left"/>
-        <w:rPr>
-          <w:rFonts w:ascii="Times New Roman" w:hAnsi="Times New Roman" w:cs="Times New Roman"/>
-          <w:kern w:val="0"/>
-          <w:sz w:val="24"/>
-          <w:szCs w:val="24"/>
-          <w:lang w:val="en-CA"/>
-        </w:rPr>
-      </w:pPr>
-      <w:r>
-        <w:rPr>
-          <w:rFonts w:ascii="Times New Roman" w:hAnsi="Times New Roman" w:cs="Times New Roman" w:hint="eastAsia"/>
-          <w:kern w:val="0"/>
-          <w:sz w:val="24"/>
-          <w:szCs w:val="24"/>
-          <w:highlight w:val="yellow"/>
-          <w:lang w:val="en-CA"/>
-        </w:rPr>
-        <w:t>瞎编就行，不用</w:t>
-      </w:r>
-      <w:r>
-        <w:rPr>
-          <w:rFonts w:ascii="Times New Roman" w:hAnsi="Times New Roman" w:cs="Times New Roman" w:hint="eastAsia"/>
-          <w:kern w:val="0"/>
-          <w:sz w:val="24"/>
-          <w:szCs w:val="24"/>
-          <w:highlight w:val="yellow"/>
-          <w:lang w:val="en-CA"/>
-        </w:rPr>
-        <w:t>数</w:t>
-      </w:r>
-      <w:r>
-        <w:rPr>
-          <w:rFonts w:ascii="Times New Roman" w:hAnsi="Times New Roman" w:cs="Times New Roman" w:hint="eastAsia"/>
-          <w:kern w:val="0"/>
-          <w:sz w:val="24"/>
-          <w:szCs w:val="24"/>
-          <w:highlight w:val="yellow"/>
-          <w:lang w:val="en-CA"/>
-        </w:rPr>
-        <w:t>，没人在乎</w:t>
-      </w:r>
-    </w:p>
-    <w:p>
-      <w:pPr>
-        <w:widowControl/>
-        <w:autoSpaceDE w:val="0"/>
-        <w:autoSpaceDN w:val="0"/>
-        <w:adjustRightInd w:val="0"/>
-        <w:jc w:val="left"/>
-        <w:rPr>
-          <w:rFonts w:ascii="Times New Roman" w:hAnsi="Times New Roman" w:cs="Times New Roman"/>
-          <w:kern w:val="0"/>
-          <w:sz w:val="24"/>
-          <w:szCs w:val="24"/>
-          <w:lang w:val="en-CA"/>
-        </w:rPr>
-      </w:pPr>
-    </w:p>
-    <w:p>
-      <w:pPr>
-        <w:widowControl/>
-        <w:autoSpaceDE w:val="0"/>
-        <w:autoSpaceDN w:val="0"/>
-        <w:adjustRightInd w:val="0"/>
-        <w:jc w:val="left"/>
-        <w:rPr>
-          <w:rFonts w:ascii="Times New Roman" w:hAnsi="Times New Roman" w:cs="Times New Roman"/>
-          <w:kern w:val="0"/>
-          <w:sz w:val="24"/>
-          <w:szCs w:val="24"/>
-          <w:highlight w:val="yellow"/>
-          <w:lang w:val="en-CA"/>
-        </w:rPr>
-      </w:pPr>
-      <w:r>
-        <w:rPr>
-          <w:rFonts w:ascii="Times New Roman" w:hAnsi="Times New Roman" w:cs="Times New Roman"/>
-          <w:kern w:val="0"/>
-          <w:sz w:val="24"/>
-          <w:szCs w:val="24"/>
-          <w:highlight w:val="yellow"/>
-          <w:lang w:val="en-CA"/>
-        </w:rPr>
-        <w:t>Deliverables:</w:t>
-      </w:r>
-    </w:p>
-    <w:p>
-      <w:pPr>
-        <w:widowControl/>
-        <w:autoSpaceDE w:val="0"/>
-        <w:autoSpaceDN w:val="0"/>
-        <w:adjustRightInd w:val="0"/>
-        <w:jc w:val="left"/>
-        <w:rPr>
-          <w:rFonts w:ascii="Times New Roman" w:hAnsi="Times New Roman" w:cs="Times New Roman"/>
-          <w:kern w:val="0"/>
-          <w:sz w:val="24"/>
-          <w:szCs w:val="24"/>
-          <w:lang w:val="en-CA"/>
-        </w:rPr>
-      </w:pPr>
-      <w:r>
-        <w:rPr>
-          <w:rFonts w:ascii="Times New Roman" w:hAnsi="Times New Roman" w:cs="Times New Roman"/>
-          <w:kern w:val="0"/>
-          <w:sz w:val="24"/>
-          <w:szCs w:val="24"/>
-          <w:highlight w:val="yellow"/>
-          <w:lang w:val="en-CA"/>
-        </w:rPr>
-        <w:t xml:space="preserve">Dataset: The dataset you collected, as well as a </w:t>
-      </w:r>
-      <w:r>
-        <w:rPr>
-          <w:rFonts w:ascii="Times New Roman" w:hAnsi="Times New Roman" w:cs="Times New Roman" w:hint="eastAsia"/>
-          <w:kern w:val="0"/>
-          <w:sz w:val="24"/>
-          <w:szCs w:val="24"/>
-          <w:highlight w:val="yellow"/>
-          <w:lang w:val="en-CA"/>
-        </w:rPr>
-        <w:t>fil</w:t>
-      </w:r>
-      <w:r>
-        <w:rPr>
-          <w:rFonts w:ascii="Times New Roman" w:hAnsi="Times New Roman" w:cs="Times New Roman"/>
-          <w:kern w:val="0"/>
-          <w:sz w:val="24"/>
-          <w:szCs w:val="24"/>
-          <w:highlight w:val="yellow"/>
-          <w:lang w:val="en-CA"/>
-        </w:rPr>
-        <w:t>l detailing the source of each image.</w:t>
-      </w:r>
-    </w:p>
-    <w:p>
-      <w:pPr>
-        <w:widowControl/>
-        <w:autoSpaceDE w:val="0"/>
-        <w:autoSpaceDN w:val="0"/>
-        <w:adjustRightInd w:val="0"/>
-        <w:jc w:val="left"/>
-        <w:rPr>
-          <w:rFonts w:ascii="Times New Roman" w:hAnsi="Times New Roman" w:cs="Times New Roman"/>
-          <w:kern w:val="0"/>
-          <w:sz w:val="24"/>
-          <w:szCs w:val="24"/>
-          <w:lang w:val="en-CA"/>
-        </w:rPr>
-      </w:pPr>
-      <w:r>
-        <w:rPr>
-          <w:rFonts w:ascii="Times New Roman" w:hAnsi="Times New Roman" w:cs="Times New Roman"/>
-          <w:kern w:val="0"/>
-          <w:sz w:val="24"/>
-          <w:szCs w:val="24"/>
-          <w:highlight w:val="yellow"/>
-          <w:lang w:val="en-CA"/>
-        </w:rPr>
-        <w:t>provide details on each image's source in a file</w:t>
-      </w:r>
-    </w:p>
-    <w:p>
-      <w:pPr>
-        <w:widowControl/>
-        <w:autoSpaceDE w:val="0"/>
-        <w:autoSpaceDN w:val="0"/>
-        <w:adjustRightInd w:val="0"/>
-        <w:jc w:val="left"/>
-        <w:rPr>
-          <w:rFonts w:ascii="Times New Roman" w:hAnsi="Times New Roman" w:cs="Times New Roman"/>
-          <w:kern w:val="0"/>
-          <w:sz w:val="24"/>
-          <w:szCs w:val="24"/>
-          <w:lang w:val="en-CA"/>
-        </w:rPr>
-      </w:pPr>
-    </w:p>
-    <w:p>
-      <w:pPr>
-        <w:widowControl/>
-        <w:autoSpaceDE w:val="0"/>
-        <w:autoSpaceDN w:val="0"/>
-        <w:adjustRightInd w:val="0"/>
-        <w:jc w:val="left"/>
-        <w:rPr>
-          <w:rFonts w:ascii="Times New Roman" w:hAnsi="Times New Roman" w:cs="Times New Roman"/>
-          <w:color w:val="FF0000"/>
-          <w:kern w:val="0"/>
-          <w:sz w:val="24"/>
-          <w:szCs w:val="24"/>
-          <w:lang w:val="en-CA"/>
-        </w:rPr>
-      </w:pPr>
-      <w:r>
-        <w:rPr>
-          <w:rFonts w:ascii="Times New Roman" w:hAnsi="Times New Roman" w:cs="Times New Roman" w:hint="eastAsia"/>
-          <w:color w:val="FF0000"/>
-          <w:kern w:val="0"/>
-          <w:sz w:val="24"/>
-          <w:szCs w:val="24"/>
-          <w:lang w:val="en-CA"/>
-        </w:rPr>
-        <w:t>A</w:t>
-      </w:r>
-      <w:r>
-        <w:rPr>
-          <w:rFonts w:ascii="Times New Roman" w:hAnsi="Times New Roman" w:cs="Times New Roman"/>
-          <w:color w:val="FF0000"/>
-          <w:kern w:val="0"/>
-          <w:sz w:val="24"/>
-          <w:szCs w:val="24"/>
-          <w:lang w:val="en-CA"/>
-        </w:rPr>
-        <w:t xml:space="preserve"> file </w:t>
-      </w:r>
-      <w:r>
-        <w:rPr>
-          <w:rFonts w:ascii="Times New Roman" w:hAnsi="Times New Roman" w:cs="Times New Roman"/>
-          <w:color w:val="FF0000"/>
-          <w:kern w:val="0"/>
-          <w:sz w:val="24"/>
-          <w:szCs w:val="24"/>
-          <w:lang w:val="en-CA"/>
-        </w:rPr>
-        <w:t>detailing the source of each image</w:t>
-      </w:r>
-      <w:r>
-        <w:rPr>
-          <w:rFonts w:ascii="Times New Roman" w:hAnsi="Times New Roman" w:cs="Times New Roman"/>
-          <w:color w:val="FF0000"/>
-          <w:kern w:val="0"/>
-          <w:sz w:val="24"/>
-          <w:szCs w:val="24"/>
-          <w:lang w:val="en-CA"/>
-        </w:rPr>
-        <w:t xml:space="preserve"> is provided in “image_source.txt”.</w:t>
-      </w:r>
-    </w:p>
-    <w:p>
-      <w:pPr>
-        <w:widowControl/>
-        <w:autoSpaceDE w:val="0"/>
-        <w:autoSpaceDN w:val="0"/>
-        <w:adjustRightInd w:val="0"/>
-        <w:jc w:val="left"/>
-        <w:rPr>
-          <w:rFonts w:ascii="Times New Roman" w:hAnsi="Times New Roman" w:cs="Times New Roman"/>
-          <w:color w:val="FF0000"/>
-          <w:kern w:val="0"/>
-          <w:sz w:val="24"/>
-          <w:szCs w:val="24"/>
-          <w:lang w:val="en-CA"/>
-        </w:rPr>
-      </w:pPr>
-      <w:r>
-        <w:rPr>
-          <w:rFonts w:ascii="Times New Roman" w:hAnsi="Times New Roman" w:cs="Times New Roman" w:hint="eastAsia"/>
-          <w:color w:val="FF0000"/>
-          <w:kern w:val="0"/>
-          <w:sz w:val="24"/>
-          <w:szCs w:val="24"/>
-          <w:lang w:val="en-CA"/>
-        </w:rPr>
-        <w:t>这个文件要交的，</w:t>
-      </w:r>
-      <w:r>
-        <w:rPr>
-          <w:rFonts w:ascii="Times New Roman" w:hAnsi="Times New Roman" w:cs="Times New Roman" w:hint="eastAsia"/>
-          <w:color w:val="FF0000"/>
-          <w:kern w:val="0"/>
-          <w:sz w:val="24"/>
-          <w:szCs w:val="24"/>
-          <w:lang w:val="en-CA"/>
-        </w:rPr>
-        <w:t>大概瞎编下就行</w:t>
-      </w:r>
-    </w:p>
-    <w:p>
-      <w:pPr>
-        <w:widowControl/>
-        <w:autoSpaceDE w:val="0"/>
-        <w:autoSpaceDN w:val="0"/>
-        <w:adjustRightInd w:val="0"/>
-        <w:jc w:val="left"/>
-        <w:rPr>
-          <w:rFonts w:ascii="Times New Roman" w:hAnsi="Times New Roman" w:cs="Times New Roman"/>
-          <w:kern w:val="0"/>
-          <w:sz w:val="24"/>
-          <w:szCs w:val="24"/>
-          <w:lang w:val="en-CA"/>
-        </w:rPr>
-      </w:pPr>
+          <w:rFonts w:ascii="Times New Roman" w:hAnsi="Times New Roman" w:cs="Times New Roman"/>
+          <w:kern w:val="0"/>
+          <w:sz w:val="24"/>
+          <w:szCs w:val="24"/>
+        </w:rPr>
+        <w:t xml:space="preserve"> </w:t>
+      </w:r>
+      <w:r>
+        <w:rPr>
+          <w:rFonts w:ascii="Times New Roman" w:hAnsi="Times New Roman" w:cs="Times New Roman"/>
+          <w:kern w:val="0"/>
+          <w:sz w:val="24"/>
+          <w:szCs w:val="24"/>
+        </w:rPr>
+        <w:t xml:space="preserve">test dataset, for each </w:t>
+      </w:r>
+      <w:r>
+        <w:rPr>
+          <w:rFonts w:ascii="Times New Roman" w:hAnsi="Times New Roman" w:cs="Times New Roman"/>
+          <w:kern w:val="0"/>
+          <w:sz w:val="24"/>
+          <w:szCs w:val="24"/>
+        </w:rPr>
+        <w:t>type</w:t>
+      </w:r>
+      <w:r>
+        <w:rPr>
+          <w:rFonts w:ascii="Times New Roman" w:hAnsi="Times New Roman" w:cs="Times New Roman"/>
+          <w:kern w:val="0"/>
+          <w:sz w:val="24"/>
+          <w:szCs w:val="24"/>
+        </w:rPr>
+        <w:t xml:space="preserve">, there are around one quarter proportion with </w:t>
+      </w:r>
+      <w:r>
+        <w:rPr>
+          <w:rFonts w:ascii="Times New Roman" w:hAnsi="Times New Roman" w:cs="Times New Roman"/>
+          <w:kern w:val="0"/>
+          <w:sz w:val="24"/>
+          <w:szCs w:val="24"/>
+        </w:rPr>
+        <w:t xml:space="preserve">not </w:t>
+      </w:r>
+      <w:r>
+        <w:rPr>
+          <w:rFonts w:ascii="Times New Roman" w:hAnsi="Times New Roman" w:cs="Times New Roman"/>
+          <w:kern w:val="0"/>
+          <w:sz w:val="24"/>
+          <w:szCs w:val="24"/>
+        </w:rPr>
+        <w:t>person train dataset.</w:t>
+      </w:r>
     </w:p>
     <w:p>
       <w:pPr>
@@ -2621,7 +3171,51 @@
           <w:szCs w:val="24"/>
           <w:lang w:val="en-CA"/>
         </w:rPr>
-        <w:t xml:space="preserve">When we install PyTorch, we also install torchvision library which contains </w:t>
+        <w:t xml:space="preserve">When we install </w:t>
+      </w:r>
+      <w:proofErr w:type="spellStart"/>
+      <w:r>
+        <w:rPr>
+          <w:rFonts w:ascii="Times New Roman" w:hAnsi="Times New Roman" w:cs="Times New Roman"/>
+          <w:kern w:val="0"/>
+          <w:sz w:val="24"/>
+          <w:szCs w:val="24"/>
+          <w:lang w:val="en-CA"/>
+        </w:rPr>
+        <w:t>PyTorch</w:t>
+      </w:r>
+      <w:proofErr w:type="spellEnd"/>
+      <w:r>
+        <w:rPr>
+          <w:rFonts w:ascii="Times New Roman" w:hAnsi="Times New Roman" w:cs="Times New Roman"/>
+          <w:kern w:val="0"/>
+          <w:sz w:val="24"/>
+          <w:szCs w:val="24"/>
+          <w:lang w:val="en-CA"/>
+        </w:rPr>
+        <w:t xml:space="preserve">, we also install </w:t>
+      </w:r>
+      <w:proofErr w:type="spellStart"/>
+      <w:r>
+        <w:rPr>
+          <w:rFonts w:ascii="Times New Roman" w:hAnsi="Times New Roman" w:cs="Times New Roman"/>
+          <w:kern w:val="0"/>
+          <w:sz w:val="24"/>
+          <w:szCs w:val="24"/>
+          <w:lang w:val="en-CA"/>
+        </w:rPr>
+        <w:t>torchvision</w:t>
+      </w:r>
+      <w:proofErr w:type="spellEnd"/>
+      <w:r>
+        <w:rPr>
+          <w:rFonts w:ascii="Times New Roman" w:hAnsi="Times New Roman" w:cs="Times New Roman"/>
+          <w:kern w:val="0"/>
+          <w:sz w:val="24"/>
+          <w:szCs w:val="24"/>
+          <w:lang w:val="en-CA"/>
+        </w:rPr>
+        <w:t xml:space="preserve"> library which contains </w:t>
       </w:r>
       <w:r>
         <w:rPr>
@@ -2675,8 +3269,9 @@
           <w:szCs w:val="24"/>
           <w:shd w:val="clear" w:color="auto" w:fill="FFFFFF"/>
         </w:rPr>
-        <w:t xml:space="preserve">To pre-process the data, by using transform method in torchvision, we do resize and center crop when loading </w:t>
-      </w:r>
+        <w:t xml:space="preserve">To pre-process the data, by using transform method in </w:t>
+      </w:r>
+      <w:proofErr w:type="spellStart"/>
       <w:r>
         <w:rPr>
           <w:rFonts w:ascii="Times New Roman" w:hAnsi="Times New Roman" w:cs="Times New Roman"/>
@@ -2685,8 +3280,9 @@
           <w:szCs w:val="24"/>
           <w:shd w:val="clear" w:color="auto" w:fill="FFFFFF"/>
         </w:rPr>
-        <w:t>each image</w:t>
-      </w:r>
+        <w:t>torchvision</w:t>
+      </w:r>
+      <w:proofErr w:type="spellEnd"/>
       <w:r>
         <w:rPr>
           <w:rFonts w:ascii="Times New Roman" w:hAnsi="Times New Roman" w:cs="Times New Roman"/>
@@ -2695,7 +3291,7 @@
           <w:szCs w:val="24"/>
           <w:shd w:val="clear" w:color="auto" w:fill="FFFFFF"/>
         </w:rPr>
-        <w:t>.</w:t>
+        <w:t>, we do resize and center crop when loading each image.</w:t>
       </w:r>
       <w:r>
         <w:rPr>
@@ -2705,7 +3301,29 @@
           <w:szCs w:val="24"/>
           <w:shd w:val="clear" w:color="auto" w:fill="FFFFFF"/>
         </w:rPr>
-        <w:t xml:space="preserve"> The processed dataset is saved to variables “trainset” or “testset”, to be used later.</w:t>
+        <w:t xml:space="preserve"> The processed dataset is saved to variables “trainset” or “</w:t>
+      </w:r>
+      <w:proofErr w:type="spellStart"/>
+      <w:r>
+        <w:rPr>
+          <w:rFonts w:ascii="Times New Roman" w:hAnsi="Times New Roman" w:cs="Times New Roman"/>
+          <w:color w:val="202124"/>
+          <w:sz w:val="24"/>
+          <w:szCs w:val="24"/>
+          <w:shd w:val="clear" w:color="auto" w:fill="FFFFFF"/>
+        </w:rPr>
+        <w:t>testset</w:t>
+      </w:r>
+      <w:proofErr w:type="spellEnd"/>
+      <w:r>
+        <w:rPr>
+          <w:rFonts w:ascii="Times New Roman" w:hAnsi="Times New Roman" w:cs="Times New Roman"/>
+          <w:color w:val="202124"/>
+          <w:sz w:val="24"/>
+          <w:szCs w:val="24"/>
+          <w:shd w:val="clear" w:color="auto" w:fill="FFFFFF"/>
+        </w:rPr>
+        <w:t>”, to be used later.</w:t>
       </w:r>
     </w:p>
     <w:p>
@@ -2840,17 +3458,61 @@
           <w:szCs w:val="24"/>
           <w:lang w:val="en-CA"/>
         </w:rPr>
-        <w:t xml:space="preserve">We use DataLoader </w:t>
-      </w:r>
-      <w:r>
-        <w:rPr>
-          <w:rFonts w:ascii="Times New Roman" w:hAnsi="Times New Roman" w:cs="Times New Roman"/>
-          <w:kern w:val="0"/>
-          <w:sz w:val="24"/>
-          <w:szCs w:val="24"/>
-          <w:lang w:val="en-CA"/>
-        </w:rPr>
-        <w:t xml:space="preserve">in pytorch library </w:t>
+        <w:t xml:space="preserve">We use </w:t>
+      </w:r>
+      <w:proofErr w:type="spellStart"/>
+      <w:r>
+        <w:rPr>
+          <w:rFonts w:ascii="Times New Roman" w:hAnsi="Times New Roman" w:cs="Times New Roman"/>
+          <w:kern w:val="0"/>
+          <w:sz w:val="24"/>
+          <w:szCs w:val="24"/>
+          <w:lang w:val="en-CA"/>
+        </w:rPr>
+        <w:t>DataLoader</w:t>
+      </w:r>
+      <w:proofErr w:type="spellEnd"/>
+      <w:r>
+        <w:rPr>
+          <w:rFonts w:ascii="Times New Roman" w:hAnsi="Times New Roman" w:cs="Times New Roman"/>
+          <w:kern w:val="0"/>
+          <w:sz w:val="24"/>
+          <w:szCs w:val="24"/>
+          <w:lang w:val="en-CA"/>
+        </w:rPr>
+        <w:t xml:space="preserve"> </w:t>
+      </w:r>
+      <w:r>
+        <w:rPr>
+          <w:rFonts w:ascii="Times New Roman" w:hAnsi="Times New Roman" w:cs="Times New Roman"/>
+          <w:kern w:val="0"/>
+          <w:sz w:val="24"/>
+          <w:szCs w:val="24"/>
+          <w:lang w:val="en-CA"/>
+        </w:rPr>
+        <w:t xml:space="preserve">in </w:t>
+      </w:r>
+      <w:proofErr w:type="spellStart"/>
+      <w:r>
+        <w:rPr>
+          <w:rFonts w:ascii="Times New Roman" w:hAnsi="Times New Roman" w:cs="Times New Roman"/>
+          <w:kern w:val="0"/>
+          <w:sz w:val="24"/>
+          <w:szCs w:val="24"/>
+          <w:lang w:val="en-CA"/>
+        </w:rPr>
+        <w:t>pytorch</w:t>
+      </w:r>
+      <w:proofErr w:type="spellEnd"/>
+      <w:r>
+        <w:rPr>
+          <w:rFonts w:ascii="Times New Roman" w:hAnsi="Times New Roman" w:cs="Times New Roman"/>
+          <w:kern w:val="0"/>
+          <w:sz w:val="24"/>
+          <w:szCs w:val="24"/>
+          <w:lang w:val="en-CA"/>
+        </w:rPr>
+        <w:t xml:space="preserve"> library </w:t>
       </w:r>
       <w:r>
         <w:rPr>
@@ -2900,7 +3562,29 @@
           <w:szCs w:val="24"/>
           <w:lang w:val="en-CA"/>
         </w:rPr>
-        <w:t xml:space="preserve"> a DataLoader object, </w:t>
+        <w:t xml:space="preserve"> a </w:t>
+      </w:r>
+      <w:proofErr w:type="spellStart"/>
+      <w:r>
+        <w:rPr>
+          <w:rFonts w:ascii="Times New Roman" w:hAnsi="Times New Roman" w:cs="Times New Roman"/>
+          <w:kern w:val="0"/>
+          <w:sz w:val="24"/>
+          <w:szCs w:val="24"/>
+          <w:lang w:val="en-CA"/>
+        </w:rPr>
+        <w:t>DataLoader</w:t>
+      </w:r>
+      <w:proofErr w:type="spellEnd"/>
+      <w:r>
+        <w:rPr>
+          <w:rFonts w:ascii="Times New Roman" w:hAnsi="Times New Roman" w:cs="Times New Roman"/>
+          <w:kern w:val="0"/>
+          <w:sz w:val="24"/>
+          <w:szCs w:val="24"/>
+          <w:lang w:val="en-CA"/>
+        </w:rPr>
+        <w:t xml:space="preserve"> object, </w:t>
       </w:r>
       <w:r>
         <w:rPr>
@@ -2930,8 +3614,9 @@
           <w:szCs w:val="24"/>
           <w:shd w:val="clear" w:color="auto" w:fill="FFFFFF"/>
         </w:rPr>
-        <w:t>variables “trainset” or “testset”</w:t>
-      </w:r>
+        <w:t>variables “trainset” or “</w:t>
+      </w:r>
+      <w:proofErr w:type="spellStart"/>
       <w:r>
         <w:rPr>
           <w:rFonts w:ascii="Times New Roman" w:hAnsi="Times New Roman" w:cs="Times New Roman"/>
@@ -2940,8 +3625,9 @@
           <w:szCs w:val="24"/>
           <w:shd w:val="clear" w:color="auto" w:fill="FFFFFF"/>
         </w:rPr>
-        <w:t xml:space="preserve"> which contain pre-processed image</w:t>
-      </w:r>
+        <w:t>testset</w:t>
+      </w:r>
+      <w:proofErr w:type="spellEnd"/>
       <w:r>
         <w:rPr>
           <w:rFonts w:ascii="Times New Roman" w:hAnsi="Times New Roman" w:cs="Times New Roman"/>
@@ -2950,6 +3636,16 @@
           <w:szCs w:val="24"/>
           <w:shd w:val="clear" w:color="auto" w:fill="FFFFFF"/>
         </w:rPr>
+        <w:t>” which contain pre-processed image</w:t>
+      </w:r>
+      <w:r>
+        <w:rPr>
+          <w:rFonts w:ascii="Times New Roman" w:hAnsi="Times New Roman" w:cs="Times New Roman"/>
+          <w:color w:val="202124"/>
+          <w:sz w:val="24"/>
+          <w:szCs w:val="24"/>
+          <w:shd w:val="clear" w:color="auto" w:fill="FFFFFF"/>
+        </w:rPr>
         <w:t xml:space="preserve">s, and feed to our </w:t>
       </w:r>
       <w:r>
@@ -3004,115 +3700,6 @@
           <w:lang w:val="en-CA"/>
         </w:rPr>
       </w:pPr>
-    </w:p>
-    <w:p>
-      <w:pPr>
-        <w:widowControl/>
-        <w:autoSpaceDE w:val="0"/>
-        <w:autoSpaceDN w:val="0"/>
-        <w:adjustRightInd w:val="0"/>
-        <w:jc w:val="left"/>
-        <w:rPr>
-          <w:rFonts w:ascii="Times New Roman" w:hAnsi="Times New Roman" w:cs="Times New Roman" w:hint="eastAsia"/>
-          <w:kern w:val="0"/>
-          <w:sz w:val="24"/>
-          <w:szCs w:val="24"/>
-          <w:lang w:val="en-CA"/>
-        </w:rPr>
-      </w:pPr>
-    </w:p>
-    <w:p>
-      <w:pPr>
-        <w:widowControl/>
-        <w:autoSpaceDE w:val="0"/>
-        <w:autoSpaceDN w:val="0"/>
-        <w:adjustRightInd w:val="0"/>
-        <w:jc w:val="left"/>
-        <w:rPr>
-          <w:rFonts w:ascii="Times New Roman" w:hAnsi="Times New Roman" w:cs="Times New Roman"/>
-          <w:kern w:val="0"/>
-          <w:sz w:val="24"/>
-          <w:szCs w:val="24"/>
-          <w:highlight w:val="green"/>
-          <w:lang w:val="en-CA"/>
-        </w:rPr>
-      </w:pPr>
-      <w:r>
-        <w:rPr>
-          <w:rFonts w:ascii="Times New Roman" w:hAnsi="Times New Roman" w:cs="Times New Roman"/>
-          <w:kern w:val="0"/>
-          <w:sz w:val="24"/>
-          <w:szCs w:val="24"/>
-          <w:highlight w:val="green"/>
-          <w:lang w:val="en-CA"/>
-        </w:rPr>
-        <w:t xml:space="preserve">Describe how you built your dataset and where you collected images (provide details on each image's source in a file). Provide statistics on the </w:t>
-      </w:r>
-      <w:bookmarkStart w:id="1" w:name="OLE_LINK2"/>
-      <w:bookmarkStart w:id="2" w:name="OLE_LINK3"/>
-      <w:r>
-        <w:rPr>
-          <w:rFonts w:ascii="Times New Roman" w:hAnsi="Times New Roman" w:cs="Times New Roman"/>
-          <w:kern w:val="0"/>
-          <w:sz w:val="24"/>
-          <w:szCs w:val="24"/>
-          <w:highlight w:val="green"/>
-          <w:lang w:val="en-CA"/>
-        </w:rPr>
-        <w:t>size and structure of your dataset</w:t>
-      </w:r>
-      <w:bookmarkEnd w:id="1"/>
-      <w:bookmarkEnd w:id="2"/>
-      <w:r>
-        <w:rPr>
-          <w:rFonts w:ascii="Times New Roman" w:hAnsi="Times New Roman" w:cs="Times New Roman"/>
-          <w:kern w:val="0"/>
-          <w:sz w:val="24"/>
-          <w:szCs w:val="24"/>
-          <w:highlight w:val="green"/>
-          <w:lang w:val="en-CA"/>
-        </w:rPr>
-        <w:t>, i.e., how many images you have in each class.</w:t>
-      </w:r>
-    </w:p>
-    <w:p>
-      <w:pPr>
-        <w:rPr>
-          <w:rFonts w:ascii="Times New Roman" w:hAnsi="Times New Roman" w:cs="Times New Roman"/>
-          <w:kern w:val="0"/>
-          <w:sz w:val="24"/>
-          <w:szCs w:val="24"/>
-          <w:highlight w:val="green"/>
-          <w:lang w:val="en-CA"/>
-        </w:rPr>
-      </w:pPr>
-    </w:p>
-    <w:p>
-      <w:pPr>
-        <w:widowControl/>
-        <w:autoSpaceDE w:val="0"/>
-        <w:autoSpaceDN w:val="0"/>
-        <w:adjustRightInd w:val="0"/>
-        <w:jc w:val="left"/>
-        <w:rPr>
-          <w:rFonts w:ascii="Times New Roman" w:hAnsi="Times New Roman" w:cs="Times New Roman"/>
-          <w:kern w:val="0"/>
-          <w:sz w:val="24"/>
-          <w:szCs w:val="24"/>
-          <w:lang w:val="en-CA"/>
-        </w:rPr>
-      </w:pPr>
-      <w:r>
-        <w:rPr>
-          <w:rFonts w:ascii="Times New Roman" w:hAnsi="Times New Roman" w:cs="Times New Roman"/>
-          <w:kern w:val="0"/>
-          <w:sz w:val="24"/>
-          <w:szCs w:val="24"/>
-          <w:highlight w:val="green"/>
-          <w:lang w:val="en-CA"/>
-        </w:rPr>
-        <w:t>Training Data. Create datasets for training and testing your AI. You have to provide provenance information, i.e., where you obtained each image in your dataset. You can re-use existing datasets, but again please make sure you properly reference the source of the images (name, author, source, license of the dataset). Also, note the additional evaluation task that will follow in Part II of the project mentioned below when setting up your dataset.</w:t>
-      </w:r>
     </w:p>
     <w:p>
       <w:pPr>
@@ -3329,77 +3916,7 @@
           <w:szCs w:val="24"/>
           <w:lang w:val="en-CA"/>
         </w:rPr>
-        <w:t xml:space="preserve">2.1 </w:t>
-      </w:r>
-      <w:r>
-        <w:rPr>
-          <w:rFonts w:ascii="Times New Roman" w:hAnsi="Times New Roman" w:cs="Times New Roman"/>
-          <w:b/>
-          <w:bCs/>
-          <w:i/>
-          <w:iCs/>
-          <w:kern w:val="0"/>
-          <w:sz w:val="24"/>
-          <w:szCs w:val="24"/>
-          <w:lang w:val="en-CA"/>
-        </w:rPr>
-        <w:t>CNN</w:t>
-      </w:r>
-      <w:r>
-        <w:rPr>
-          <w:rFonts w:ascii="Times New Roman" w:hAnsi="Times New Roman" w:cs="Times New Roman"/>
-          <w:b/>
-          <w:bCs/>
-          <w:i/>
-          <w:iCs/>
-          <w:kern w:val="0"/>
-          <w:sz w:val="24"/>
-          <w:szCs w:val="24"/>
-          <w:lang w:val="en-CA"/>
-        </w:rPr>
-        <w:t xml:space="preserve"> class for </w:t>
-      </w:r>
-      <w:r>
-        <w:rPr>
-          <w:rFonts w:ascii="Times New Roman" w:hAnsi="Times New Roman" w:cs="Times New Roman"/>
-          <w:b/>
-          <w:bCs/>
-          <w:i/>
-          <w:iCs/>
-          <w:kern w:val="0"/>
-          <w:sz w:val="24"/>
-          <w:szCs w:val="24"/>
-          <w:lang w:val="en-CA"/>
-        </w:rPr>
-        <w:t>Convolutional Neural Network</w:t>
-      </w:r>
-      <w:r>
-        <w:rPr>
-          <w:rFonts w:ascii="Times New Roman" w:hAnsi="Times New Roman" w:cs="Times New Roman"/>
-          <w:b/>
-          <w:bCs/>
-          <w:i/>
-          <w:iCs/>
-          <w:kern w:val="0"/>
-          <w:sz w:val="24"/>
-          <w:szCs w:val="24"/>
-          <w:lang w:val="en-CA"/>
-        </w:rPr>
-        <w:t xml:space="preserve"> </w:t>
-      </w:r>
-      <w:r>
-        <w:rPr>
-          <w:rFonts w:ascii="Times New Roman" w:hAnsi="Times New Roman" w:cs="Times New Roman"/>
-          <w:b/>
-          <w:bCs/>
-          <w:i/>
-          <w:iCs/>
-          <w:kern w:val="0"/>
-          <w:sz w:val="24"/>
-          <w:szCs w:val="24"/>
-          <w:lang w:val="en-CA"/>
-        </w:rPr>
-        <w:t>architecture</w:t>
+        <w:t>2.1 CNN class for Convolutional Neural Network architecture</w:t>
       </w:r>
     </w:p>
     <w:p>
@@ -3452,7 +3969,29 @@
           <w:szCs w:val="24"/>
           <w:lang w:val="en-CA"/>
         </w:rPr>
-        <w:t xml:space="preserve">reate a suitable Convolutional Neural Network (CNN) architecture, implement it in PyTorch, and train it using </w:t>
+        <w:t xml:space="preserve">reate a suitable Convolutional Neural Network (CNN) architecture, implement it in </w:t>
+      </w:r>
+      <w:proofErr w:type="spellStart"/>
+      <w:r>
+        <w:rPr>
+          <w:rFonts w:ascii="Times New Roman" w:hAnsi="Times New Roman" w:cs="Times New Roman"/>
+          <w:kern w:val="0"/>
+          <w:sz w:val="24"/>
+          <w:szCs w:val="24"/>
+          <w:lang w:val="en-CA"/>
+        </w:rPr>
+        <w:t>PyTorch</w:t>
+      </w:r>
+      <w:proofErr w:type="spellEnd"/>
+      <w:r>
+        <w:rPr>
+          <w:rFonts w:ascii="Times New Roman" w:hAnsi="Times New Roman" w:cs="Times New Roman"/>
+          <w:kern w:val="0"/>
+          <w:sz w:val="24"/>
+          <w:szCs w:val="24"/>
+          <w:lang w:val="en-CA"/>
+        </w:rPr>
+        <w:t xml:space="preserve">, and train it using </w:t>
       </w:r>
       <w:r>
         <w:rPr>
@@ -3512,7 +4051,31 @@
           <w:szCs w:val="24"/>
           <w:lang w:val="en-CA"/>
         </w:rPr>
-        <w:t>create a class inheriting from the nn.Module to de</w:t>
+        <w:t xml:space="preserve">create a class inheriting from the </w:t>
+      </w:r>
+      <w:proofErr w:type="spellStart"/>
+      <w:proofErr w:type="gramStart"/>
+      <w:r>
+        <w:rPr>
+          <w:rFonts w:ascii="Times New Roman" w:hAnsi="Times New Roman" w:cs="Times New Roman"/>
+          <w:kern w:val="0"/>
+          <w:sz w:val="24"/>
+          <w:szCs w:val="24"/>
+          <w:lang w:val="en-CA"/>
+        </w:rPr>
+        <w:t>nn.Module</w:t>
+      </w:r>
+      <w:proofErr w:type="spellEnd"/>
+      <w:proofErr w:type="gramEnd"/>
+      <w:r>
+        <w:rPr>
+          <w:rFonts w:ascii="Times New Roman" w:hAnsi="Times New Roman" w:cs="Times New Roman"/>
+          <w:kern w:val="0"/>
+          <w:sz w:val="24"/>
+          <w:szCs w:val="24"/>
+          <w:lang w:val="en-CA"/>
+        </w:rPr>
+        <w:t xml:space="preserve"> to de</w:t>
       </w:r>
       <w:r>
         <w:rPr>
@@ -3803,27 +4366,7 @@
           <w:szCs w:val="24"/>
           <w:lang w:val="en-CA"/>
         </w:rPr>
-        <w:t>Fig.</w:t>
-      </w:r>
-      <w:r>
-        <w:rPr>
-          <w:rFonts w:ascii="Times New Roman" w:hAnsi="Times New Roman" w:cs="Times New Roman"/>
-          <w:kern w:val="0"/>
-          <w:sz w:val="24"/>
-          <w:szCs w:val="24"/>
-          <w:lang w:val="en-CA"/>
-        </w:rPr>
-        <w:t>2</w:t>
-      </w:r>
-      <w:r>
-        <w:rPr>
-          <w:rFonts w:ascii="Times New Roman" w:hAnsi="Times New Roman" w:cs="Times New Roman"/>
-          <w:kern w:val="0"/>
-          <w:sz w:val="24"/>
-          <w:szCs w:val="24"/>
-          <w:lang w:val="en-CA"/>
-        </w:rPr>
-        <w:t xml:space="preserve"> </w:t>
+        <w:t xml:space="preserve">Fig.2 </w:t>
       </w:r>
       <w:r>
         <w:rPr>
@@ -3960,27 +4503,7 @@
           <w:szCs w:val="24"/>
           <w:lang w:val="en-CA"/>
         </w:rPr>
-        <w:t>Fig.</w:t>
-      </w:r>
-      <w:r>
-        <w:rPr>
-          <w:rFonts w:ascii="Times New Roman" w:hAnsi="Times New Roman" w:cs="Times New Roman"/>
-          <w:kern w:val="0"/>
-          <w:sz w:val="24"/>
-          <w:szCs w:val="24"/>
-          <w:lang w:val="en-CA"/>
-        </w:rPr>
-        <w:t>3</w:t>
-      </w:r>
-      <w:r>
-        <w:rPr>
-          <w:rFonts w:ascii="Times New Roman" w:hAnsi="Times New Roman" w:cs="Times New Roman"/>
-          <w:kern w:val="0"/>
-          <w:sz w:val="24"/>
-          <w:szCs w:val="24"/>
-          <w:lang w:val="en-CA"/>
-        </w:rPr>
-        <w:t xml:space="preserve"> </w:t>
+        <w:t xml:space="preserve">Fig.3 </w:t>
       </w:r>
       <w:r>
         <w:rPr>
@@ -4067,9 +4590,639 @@
           <w:lang w:val="en-CA"/>
         </w:rPr>
         <w:lastRenderedPageBreak/>
-        <w:t>2.</w:t>
-      </w:r>
-      <w:r>
+        <w:t>2.2 Train using our CNN model</w:t>
+      </w:r>
+    </w:p>
+    <w:p>
+      <w:pPr>
+        <w:widowControl/>
+        <w:autoSpaceDE w:val="0"/>
+        <w:autoSpaceDN w:val="0"/>
+        <w:adjustRightInd w:val="0"/>
+        <w:jc w:val="left"/>
+        <w:rPr>
+          <w:rFonts w:ascii="Times New Roman" w:hAnsi="Times New Roman" w:cs="Times New Roman"/>
+          <w:kern w:val="0"/>
+          <w:sz w:val="24"/>
+          <w:szCs w:val="24"/>
+          <w:lang w:val="en-CA"/>
+        </w:rPr>
+      </w:pPr>
+    </w:p>
+    <w:p>
+      <w:pPr>
+        <w:widowControl/>
+        <w:ind w:left="420"/>
+        <w:jc w:val="left"/>
+        <w:rPr>
+          <w:rFonts w:ascii="Times New Roman" w:hAnsi="Times New Roman" w:cs="Times New Roman"/>
+          <w:kern w:val="0"/>
+          <w:sz w:val="24"/>
+          <w:szCs w:val="24"/>
+          <w:lang w:val="en-CA"/>
+        </w:rPr>
+      </w:pPr>
+      <w:r>
+        <w:rPr>
+          <w:rFonts w:ascii="Times New Roman" w:hAnsi="Times New Roman" w:cs="Times New Roman"/>
+          <w:kern w:val="0"/>
+          <w:sz w:val="24"/>
+          <w:szCs w:val="24"/>
+          <w:lang w:val="en-CA"/>
+        </w:rPr>
+        <w:t xml:space="preserve">In the training phase, </w:t>
+      </w:r>
+      <w:r>
+        <w:rPr>
+          <w:rFonts w:ascii="Times New Roman" w:hAnsi="Times New Roman" w:cs="Times New Roman"/>
+          <w:kern w:val="0"/>
+          <w:sz w:val="24"/>
+          <w:szCs w:val="24"/>
+          <w:lang w:val="en-CA"/>
+        </w:rPr>
+        <w:t xml:space="preserve">we </w:t>
+      </w:r>
+      <w:r>
+        <w:rPr>
+          <w:rFonts w:ascii="Times New Roman" w:hAnsi="Times New Roman" w:cs="Times New Roman"/>
+          <w:kern w:val="0"/>
+          <w:sz w:val="24"/>
+          <w:szCs w:val="24"/>
+          <w:lang w:val="en-CA"/>
+        </w:rPr>
+        <w:t>use “</w:t>
+      </w:r>
+      <w:proofErr w:type="spellStart"/>
+      <w:r>
+        <w:rPr>
+          <w:rFonts w:ascii="Times New Roman" w:hAnsi="Times New Roman" w:cs="Times New Roman"/>
+          <w:kern w:val="0"/>
+          <w:sz w:val="24"/>
+          <w:szCs w:val="24"/>
+          <w:lang w:val="en-CA"/>
+        </w:rPr>
+        <w:t>train_loader</w:t>
+      </w:r>
+      <w:proofErr w:type="spellEnd"/>
+      <w:r>
+        <w:rPr>
+          <w:rFonts w:ascii="Times New Roman" w:hAnsi="Times New Roman" w:cs="Times New Roman"/>
+          <w:kern w:val="0"/>
+          <w:sz w:val="24"/>
+          <w:szCs w:val="24"/>
+          <w:lang w:val="en-CA"/>
+        </w:rPr>
+        <w:t xml:space="preserve">” to load the images from given path, the images in each sub-folder is labeled with the sub-folder name. </w:t>
+      </w:r>
+    </w:p>
+    <w:p>
+      <w:pPr>
+        <w:widowControl/>
+        <w:ind w:left="420"/>
+        <w:jc w:val="left"/>
+        <w:rPr>
+          <w:rFonts w:ascii="Times New Roman" w:hAnsi="Times New Roman" w:cs="Times New Roman"/>
+          <w:kern w:val="0"/>
+          <w:sz w:val="24"/>
+          <w:szCs w:val="24"/>
+          <w:lang w:val="en-CA"/>
+        </w:rPr>
+      </w:pPr>
+    </w:p>
+    <w:p>
+      <w:pPr>
+        <w:widowControl/>
+        <w:ind w:left="420"/>
+        <w:jc w:val="left"/>
+        <w:rPr>
+          <w:rFonts w:ascii="Times New Roman" w:hAnsi="Times New Roman" w:cs="Times New Roman"/>
+          <w:kern w:val="0"/>
+          <w:sz w:val="24"/>
+          <w:szCs w:val="24"/>
+          <w:lang w:val="en-CA"/>
+        </w:rPr>
+      </w:pPr>
+      <w:r>
+        <w:rPr>
+          <w:rFonts w:ascii="Times New Roman" w:hAnsi="Times New Roman" w:cs="Times New Roman"/>
+          <w:kern w:val="0"/>
+          <w:sz w:val="24"/>
+          <w:szCs w:val="24"/>
+          <w:lang w:val="en-CA"/>
+        </w:rPr>
+        <w:t xml:space="preserve">Following what we learned from the lecture and lab, we </w:t>
+      </w:r>
+      <w:r>
+        <w:rPr>
+          <w:rFonts w:ascii="Times New Roman" w:hAnsi="Times New Roman" w:cs="Times New Roman"/>
+          <w:kern w:val="0"/>
+          <w:sz w:val="24"/>
+          <w:szCs w:val="24"/>
+          <w:lang w:val="en-CA"/>
+        </w:rPr>
+        <w:t>create an instance of the</w:t>
+      </w:r>
+      <w:r>
+        <w:rPr>
+          <w:rFonts w:ascii="Times New Roman" w:hAnsi="Times New Roman" w:cs="Times New Roman"/>
+          <w:kern w:val="0"/>
+          <w:sz w:val="24"/>
+          <w:szCs w:val="24"/>
+          <w:lang w:val="en-CA"/>
+        </w:rPr>
+        <w:t xml:space="preserve"> </w:t>
+      </w:r>
+      <w:r>
+        <w:rPr>
+          <w:rFonts w:ascii="Times New Roman" w:hAnsi="Times New Roman" w:cs="Times New Roman"/>
+          <w:kern w:val="0"/>
+          <w:sz w:val="24"/>
+          <w:szCs w:val="24"/>
+          <w:lang w:val="en-CA"/>
+        </w:rPr>
+        <w:t xml:space="preserve">Convolution class </w:t>
+      </w:r>
+      <w:r>
+        <w:rPr>
+          <w:rFonts w:ascii="Times New Roman" w:hAnsi="Times New Roman" w:cs="Times New Roman"/>
+          <w:kern w:val="0"/>
+          <w:sz w:val="24"/>
+          <w:szCs w:val="24"/>
+          <w:lang w:val="en-CA"/>
+        </w:rPr>
+        <w:t>we</w:t>
+      </w:r>
+      <w:r>
+        <w:rPr>
+          <w:rFonts w:ascii="Times New Roman" w:hAnsi="Times New Roman" w:cs="Times New Roman"/>
+          <w:kern w:val="0"/>
+          <w:sz w:val="24"/>
+          <w:szCs w:val="24"/>
+          <w:lang w:val="en-CA"/>
+        </w:rPr>
+        <w:t xml:space="preserve"> de</w:t>
+      </w:r>
+      <w:r>
+        <w:rPr>
+          <w:rFonts w:ascii="Times New Roman" w:hAnsi="Times New Roman" w:cs="Times New Roman"/>
+          <w:kern w:val="0"/>
+          <w:sz w:val="24"/>
+          <w:szCs w:val="24"/>
+          <w:lang w:val="en-CA"/>
+        </w:rPr>
+        <w:t>fi</w:t>
+      </w:r>
+      <w:r>
+        <w:rPr>
+          <w:rFonts w:ascii="Times New Roman" w:hAnsi="Times New Roman" w:cs="Times New Roman"/>
+          <w:kern w:val="0"/>
+          <w:sz w:val="24"/>
+          <w:szCs w:val="24"/>
+          <w:lang w:val="en-CA"/>
+        </w:rPr>
+        <w:t xml:space="preserve">ned in </w:t>
+      </w:r>
+      <w:r>
+        <w:rPr>
+          <w:rFonts w:ascii="Times New Roman" w:hAnsi="Times New Roman" w:cs="Times New Roman"/>
+          <w:kern w:val="0"/>
+          <w:sz w:val="24"/>
+          <w:szCs w:val="24"/>
+          <w:lang w:val="en-CA"/>
+        </w:rPr>
+        <w:t>previous</w:t>
+      </w:r>
+      <w:r>
+        <w:rPr>
+          <w:rFonts w:ascii="Times New Roman" w:hAnsi="Times New Roman" w:cs="Times New Roman"/>
+          <w:kern w:val="0"/>
+          <w:sz w:val="24"/>
+          <w:szCs w:val="24"/>
+          <w:lang w:val="en-CA"/>
+        </w:rPr>
+        <w:t xml:space="preserve"> part, then de</w:t>
+      </w:r>
+      <w:r>
+        <w:rPr>
+          <w:rFonts w:ascii="Times New Roman" w:hAnsi="Times New Roman" w:cs="Times New Roman"/>
+          <w:kern w:val="0"/>
+          <w:sz w:val="24"/>
+          <w:szCs w:val="24"/>
+          <w:lang w:val="en-CA"/>
+        </w:rPr>
+        <w:t>fi</w:t>
+      </w:r>
+      <w:r>
+        <w:rPr>
+          <w:rFonts w:ascii="Times New Roman" w:hAnsi="Times New Roman" w:cs="Times New Roman"/>
+          <w:kern w:val="0"/>
+          <w:sz w:val="24"/>
+          <w:szCs w:val="24"/>
+          <w:lang w:val="en-CA"/>
+        </w:rPr>
+        <w:t xml:space="preserve">ne </w:t>
+      </w:r>
+      <w:r>
+        <w:rPr>
+          <w:rFonts w:ascii="Times New Roman" w:hAnsi="Times New Roman" w:cs="Times New Roman"/>
+          <w:kern w:val="0"/>
+          <w:sz w:val="24"/>
+          <w:szCs w:val="24"/>
+          <w:lang w:val="en-CA"/>
+        </w:rPr>
+        <w:t xml:space="preserve">the </w:t>
+      </w:r>
+      <w:r>
+        <w:rPr>
+          <w:rFonts w:ascii="Times New Roman" w:hAnsi="Times New Roman" w:cs="Times New Roman"/>
+          <w:kern w:val="0"/>
+          <w:sz w:val="24"/>
+          <w:szCs w:val="24"/>
+          <w:lang w:val="en-CA"/>
+        </w:rPr>
+        <w:t>optimizer</w:t>
+      </w:r>
+      <w:r>
+        <w:rPr>
+          <w:rFonts w:ascii="Times New Roman" w:hAnsi="Times New Roman" w:cs="Times New Roman"/>
+          <w:kern w:val="0"/>
+          <w:sz w:val="24"/>
+          <w:szCs w:val="24"/>
+          <w:lang w:val="en-CA"/>
+        </w:rPr>
+        <w:t xml:space="preserve"> and </w:t>
+      </w:r>
+      <w:r>
+        <w:rPr>
+          <w:rFonts w:ascii="Times New Roman" w:hAnsi="Times New Roman" w:cs="Times New Roman"/>
+          <w:kern w:val="0"/>
+          <w:sz w:val="24"/>
+          <w:szCs w:val="24"/>
+          <w:lang w:val="en-CA"/>
+        </w:rPr>
+        <w:t>loss function</w:t>
+      </w:r>
+      <w:r>
+        <w:rPr>
+          <w:rFonts w:ascii="Times New Roman" w:hAnsi="Times New Roman" w:cs="Times New Roman"/>
+          <w:kern w:val="0"/>
+          <w:sz w:val="24"/>
+          <w:szCs w:val="24"/>
+          <w:lang w:val="en-CA"/>
+        </w:rPr>
+        <w:t xml:space="preserve">. </w:t>
+      </w:r>
+    </w:p>
+    <w:p>
+      <w:pPr>
+        <w:widowControl/>
+        <w:ind w:left="420"/>
+        <w:jc w:val="left"/>
+        <w:rPr>
+          <w:rFonts w:ascii="Times New Roman" w:hAnsi="Times New Roman" w:cs="Times New Roman"/>
+          <w:kern w:val="0"/>
+          <w:sz w:val="24"/>
+          <w:szCs w:val="24"/>
+          <w:lang w:val="en-CA"/>
+        </w:rPr>
+      </w:pPr>
+    </w:p>
+    <w:p>
+      <w:pPr>
+        <w:widowControl/>
+        <w:ind w:left="420"/>
+        <w:jc w:val="left"/>
+        <w:rPr>
+          <w:rFonts w:ascii="Times New Roman" w:hAnsi="Times New Roman" w:cs="Times New Roman"/>
+          <w:kern w:val="0"/>
+          <w:sz w:val="24"/>
+          <w:szCs w:val="24"/>
+          <w:lang w:val="en-CA"/>
+        </w:rPr>
+      </w:pPr>
+      <w:r>
+        <w:rPr>
+          <w:rFonts w:ascii="Times New Roman" w:hAnsi="Times New Roman" w:cs="Times New Roman"/>
+          <w:kern w:val="0"/>
+          <w:sz w:val="24"/>
+          <w:szCs w:val="24"/>
+          <w:lang w:val="en-CA"/>
+        </w:rPr>
+        <w:t xml:space="preserve">We set the learning rate to be 0.001, this number is small so the weight won’t get changed violently. </w:t>
+      </w:r>
+    </w:p>
+    <w:p>
+      <w:pPr>
+        <w:widowControl/>
+        <w:ind w:left="420"/>
+        <w:jc w:val="left"/>
+        <w:rPr>
+          <w:rFonts w:ascii="Times New Roman" w:hAnsi="Times New Roman" w:cs="Times New Roman"/>
+          <w:kern w:val="0"/>
+          <w:sz w:val="24"/>
+          <w:szCs w:val="24"/>
+          <w:lang w:val="en-CA"/>
+        </w:rPr>
+      </w:pPr>
+    </w:p>
+    <w:p>
+      <w:pPr>
+        <w:widowControl/>
+        <w:ind w:left="420"/>
+        <w:jc w:val="left"/>
+        <w:rPr>
+          <w:rFonts w:ascii="Times New Roman" w:hAnsi="Times New Roman" w:cs="Times New Roman"/>
+          <w:kern w:val="0"/>
+          <w:sz w:val="24"/>
+          <w:szCs w:val="24"/>
+          <w:lang w:val="en-CA"/>
+        </w:rPr>
+      </w:pPr>
+      <w:r>
+        <w:rPr>
+          <w:rFonts w:ascii="Times New Roman" w:hAnsi="Times New Roman" w:cs="Times New Roman"/>
+          <w:kern w:val="0"/>
+          <w:sz w:val="24"/>
+          <w:szCs w:val="24"/>
+          <w:lang w:val="en-CA"/>
+        </w:rPr>
+        <w:t xml:space="preserve">We train the model for 10 epochs, for now we can get a final accuracy of </w:t>
+      </w:r>
+      <w:r>
+        <w:rPr>
+          <w:rFonts w:ascii="Times New Roman" w:hAnsi="Times New Roman" w:cs="Times New Roman"/>
+          <w:kern w:val="0"/>
+          <w:sz w:val="24"/>
+          <w:szCs w:val="24"/>
+          <w:lang w:val="en-CA"/>
+        </w:rPr>
+        <w:t>91.17%</w:t>
+      </w:r>
+      <w:r>
+        <w:rPr>
+          <w:rFonts w:ascii="Times New Roman" w:hAnsi="Times New Roman" w:cs="Times New Roman"/>
+          <w:kern w:val="0"/>
+          <w:sz w:val="24"/>
+          <w:szCs w:val="24"/>
+          <w:lang w:val="en-CA"/>
+        </w:rPr>
+        <w:t>.</w:t>
+      </w:r>
+    </w:p>
+    <w:p>
+      <w:pPr>
+        <w:widowControl/>
+        <w:ind w:left="420"/>
+        <w:jc w:val="left"/>
+        <w:rPr>
+          <w:rFonts w:ascii="Times New Roman" w:hAnsi="Times New Roman" w:cs="Times New Roman"/>
+          <w:kern w:val="0"/>
+          <w:sz w:val="24"/>
+          <w:szCs w:val="24"/>
+          <w:lang w:val="en-CA"/>
+        </w:rPr>
+      </w:pPr>
+    </w:p>
+    <w:p>
+      <w:pPr>
+        <w:widowControl/>
+        <w:ind w:left="420"/>
+        <w:jc w:val="left"/>
+        <w:rPr>
+          <w:rFonts w:ascii="Times New Roman" w:hAnsi="Times New Roman" w:cs="Times New Roman"/>
+          <w:kern w:val="0"/>
+          <w:sz w:val="24"/>
+          <w:szCs w:val="24"/>
+          <w:lang w:val="en-CA"/>
+        </w:rPr>
+      </w:pPr>
+      <w:r>
+        <w:rPr>
+          <w:rFonts w:ascii="Times New Roman" w:hAnsi="Times New Roman" w:cs="Times New Roman"/>
+          <w:kern w:val="0"/>
+          <w:sz w:val="24"/>
+          <w:szCs w:val="24"/>
+          <w:lang w:val="en-CA"/>
+        </w:rPr>
+        <w:t xml:space="preserve">In </w:t>
+      </w:r>
+      <w:r>
+        <w:rPr>
+          <w:rFonts w:ascii="Times New Roman" w:hAnsi="Times New Roman" w:cs="Times New Roman"/>
+          <w:kern w:val="0"/>
+          <w:sz w:val="24"/>
+          <w:szCs w:val="24"/>
+          <w:lang w:val="en-CA"/>
+        </w:rPr>
+        <w:t>second phase of the project</w:t>
+      </w:r>
+      <w:r>
+        <w:rPr>
+          <w:rFonts w:ascii="Times New Roman" w:hAnsi="Times New Roman" w:cs="Times New Roman"/>
+          <w:kern w:val="0"/>
+          <w:sz w:val="24"/>
+          <w:szCs w:val="24"/>
+          <w:lang w:val="en-CA"/>
+        </w:rPr>
+        <w:t xml:space="preserve"> we can increase this number to achieve better performance.</w:t>
+      </w:r>
+    </w:p>
+    <w:p>
+      <w:pPr>
+        <w:widowControl/>
+        <w:ind w:left="420"/>
+        <w:jc w:val="left"/>
+        <w:rPr>
+          <w:rFonts w:ascii="Times New Roman" w:hAnsi="Times New Roman" w:cs="Times New Roman"/>
+          <w:kern w:val="0"/>
+          <w:sz w:val="24"/>
+          <w:szCs w:val="24"/>
+          <w:lang w:val="en-CA"/>
+        </w:rPr>
+      </w:pPr>
+    </w:p>
+    <w:p>
+      <w:pPr>
+        <w:widowControl/>
+        <w:ind w:left="420"/>
+        <w:jc w:val="left"/>
+        <w:rPr>
+          <w:rFonts w:ascii="Times New Roman" w:hAnsi="Times New Roman" w:cs="Times New Roman"/>
+          <w:kern w:val="0"/>
+          <w:sz w:val="24"/>
+          <w:szCs w:val="24"/>
+          <w:lang w:val="en-CA"/>
+        </w:rPr>
+      </w:pPr>
+      <w:r>
+        <w:rPr>
+          <w:rFonts w:ascii="Times New Roman" w:hAnsi="Times New Roman" w:cs="Times New Roman"/>
+          <w:kern w:val="0"/>
+          <w:sz w:val="24"/>
+          <w:szCs w:val="24"/>
+          <w:lang w:val="en-CA"/>
+        </w:rPr>
+        <w:t xml:space="preserve">When training phase is completed, the </w:t>
+      </w:r>
+      <w:r>
+        <w:rPr>
+          <w:rFonts w:ascii="Times New Roman" w:hAnsi="Times New Roman" w:cs="Times New Roman"/>
+          <w:kern w:val="0"/>
+          <w:sz w:val="24"/>
+          <w:szCs w:val="24"/>
+          <w:lang w:val="en-CA"/>
+        </w:rPr>
+        <w:t xml:space="preserve">parameters </w:t>
+      </w:r>
+      <w:r>
+        <w:rPr>
+          <w:rFonts w:ascii="Times New Roman" w:hAnsi="Times New Roman" w:cs="Times New Roman"/>
+          <w:kern w:val="0"/>
+          <w:sz w:val="24"/>
+          <w:szCs w:val="24"/>
+          <w:lang w:val="en-CA"/>
+        </w:rPr>
+        <w:t xml:space="preserve">of our </w:t>
+      </w:r>
+      <w:r>
+        <w:rPr>
+          <w:rFonts w:ascii="Times New Roman" w:hAnsi="Times New Roman" w:cs="Times New Roman"/>
+          <w:kern w:val="0"/>
+          <w:sz w:val="24"/>
+          <w:szCs w:val="24"/>
+          <w:lang w:val="en-CA"/>
+        </w:rPr>
+        <w:t xml:space="preserve">CNN </w:t>
+      </w:r>
+      <w:r>
+        <w:rPr>
+          <w:rFonts w:ascii="Times New Roman" w:hAnsi="Times New Roman" w:cs="Times New Roman"/>
+          <w:kern w:val="0"/>
+          <w:sz w:val="24"/>
+          <w:szCs w:val="24"/>
+          <w:lang w:val="en-CA"/>
+        </w:rPr>
+        <w:t>are saved to 2 files:</w:t>
+      </w:r>
+    </w:p>
+    <w:p>
+      <w:pPr>
+        <w:widowControl/>
+        <w:ind w:left="420" w:firstLine="420"/>
+        <w:jc w:val="left"/>
+        <w:rPr>
+          <w:rFonts w:ascii="Times New Roman" w:hAnsi="Times New Roman" w:cs="Times New Roman"/>
+          <w:i/>
+          <w:iCs/>
+          <w:color w:val="00B050"/>
+          <w:kern w:val="0"/>
+          <w:sz w:val="24"/>
+          <w:szCs w:val="24"/>
+          <w:lang w:val="en-CA"/>
+        </w:rPr>
+      </w:pPr>
+      <w:proofErr w:type="spellStart"/>
+      <w:r>
+        <w:rPr>
+          <w:rFonts w:ascii="Times New Roman" w:hAnsi="Times New Roman" w:cs="Times New Roman"/>
+          <w:i/>
+          <w:iCs/>
+          <w:color w:val="00B050"/>
+          <w:kern w:val="0"/>
+          <w:sz w:val="24"/>
+          <w:szCs w:val="24"/>
+          <w:lang w:val="en-CA"/>
+        </w:rPr>
+        <w:t>net.pkl</w:t>
+      </w:r>
+      <w:proofErr w:type="spellEnd"/>
+    </w:p>
+    <w:p>
+      <w:pPr>
+        <w:widowControl/>
+        <w:ind w:left="420" w:firstLine="420"/>
+        <w:jc w:val="left"/>
+        <w:rPr>
+          <w:rFonts w:ascii="Times New Roman" w:hAnsi="Times New Roman" w:cs="Times New Roman"/>
+          <w:i/>
+          <w:iCs/>
+          <w:color w:val="00B050"/>
+          <w:kern w:val="0"/>
+          <w:sz w:val="24"/>
+          <w:szCs w:val="24"/>
+          <w:lang w:val="en-CA"/>
+        </w:rPr>
+      </w:pPr>
+      <w:proofErr w:type="spellStart"/>
+      <w:r>
+        <w:rPr>
+          <w:rFonts w:ascii="Times New Roman" w:hAnsi="Times New Roman" w:cs="Times New Roman"/>
+          <w:i/>
+          <w:iCs/>
+          <w:color w:val="00B050"/>
+          <w:kern w:val="0"/>
+          <w:sz w:val="24"/>
+          <w:szCs w:val="24"/>
+          <w:lang w:val="en-CA"/>
+        </w:rPr>
+        <w:t>net_params.pkl</w:t>
+      </w:r>
+      <w:proofErr w:type="spellEnd"/>
+    </w:p>
+    <w:p>
+      <w:pPr>
+        <w:widowControl/>
+        <w:ind w:left="420"/>
+        <w:jc w:val="left"/>
+        <w:rPr>
+          <w:rFonts w:ascii="Times New Roman" w:hAnsi="Times New Roman" w:cs="Times New Roman"/>
+          <w:kern w:val="0"/>
+          <w:sz w:val="24"/>
+          <w:szCs w:val="24"/>
+          <w:lang w:val="en-CA"/>
+        </w:rPr>
+      </w:pPr>
+      <w:r>
+        <w:rPr>
+          <w:rFonts w:ascii="Times New Roman" w:hAnsi="Times New Roman" w:cs="Times New Roman"/>
+          <w:kern w:val="0"/>
+          <w:sz w:val="24"/>
+          <w:szCs w:val="24"/>
+          <w:lang w:val="en-CA"/>
+        </w:rPr>
+        <w:t xml:space="preserve">This will be read by the testing phase to evaluate </w:t>
+      </w:r>
+      <w:r>
+        <w:rPr>
+          <w:rFonts w:ascii="Times New Roman" w:hAnsi="Times New Roman" w:cs="Times New Roman"/>
+          <w:kern w:val="0"/>
+          <w:sz w:val="24"/>
+          <w:szCs w:val="24"/>
+          <w:lang w:val="en-CA"/>
+        </w:rPr>
+        <w:t>our model.</w:t>
+      </w:r>
+    </w:p>
+    <w:p>
+      <w:pPr>
+        <w:widowControl/>
+        <w:jc w:val="left"/>
+        <w:rPr>
+          <w:rFonts w:ascii="Times New Roman" w:hAnsi="Times New Roman" w:cs="Times New Roman"/>
+          <w:kern w:val="0"/>
+          <w:sz w:val="24"/>
+          <w:szCs w:val="24"/>
+          <w:lang w:val="en-CA"/>
+        </w:rPr>
+      </w:pPr>
+    </w:p>
+    <w:p>
+      <w:pPr>
+        <w:widowControl/>
+        <w:autoSpaceDE w:val="0"/>
+        <w:autoSpaceDN w:val="0"/>
+        <w:adjustRightInd w:val="0"/>
+        <w:jc w:val="left"/>
         <w:rPr>
           <w:rFonts w:ascii="Times New Roman" w:hAnsi="Times New Roman" w:cs="Times New Roman"/>
           <w:b/>
@@ -4081,8 +5234,7 @@
           <w:szCs w:val="24"/>
           <w:lang w:val="en-CA"/>
         </w:rPr>
-        <w:t>2 T</w:t>
-      </w:r>
+      </w:pPr>
       <w:r>
         <w:rPr>
           <w:rFonts w:ascii="Times New Roman" w:hAnsi="Times New Roman" w:cs="Times New Roman"/>
@@ -4095,38 +5247,8 @@
           <w:szCs w:val="24"/>
           <w:lang w:val="en-CA"/>
         </w:rPr>
-        <w:t xml:space="preserve">rain </w:t>
-      </w:r>
-      <w:r>
-        <w:rPr>
-          <w:rFonts w:ascii="Times New Roman" w:hAnsi="Times New Roman" w:cs="Times New Roman"/>
-          <w:b/>
-          <w:bCs/>
-          <w:i/>
-          <w:iCs/>
-          <w:kern w:val="0"/>
-          <w:sz w:val="24"/>
-          <w:szCs w:val="24"/>
-          <w:lang w:val="en-CA"/>
-        </w:rPr>
-        <w:t>using our CNN model</w:t>
-      </w:r>
-    </w:p>
-    <w:p>
-      <w:pPr>
-        <w:widowControl/>
-        <w:autoSpaceDE w:val="0"/>
-        <w:autoSpaceDN w:val="0"/>
-        <w:adjustRightInd w:val="0"/>
-        <w:jc w:val="left"/>
-        <w:rPr>
-          <w:rFonts w:ascii="Times New Roman" w:hAnsi="Times New Roman" w:cs="Times New Roman"/>
-          <w:kern w:val="0"/>
-          <w:sz w:val="24"/>
-          <w:szCs w:val="24"/>
-          <w:lang w:val="en-CA"/>
-        </w:rPr>
-      </w:pPr>
+        <w:t>2.3 Test using our CNN model</w:t>
+      </w:r>
     </w:p>
     <w:p>
       <w:pPr>
@@ -4149,47 +5271,133 @@
           <w:szCs w:val="24"/>
           <w:lang w:val="en-CA"/>
         </w:rPr>
-        <w:t xml:space="preserve">In the training phase, </w:t>
-      </w:r>
-      <w:r>
-        <w:rPr>
-          <w:rFonts w:ascii="Times New Roman" w:hAnsi="Times New Roman" w:cs="Times New Roman"/>
-          <w:kern w:val="0"/>
-          <w:sz w:val="24"/>
-          <w:szCs w:val="24"/>
-          <w:lang w:val="en-CA"/>
-        </w:rPr>
-        <w:t xml:space="preserve">we </w:t>
-      </w:r>
-      <w:r>
-        <w:rPr>
-          <w:rFonts w:ascii="Times New Roman" w:hAnsi="Times New Roman" w:cs="Times New Roman"/>
-          <w:kern w:val="0"/>
-          <w:sz w:val="24"/>
-          <w:szCs w:val="24"/>
-          <w:lang w:val="en-CA"/>
-        </w:rPr>
-        <w:t>use “</w:t>
-      </w:r>
-      <w:r>
-        <w:rPr>
-          <w:rFonts w:ascii="Times New Roman" w:hAnsi="Times New Roman" w:cs="Times New Roman"/>
-          <w:kern w:val="0"/>
-          <w:sz w:val="24"/>
-          <w:szCs w:val="24"/>
-          <w:lang w:val="en-CA"/>
-        </w:rPr>
-        <w:t>train_loader</w:t>
-      </w:r>
-      <w:r>
-        <w:rPr>
-          <w:rFonts w:ascii="Times New Roman" w:hAnsi="Times New Roman" w:cs="Times New Roman"/>
-          <w:kern w:val="0"/>
-          <w:sz w:val="24"/>
-          <w:szCs w:val="24"/>
-          <w:lang w:val="en-CA"/>
-        </w:rPr>
-        <w:t xml:space="preserve">” to load the images from given path, the images in each sub-folder is labeled with the sub-folder name. </w:t>
+        <w:t xml:space="preserve">In the testing phase, </w:t>
+      </w:r>
+      <w:r>
+        <w:rPr>
+          <w:rFonts w:ascii="Times New Roman" w:hAnsi="Times New Roman" w:cs="Times New Roman"/>
+          <w:kern w:val="0"/>
+          <w:sz w:val="24"/>
+          <w:szCs w:val="24"/>
+          <w:lang w:val="en-CA"/>
+        </w:rPr>
+        <w:t>w</w:t>
+      </w:r>
+      <w:r>
+        <w:rPr>
+          <w:rFonts w:ascii="Times New Roman" w:hAnsi="Times New Roman" w:cs="Times New Roman"/>
+          <w:kern w:val="0"/>
+          <w:sz w:val="24"/>
+          <w:szCs w:val="24"/>
+          <w:lang w:val="en-CA"/>
+        </w:rPr>
+        <w:t xml:space="preserve">e use </w:t>
+      </w:r>
+      <w:proofErr w:type="spellStart"/>
+      <w:proofErr w:type="gramStart"/>
+      <w:r>
+        <w:rPr>
+          <w:rFonts w:ascii="Times New Roman" w:hAnsi="Times New Roman" w:cs="Times New Roman"/>
+          <w:kern w:val="0"/>
+          <w:sz w:val="24"/>
+          <w:szCs w:val="24"/>
+          <w:lang w:val="en-CA"/>
+        </w:rPr>
+        <w:t>torch.load</w:t>
+      </w:r>
+      <w:proofErr w:type="spellEnd"/>
+      <w:proofErr w:type="gramEnd"/>
+      <w:r>
+        <w:rPr>
+          <w:rFonts w:ascii="Times New Roman" w:hAnsi="Times New Roman" w:cs="Times New Roman"/>
+          <w:kern w:val="0"/>
+          <w:sz w:val="24"/>
+          <w:szCs w:val="24"/>
+          <w:lang w:val="en-CA"/>
+        </w:rPr>
+        <w:t xml:space="preserve">() method from </w:t>
+      </w:r>
+      <w:proofErr w:type="spellStart"/>
+      <w:r>
+        <w:rPr>
+          <w:rFonts w:ascii="Times New Roman" w:hAnsi="Times New Roman" w:cs="Times New Roman"/>
+          <w:kern w:val="0"/>
+          <w:sz w:val="24"/>
+          <w:szCs w:val="24"/>
+          <w:lang w:val="en-CA"/>
+        </w:rPr>
+        <w:t>pytorch</w:t>
+      </w:r>
+      <w:proofErr w:type="spellEnd"/>
+      <w:r>
+        <w:rPr>
+          <w:rFonts w:ascii="Times New Roman" w:hAnsi="Times New Roman" w:cs="Times New Roman"/>
+          <w:kern w:val="0"/>
+          <w:sz w:val="24"/>
+          <w:szCs w:val="24"/>
+          <w:lang w:val="en-CA"/>
+        </w:rPr>
+        <w:t xml:space="preserve"> </w:t>
+      </w:r>
+      <w:r>
+        <w:rPr>
+          <w:rFonts w:ascii="Times New Roman" w:hAnsi="Times New Roman" w:cs="Times New Roman"/>
+          <w:kern w:val="0"/>
+          <w:sz w:val="24"/>
+          <w:szCs w:val="24"/>
+          <w:lang w:val="en-CA"/>
+        </w:rPr>
+        <w:t xml:space="preserve">library </w:t>
+      </w:r>
+      <w:r>
+        <w:rPr>
+          <w:rFonts w:ascii="Times New Roman" w:hAnsi="Times New Roman" w:cs="Times New Roman"/>
+          <w:kern w:val="0"/>
+          <w:sz w:val="24"/>
+          <w:szCs w:val="24"/>
+          <w:lang w:val="en-CA"/>
+        </w:rPr>
+        <w:t xml:space="preserve">to load the </w:t>
+      </w:r>
+      <w:r>
+        <w:rPr>
+          <w:rFonts w:ascii="Times New Roman" w:hAnsi="Times New Roman" w:cs="Times New Roman"/>
+          <w:kern w:val="0"/>
+          <w:sz w:val="24"/>
+          <w:szCs w:val="24"/>
+          <w:lang w:val="en-CA"/>
+        </w:rPr>
+        <w:t xml:space="preserve">parameters </w:t>
+      </w:r>
+      <w:r>
+        <w:rPr>
+          <w:rFonts w:ascii="Times New Roman" w:hAnsi="Times New Roman" w:cs="Times New Roman"/>
+          <w:kern w:val="0"/>
+          <w:sz w:val="24"/>
+          <w:szCs w:val="24"/>
+          <w:lang w:val="en-CA"/>
+        </w:rPr>
+        <w:t xml:space="preserve">of our </w:t>
+      </w:r>
+      <w:r>
+        <w:rPr>
+          <w:rFonts w:ascii="Times New Roman" w:hAnsi="Times New Roman" w:cs="Times New Roman"/>
+          <w:kern w:val="0"/>
+          <w:sz w:val="24"/>
+          <w:szCs w:val="24"/>
+          <w:lang w:val="en-CA"/>
+        </w:rPr>
+        <w:t>CNN</w:t>
+      </w:r>
+      <w:r>
+        <w:rPr>
+          <w:rFonts w:ascii="Times New Roman" w:hAnsi="Times New Roman" w:cs="Times New Roman"/>
+          <w:kern w:val="0"/>
+          <w:sz w:val="24"/>
+          <w:szCs w:val="24"/>
+          <w:lang w:val="en-CA"/>
+        </w:rPr>
+        <w:t xml:space="preserve"> which was generated from previous training phase.</w:t>
       </w:r>
     </w:p>
     <w:p>
@@ -4227,745 +5435,6 @@
           <w:szCs w:val="24"/>
           <w:lang w:val="en-CA"/>
         </w:rPr>
-        <w:t xml:space="preserve">Following what we learned from the lecture and lab, we </w:t>
-      </w:r>
-      <w:r>
-        <w:rPr>
-          <w:rFonts w:ascii="Times New Roman" w:hAnsi="Times New Roman" w:cs="Times New Roman"/>
-          <w:kern w:val="0"/>
-          <w:sz w:val="24"/>
-          <w:szCs w:val="24"/>
-          <w:lang w:val="en-CA"/>
-        </w:rPr>
-        <w:t>create an instance of the</w:t>
-      </w:r>
-      <w:r>
-        <w:rPr>
-          <w:rFonts w:ascii="Times New Roman" w:hAnsi="Times New Roman" w:cs="Times New Roman"/>
-          <w:kern w:val="0"/>
-          <w:sz w:val="24"/>
-          <w:szCs w:val="24"/>
-          <w:lang w:val="en-CA"/>
-        </w:rPr>
-        <w:t xml:space="preserve"> </w:t>
-      </w:r>
-      <w:r>
-        <w:rPr>
-          <w:rFonts w:ascii="Times New Roman" w:hAnsi="Times New Roman" w:cs="Times New Roman"/>
-          <w:kern w:val="0"/>
-          <w:sz w:val="24"/>
-          <w:szCs w:val="24"/>
-          <w:lang w:val="en-CA"/>
-        </w:rPr>
-        <w:t xml:space="preserve">Convolution class </w:t>
-      </w:r>
-      <w:r>
-        <w:rPr>
-          <w:rFonts w:ascii="Times New Roman" w:hAnsi="Times New Roman" w:cs="Times New Roman"/>
-          <w:kern w:val="0"/>
-          <w:sz w:val="24"/>
-          <w:szCs w:val="24"/>
-          <w:lang w:val="en-CA"/>
-        </w:rPr>
-        <w:t>we</w:t>
-      </w:r>
-      <w:r>
-        <w:rPr>
-          <w:rFonts w:ascii="Times New Roman" w:hAnsi="Times New Roman" w:cs="Times New Roman"/>
-          <w:kern w:val="0"/>
-          <w:sz w:val="24"/>
-          <w:szCs w:val="24"/>
-          <w:lang w:val="en-CA"/>
-        </w:rPr>
-        <w:t xml:space="preserve"> de</w:t>
-      </w:r>
-      <w:r>
-        <w:rPr>
-          <w:rFonts w:ascii="Times New Roman" w:hAnsi="Times New Roman" w:cs="Times New Roman"/>
-          <w:kern w:val="0"/>
-          <w:sz w:val="24"/>
-          <w:szCs w:val="24"/>
-          <w:lang w:val="en-CA"/>
-        </w:rPr>
-        <w:t>fi</w:t>
-      </w:r>
-      <w:r>
-        <w:rPr>
-          <w:rFonts w:ascii="Times New Roman" w:hAnsi="Times New Roman" w:cs="Times New Roman"/>
-          <w:kern w:val="0"/>
-          <w:sz w:val="24"/>
-          <w:szCs w:val="24"/>
-          <w:lang w:val="en-CA"/>
-        </w:rPr>
-        <w:t xml:space="preserve">ned in </w:t>
-      </w:r>
-      <w:r>
-        <w:rPr>
-          <w:rFonts w:ascii="Times New Roman" w:hAnsi="Times New Roman" w:cs="Times New Roman"/>
-          <w:kern w:val="0"/>
-          <w:sz w:val="24"/>
-          <w:szCs w:val="24"/>
-          <w:lang w:val="en-CA"/>
-        </w:rPr>
-        <w:t>previous</w:t>
-      </w:r>
-      <w:r>
-        <w:rPr>
-          <w:rFonts w:ascii="Times New Roman" w:hAnsi="Times New Roman" w:cs="Times New Roman"/>
-          <w:kern w:val="0"/>
-          <w:sz w:val="24"/>
-          <w:szCs w:val="24"/>
-          <w:lang w:val="en-CA"/>
-        </w:rPr>
-        <w:t xml:space="preserve"> part, then de</w:t>
-      </w:r>
-      <w:r>
-        <w:rPr>
-          <w:rFonts w:ascii="Times New Roman" w:hAnsi="Times New Roman" w:cs="Times New Roman"/>
-          <w:kern w:val="0"/>
-          <w:sz w:val="24"/>
-          <w:szCs w:val="24"/>
-          <w:lang w:val="en-CA"/>
-        </w:rPr>
-        <w:t>fi</w:t>
-      </w:r>
-      <w:r>
-        <w:rPr>
-          <w:rFonts w:ascii="Times New Roman" w:hAnsi="Times New Roman" w:cs="Times New Roman"/>
-          <w:kern w:val="0"/>
-          <w:sz w:val="24"/>
-          <w:szCs w:val="24"/>
-          <w:lang w:val="en-CA"/>
-        </w:rPr>
-        <w:t xml:space="preserve">ne </w:t>
-      </w:r>
-      <w:r>
-        <w:rPr>
-          <w:rFonts w:ascii="Times New Roman" w:hAnsi="Times New Roman" w:cs="Times New Roman"/>
-          <w:kern w:val="0"/>
-          <w:sz w:val="24"/>
-          <w:szCs w:val="24"/>
-          <w:lang w:val="en-CA"/>
-        </w:rPr>
-        <w:t xml:space="preserve">the </w:t>
-      </w:r>
-      <w:r>
-        <w:rPr>
-          <w:rFonts w:ascii="Times New Roman" w:hAnsi="Times New Roman" w:cs="Times New Roman"/>
-          <w:kern w:val="0"/>
-          <w:sz w:val="24"/>
-          <w:szCs w:val="24"/>
-          <w:lang w:val="en-CA"/>
-        </w:rPr>
-        <w:t>optimizer</w:t>
-      </w:r>
-      <w:r>
-        <w:rPr>
-          <w:rFonts w:ascii="Times New Roman" w:hAnsi="Times New Roman" w:cs="Times New Roman"/>
-          <w:kern w:val="0"/>
-          <w:sz w:val="24"/>
-          <w:szCs w:val="24"/>
-          <w:lang w:val="en-CA"/>
-        </w:rPr>
-        <w:t xml:space="preserve"> and </w:t>
-      </w:r>
-      <w:r>
-        <w:rPr>
-          <w:rFonts w:ascii="Times New Roman" w:hAnsi="Times New Roman" w:cs="Times New Roman"/>
-          <w:kern w:val="0"/>
-          <w:sz w:val="24"/>
-          <w:szCs w:val="24"/>
-          <w:lang w:val="en-CA"/>
-        </w:rPr>
-        <w:t>loss function</w:t>
-      </w:r>
-      <w:r>
-        <w:rPr>
-          <w:rFonts w:ascii="Times New Roman" w:hAnsi="Times New Roman" w:cs="Times New Roman"/>
-          <w:kern w:val="0"/>
-          <w:sz w:val="24"/>
-          <w:szCs w:val="24"/>
-          <w:lang w:val="en-CA"/>
-        </w:rPr>
-        <w:t xml:space="preserve">. </w:t>
-      </w:r>
-    </w:p>
-    <w:p>
-      <w:pPr>
-        <w:widowControl/>
-        <w:ind w:left="420"/>
-        <w:jc w:val="left"/>
-        <w:rPr>
-          <w:rFonts w:ascii="Times New Roman" w:hAnsi="Times New Roman" w:cs="Times New Roman"/>
-          <w:kern w:val="0"/>
-          <w:sz w:val="24"/>
-          <w:szCs w:val="24"/>
-          <w:lang w:val="en-CA"/>
-        </w:rPr>
-      </w:pPr>
-    </w:p>
-    <w:p>
-      <w:pPr>
-        <w:widowControl/>
-        <w:ind w:left="420"/>
-        <w:jc w:val="left"/>
-        <w:rPr>
-          <w:rFonts w:ascii="Times New Roman" w:hAnsi="Times New Roman" w:cs="Times New Roman"/>
-          <w:kern w:val="0"/>
-          <w:sz w:val="24"/>
-          <w:szCs w:val="24"/>
-          <w:lang w:val="en-CA"/>
-        </w:rPr>
-      </w:pPr>
-      <w:r>
-        <w:rPr>
-          <w:rFonts w:ascii="Times New Roman" w:hAnsi="Times New Roman" w:cs="Times New Roman"/>
-          <w:kern w:val="0"/>
-          <w:sz w:val="24"/>
-          <w:szCs w:val="24"/>
-          <w:lang w:val="en-CA"/>
-        </w:rPr>
-        <w:t xml:space="preserve">We set the learning rate to be 0.001, this number is small so the weight won’t get changed violently. </w:t>
-      </w:r>
-    </w:p>
-    <w:p>
-      <w:pPr>
-        <w:widowControl/>
-        <w:ind w:left="420"/>
-        <w:jc w:val="left"/>
-        <w:rPr>
-          <w:rFonts w:ascii="Times New Roman" w:hAnsi="Times New Roman" w:cs="Times New Roman"/>
-          <w:kern w:val="0"/>
-          <w:sz w:val="24"/>
-          <w:szCs w:val="24"/>
-          <w:lang w:val="en-CA"/>
-        </w:rPr>
-      </w:pPr>
-    </w:p>
-    <w:p>
-      <w:pPr>
-        <w:widowControl/>
-        <w:ind w:left="420"/>
-        <w:jc w:val="left"/>
-        <w:rPr>
-          <w:rFonts w:ascii="Times New Roman" w:hAnsi="Times New Roman" w:cs="Times New Roman"/>
-          <w:kern w:val="0"/>
-          <w:sz w:val="24"/>
-          <w:szCs w:val="24"/>
-          <w:lang w:val="en-CA"/>
-        </w:rPr>
-      </w:pPr>
-      <w:r>
-        <w:rPr>
-          <w:rFonts w:ascii="Times New Roman" w:hAnsi="Times New Roman" w:cs="Times New Roman"/>
-          <w:kern w:val="0"/>
-          <w:sz w:val="24"/>
-          <w:szCs w:val="24"/>
-          <w:lang w:val="en-CA"/>
-        </w:rPr>
-        <w:t xml:space="preserve">We train the model for 10 epochs, for now we can get a final accuracy of </w:t>
-      </w:r>
-      <w:r>
-        <w:rPr>
-          <w:rFonts w:ascii="Times New Roman" w:hAnsi="Times New Roman" w:cs="Times New Roman"/>
-          <w:kern w:val="0"/>
-          <w:sz w:val="24"/>
-          <w:szCs w:val="24"/>
-          <w:lang w:val="en-CA"/>
-        </w:rPr>
-        <w:t>91.17%</w:t>
-      </w:r>
-      <w:r>
-        <w:rPr>
-          <w:rFonts w:ascii="Times New Roman" w:hAnsi="Times New Roman" w:cs="Times New Roman"/>
-          <w:kern w:val="0"/>
-          <w:sz w:val="24"/>
-          <w:szCs w:val="24"/>
-          <w:lang w:val="en-CA"/>
-        </w:rPr>
-        <w:t>.</w:t>
-      </w:r>
-    </w:p>
-    <w:p>
-      <w:pPr>
-        <w:widowControl/>
-        <w:ind w:left="420"/>
-        <w:jc w:val="left"/>
-        <w:rPr>
-          <w:rFonts w:ascii="Times New Roman" w:hAnsi="Times New Roman" w:cs="Times New Roman"/>
-          <w:kern w:val="0"/>
-          <w:sz w:val="24"/>
-          <w:szCs w:val="24"/>
-          <w:lang w:val="en-CA"/>
-        </w:rPr>
-      </w:pPr>
-    </w:p>
-    <w:p>
-      <w:pPr>
-        <w:widowControl/>
-        <w:ind w:left="420"/>
-        <w:jc w:val="left"/>
-        <w:rPr>
-          <w:rFonts w:ascii="Times New Roman" w:hAnsi="Times New Roman" w:cs="Times New Roman"/>
-          <w:kern w:val="0"/>
-          <w:sz w:val="24"/>
-          <w:szCs w:val="24"/>
-          <w:lang w:val="en-CA"/>
-        </w:rPr>
-      </w:pPr>
-      <w:r>
-        <w:rPr>
-          <w:rFonts w:ascii="Times New Roman" w:hAnsi="Times New Roman" w:cs="Times New Roman"/>
-          <w:kern w:val="0"/>
-          <w:sz w:val="24"/>
-          <w:szCs w:val="24"/>
-          <w:lang w:val="en-CA"/>
-        </w:rPr>
-        <w:t xml:space="preserve">In </w:t>
-      </w:r>
-      <w:r>
-        <w:rPr>
-          <w:rFonts w:ascii="Times New Roman" w:hAnsi="Times New Roman" w:cs="Times New Roman"/>
-          <w:kern w:val="0"/>
-          <w:sz w:val="24"/>
-          <w:szCs w:val="24"/>
-          <w:lang w:val="en-CA"/>
-        </w:rPr>
-        <w:t>second phase of the project</w:t>
-      </w:r>
-      <w:r>
-        <w:rPr>
-          <w:rFonts w:ascii="Times New Roman" w:hAnsi="Times New Roman" w:cs="Times New Roman"/>
-          <w:kern w:val="0"/>
-          <w:sz w:val="24"/>
-          <w:szCs w:val="24"/>
-          <w:lang w:val="en-CA"/>
-        </w:rPr>
-        <w:t xml:space="preserve"> we can increase this number to achieve better performance.</w:t>
-      </w:r>
-    </w:p>
-    <w:p>
-      <w:pPr>
-        <w:widowControl/>
-        <w:ind w:left="420"/>
-        <w:jc w:val="left"/>
-        <w:rPr>
-          <w:rFonts w:ascii="Times New Roman" w:hAnsi="Times New Roman" w:cs="Times New Roman"/>
-          <w:kern w:val="0"/>
-          <w:sz w:val="24"/>
-          <w:szCs w:val="24"/>
-          <w:lang w:val="en-CA"/>
-        </w:rPr>
-      </w:pPr>
-    </w:p>
-    <w:p>
-      <w:pPr>
-        <w:widowControl/>
-        <w:ind w:left="420"/>
-        <w:jc w:val="left"/>
-        <w:rPr>
-          <w:rFonts w:ascii="Times New Roman" w:hAnsi="Times New Roman" w:cs="Times New Roman"/>
-          <w:kern w:val="0"/>
-          <w:sz w:val="24"/>
-          <w:szCs w:val="24"/>
-          <w:lang w:val="en-CA"/>
-        </w:rPr>
-      </w:pPr>
-      <w:r>
-        <w:rPr>
-          <w:rFonts w:ascii="Times New Roman" w:hAnsi="Times New Roman" w:cs="Times New Roman"/>
-          <w:kern w:val="0"/>
-          <w:sz w:val="24"/>
-          <w:szCs w:val="24"/>
-          <w:lang w:val="en-CA"/>
-        </w:rPr>
-        <w:t xml:space="preserve">When training phase is completed, the </w:t>
-      </w:r>
-      <w:r>
-        <w:rPr>
-          <w:rFonts w:ascii="Times New Roman" w:hAnsi="Times New Roman" w:cs="Times New Roman"/>
-          <w:kern w:val="0"/>
-          <w:sz w:val="24"/>
-          <w:szCs w:val="24"/>
-          <w:lang w:val="en-CA"/>
-        </w:rPr>
-        <w:t xml:space="preserve">parameters </w:t>
-      </w:r>
-      <w:r>
-        <w:rPr>
-          <w:rFonts w:ascii="Times New Roman" w:hAnsi="Times New Roman" w:cs="Times New Roman"/>
-          <w:kern w:val="0"/>
-          <w:sz w:val="24"/>
-          <w:szCs w:val="24"/>
-          <w:lang w:val="en-CA"/>
-        </w:rPr>
-        <w:t xml:space="preserve">of our </w:t>
-      </w:r>
-      <w:r>
-        <w:rPr>
-          <w:rFonts w:ascii="Times New Roman" w:hAnsi="Times New Roman" w:cs="Times New Roman"/>
-          <w:kern w:val="0"/>
-          <w:sz w:val="24"/>
-          <w:szCs w:val="24"/>
-          <w:lang w:val="en-CA"/>
-        </w:rPr>
-        <w:t xml:space="preserve">CNN </w:t>
-      </w:r>
-      <w:r>
-        <w:rPr>
-          <w:rFonts w:ascii="Times New Roman" w:hAnsi="Times New Roman" w:cs="Times New Roman"/>
-          <w:kern w:val="0"/>
-          <w:sz w:val="24"/>
-          <w:szCs w:val="24"/>
-          <w:lang w:val="en-CA"/>
-        </w:rPr>
-        <w:t>are saved to 2 files:</w:t>
-      </w:r>
-    </w:p>
-    <w:p>
-      <w:pPr>
-        <w:widowControl/>
-        <w:ind w:left="420" w:firstLine="420"/>
-        <w:jc w:val="left"/>
-        <w:rPr>
-          <w:rFonts w:ascii="Times New Roman" w:hAnsi="Times New Roman" w:cs="Times New Roman"/>
-          <w:i/>
-          <w:iCs/>
-          <w:color w:val="00B050"/>
-          <w:kern w:val="0"/>
-          <w:sz w:val="24"/>
-          <w:szCs w:val="24"/>
-          <w:lang w:val="en-CA"/>
-        </w:rPr>
-      </w:pPr>
-      <w:r>
-        <w:rPr>
-          <w:rFonts w:ascii="Times New Roman" w:hAnsi="Times New Roman" w:cs="Times New Roman"/>
-          <w:i/>
-          <w:iCs/>
-          <w:color w:val="00B050"/>
-          <w:kern w:val="0"/>
-          <w:sz w:val="24"/>
-          <w:szCs w:val="24"/>
-          <w:lang w:val="en-CA"/>
-        </w:rPr>
-        <w:t>net.pkl</w:t>
-      </w:r>
-    </w:p>
-    <w:p>
-      <w:pPr>
-        <w:widowControl/>
-        <w:ind w:left="420" w:firstLine="420"/>
-        <w:jc w:val="left"/>
-        <w:rPr>
-          <w:rFonts w:ascii="Times New Roman" w:hAnsi="Times New Roman" w:cs="Times New Roman"/>
-          <w:i/>
-          <w:iCs/>
-          <w:color w:val="00B050"/>
-          <w:kern w:val="0"/>
-          <w:sz w:val="24"/>
-          <w:szCs w:val="24"/>
-          <w:lang w:val="en-CA"/>
-        </w:rPr>
-      </w:pPr>
-      <w:r>
-        <w:rPr>
-          <w:rFonts w:ascii="Times New Roman" w:hAnsi="Times New Roman" w:cs="Times New Roman"/>
-          <w:i/>
-          <w:iCs/>
-          <w:color w:val="00B050"/>
-          <w:kern w:val="0"/>
-          <w:sz w:val="24"/>
-          <w:szCs w:val="24"/>
-          <w:lang w:val="en-CA"/>
-        </w:rPr>
-        <w:t>net_params.pkl</w:t>
-      </w:r>
-    </w:p>
-    <w:p>
-      <w:pPr>
-        <w:widowControl/>
-        <w:ind w:left="420"/>
-        <w:jc w:val="left"/>
-        <w:rPr>
-          <w:rFonts w:ascii="Times New Roman" w:hAnsi="Times New Roman" w:cs="Times New Roman"/>
-          <w:kern w:val="0"/>
-          <w:sz w:val="24"/>
-          <w:szCs w:val="24"/>
-          <w:lang w:val="en-CA"/>
-        </w:rPr>
-      </w:pPr>
-      <w:r>
-        <w:rPr>
-          <w:rFonts w:ascii="Times New Roman" w:hAnsi="Times New Roman" w:cs="Times New Roman"/>
-          <w:kern w:val="0"/>
-          <w:sz w:val="24"/>
-          <w:szCs w:val="24"/>
-          <w:lang w:val="en-CA"/>
-        </w:rPr>
-        <w:t xml:space="preserve">This will be read by the testing phase to evaluate </w:t>
-      </w:r>
-      <w:r>
-        <w:rPr>
-          <w:rFonts w:ascii="Times New Roman" w:hAnsi="Times New Roman" w:cs="Times New Roman"/>
-          <w:kern w:val="0"/>
-          <w:sz w:val="24"/>
-          <w:szCs w:val="24"/>
-          <w:lang w:val="en-CA"/>
-        </w:rPr>
-        <w:t>our model.</w:t>
-      </w:r>
-    </w:p>
-    <w:p>
-      <w:pPr>
-        <w:widowControl/>
-        <w:jc w:val="left"/>
-        <w:rPr>
-          <w:rFonts w:ascii="Times New Roman" w:hAnsi="Times New Roman" w:cs="Times New Roman"/>
-          <w:kern w:val="0"/>
-          <w:sz w:val="24"/>
-          <w:szCs w:val="24"/>
-          <w:lang w:val="en-CA"/>
-        </w:rPr>
-      </w:pPr>
-    </w:p>
-    <w:p>
-      <w:pPr>
-        <w:widowControl/>
-        <w:autoSpaceDE w:val="0"/>
-        <w:autoSpaceDN w:val="0"/>
-        <w:adjustRightInd w:val="0"/>
-        <w:jc w:val="left"/>
-        <w:rPr>
-          <w:rFonts w:ascii="Times New Roman" w:hAnsi="Times New Roman" w:cs="Times New Roman"/>
-          <w:b/>
-          <w:bCs/>
-          <w:i/>
-          <w:iCs/>
-          <w:kern w:val="0"/>
-          <w:sz w:val="24"/>
-          <w:szCs w:val="24"/>
-          <w:lang w:val="en-CA"/>
-        </w:rPr>
-      </w:pPr>
-      <w:r>
-        <w:rPr>
-          <w:rFonts w:ascii="Times New Roman" w:hAnsi="Times New Roman" w:cs="Times New Roman"/>
-          <w:b/>
-          <w:bCs/>
-          <w:i/>
-          <w:iCs/>
-          <w:kern w:val="0"/>
-          <w:sz w:val="24"/>
-          <w:szCs w:val="24"/>
-          <w:lang w:val="en-CA"/>
-        </w:rPr>
-        <w:t>2.3 Test</w:t>
-      </w:r>
-      <w:r>
-        <w:rPr>
-          <w:rFonts w:ascii="Times New Roman" w:hAnsi="Times New Roman" w:cs="Times New Roman"/>
-          <w:b/>
-          <w:bCs/>
-          <w:i/>
-          <w:iCs/>
-          <w:kern w:val="0"/>
-          <w:sz w:val="24"/>
-          <w:szCs w:val="24"/>
-          <w:lang w:val="en-CA"/>
-        </w:rPr>
-        <w:t xml:space="preserve"> using our CNN model</w:t>
-      </w:r>
-    </w:p>
-    <w:p>
-      <w:pPr>
-        <w:widowControl/>
-        <w:ind w:left="420"/>
-        <w:jc w:val="left"/>
-        <w:rPr>
-          <w:rFonts w:ascii="Times New Roman" w:hAnsi="Times New Roman" w:cs="Times New Roman"/>
-          <w:kern w:val="0"/>
-          <w:sz w:val="24"/>
-          <w:szCs w:val="24"/>
-          <w:lang w:val="en-CA"/>
-        </w:rPr>
-      </w:pPr>
-      <w:r>
-        <w:rPr>
-          <w:rFonts w:ascii="Times New Roman" w:hAnsi="Times New Roman" w:cs="Times New Roman"/>
-          <w:kern w:val="0"/>
-          <w:sz w:val="24"/>
-          <w:szCs w:val="24"/>
-          <w:lang w:val="en-CA"/>
-        </w:rPr>
-        <w:t xml:space="preserve">In the </w:t>
-      </w:r>
-      <w:r>
-        <w:rPr>
-          <w:rFonts w:ascii="Times New Roman" w:hAnsi="Times New Roman" w:cs="Times New Roman"/>
-          <w:kern w:val="0"/>
-          <w:sz w:val="24"/>
-          <w:szCs w:val="24"/>
-          <w:lang w:val="en-CA"/>
-        </w:rPr>
-        <w:t>testing</w:t>
-      </w:r>
-      <w:r>
-        <w:rPr>
-          <w:rFonts w:ascii="Times New Roman" w:hAnsi="Times New Roman" w:cs="Times New Roman"/>
-          <w:kern w:val="0"/>
-          <w:sz w:val="24"/>
-          <w:szCs w:val="24"/>
-          <w:lang w:val="en-CA"/>
-        </w:rPr>
-        <w:t xml:space="preserve"> phase</w:t>
-      </w:r>
-      <w:r>
-        <w:rPr>
-          <w:rFonts w:ascii="Times New Roman" w:hAnsi="Times New Roman" w:cs="Times New Roman"/>
-          <w:kern w:val="0"/>
-          <w:sz w:val="24"/>
-          <w:szCs w:val="24"/>
-          <w:lang w:val="en-CA"/>
-        </w:rPr>
-        <w:t xml:space="preserve">, </w:t>
-      </w:r>
-      <w:r>
-        <w:rPr>
-          <w:rFonts w:ascii="Times New Roman" w:hAnsi="Times New Roman" w:cs="Times New Roman"/>
-          <w:kern w:val="0"/>
-          <w:sz w:val="24"/>
-          <w:szCs w:val="24"/>
-          <w:lang w:val="en-CA"/>
-        </w:rPr>
-        <w:t>w</w:t>
-      </w:r>
-      <w:r>
-        <w:rPr>
-          <w:rFonts w:ascii="Times New Roman" w:hAnsi="Times New Roman" w:cs="Times New Roman"/>
-          <w:kern w:val="0"/>
-          <w:sz w:val="24"/>
-          <w:szCs w:val="24"/>
-          <w:lang w:val="en-CA"/>
-        </w:rPr>
-        <w:t xml:space="preserve">e use </w:t>
-      </w:r>
-      <w:r>
-        <w:rPr>
-          <w:rFonts w:ascii="Times New Roman" w:hAnsi="Times New Roman" w:cs="Times New Roman"/>
-          <w:kern w:val="0"/>
-          <w:sz w:val="24"/>
-          <w:szCs w:val="24"/>
-          <w:lang w:val="en-CA"/>
-        </w:rPr>
-        <w:t>torch.load</w:t>
-      </w:r>
-      <w:r>
-        <w:rPr>
-          <w:rFonts w:ascii="Times New Roman" w:hAnsi="Times New Roman" w:cs="Times New Roman"/>
-          <w:kern w:val="0"/>
-          <w:sz w:val="24"/>
-          <w:szCs w:val="24"/>
-          <w:lang w:val="en-CA"/>
-        </w:rPr>
-        <w:t xml:space="preserve">() method from pytorch </w:t>
-      </w:r>
-      <w:r>
-        <w:rPr>
-          <w:rFonts w:ascii="Times New Roman" w:hAnsi="Times New Roman" w:cs="Times New Roman"/>
-          <w:kern w:val="0"/>
-          <w:sz w:val="24"/>
-          <w:szCs w:val="24"/>
-          <w:lang w:val="en-CA"/>
-        </w:rPr>
-        <w:t xml:space="preserve">library </w:t>
-      </w:r>
-      <w:r>
-        <w:rPr>
-          <w:rFonts w:ascii="Times New Roman" w:hAnsi="Times New Roman" w:cs="Times New Roman"/>
-          <w:kern w:val="0"/>
-          <w:sz w:val="24"/>
-          <w:szCs w:val="24"/>
-          <w:lang w:val="en-CA"/>
-        </w:rPr>
-        <w:t xml:space="preserve">to load the </w:t>
-      </w:r>
-      <w:r>
-        <w:rPr>
-          <w:rFonts w:ascii="Times New Roman" w:hAnsi="Times New Roman" w:cs="Times New Roman"/>
-          <w:kern w:val="0"/>
-          <w:sz w:val="24"/>
-          <w:szCs w:val="24"/>
-          <w:lang w:val="en-CA"/>
-        </w:rPr>
-        <w:t xml:space="preserve">parameters </w:t>
-      </w:r>
-      <w:r>
-        <w:rPr>
-          <w:rFonts w:ascii="Times New Roman" w:hAnsi="Times New Roman" w:cs="Times New Roman"/>
-          <w:kern w:val="0"/>
-          <w:sz w:val="24"/>
-          <w:szCs w:val="24"/>
-          <w:lang w:val="en-CA"/>
-        </w:rPr>
-        <w:t xml:space="preserve">of our </w:t>
-      </w:r>
-      <w:r>
-        <w:rPr>
-          <w:rFonts w:ascii="Times New Roman" w:hAnsi="Times New Roman" w:cs="Times New Roman"/>
-          <w:kern w:val="0"/>
-          <w:sz w:val="24"/>
-          <w:szCs w:val="24"/>
-          <w:lang w:val="en-CA"/>
-        </w:rPr>
-        <w:t>CNN</w:t>
-      </w:r>
-      <w:r>
-        <w:rPr>
-          <w:rFonts w:ascii="Times New Roman" w:hAnsi="Times New Roman" w:cs="Times New Roman"/>
-          <w:kern w:val="0"/>
-          <w:sz w:val="24"/>
-          <w:szCs w:val="24"/>
-          <w:lang w:val="en-CA"/>
-        </w:rPr>
-        <w:t xml:space="preserve"> which was generated from previous training phase.</w:t>
-      </w:r>
-    </w:p>
-    <w:p>
-      <w:pPr>
-        <w:widowControl/>
-        <w:ind w:left="420"/>
-        <w:jc w:val="left"/>
-        <w:rPr>
-          <w:rFonts w:ascii="Times New Roman" w:hAnsi="Times New Roman" w:cs="Times New Roman"/>
-          <w:kern w:val="0"/>
-          <w:sz w:val="24"/>
-          <w:szCs w:val="24"/>
-          <w:lang w:val="en-CA"/>
-        </w:rPr>
-      </w:pPr>
-    </w:p>
-    <w:p>
-      <w:pPr>
-        <w:widowControl/>
-        <w:ind w:left="420"/>
-        <w:jc w:val="left"/>
-        <w:rPr>
-          <w:rFonts w:ascii="Times New Roman" w:hAnsi="Times New Roman" w:cs="Times New Roman"/>
-          <w:kern w:val="0"/>
-          <w:sz w:val="24"/>
-          <w:szCs w:val="24"/>
-          <w:lang w:val="en-CA"/>
-        </w:rPr>
-      </w:pPr>
-      <w:r>
-        <w:rPr>
-          <w:rFonts w:ascii="Times New Roman" w:hAnsi="Times New Roman" w:cs="Times New Roman"/>
-          <w:kern w:val="0"/>
-          <w:sz w:val="24"/>
-          <w:szCs w:val="24"/>
-          <w:lang w:val="en-CA"/>
-        </w:rPr>
         <w:t>Then w</w:t>
       </w:r>
       <w:r>
@@ -4978,6 +5447,7 @@
         </w:rPr>
         <w:t>e use “</w:t>
       </w:r>
+      <w:proofErr w:type="spellStart"/>
       <w:r>
         <w:rPr>
           <w:rFonts w:ascii="Times New Roman" w:hAnsi="Times New Roman" w:cs="Times New Roman"/>
@@ -5008,6 +5478,7 @@
         </w:rPr>
         <w:t>_loader</w:t>
       </w:r>
+      <w:proofErr w:type="spellEnd"/>
       <w:r>
         <w:rPr>
           <w:rFonts w:ascii="Times New Roman" w:hAnsi="Times New Roman" w:cs="Times New Roman"/>
@@ -5359,17 +5830,7 @@
           <w:szCs w:val="24"/>
           <w:lang w:val="en-CA"/>
         </w:rPr>
-        <w:t>Fig.</w:t>
-      </w:r>
-      <w:r>
-        <w:rPr>
-          <w:rFonts w:ascii="Times New Roman" w:hAnsi="Times New Roman" w:cs="Times New Roman"/>
-          <w:kern w:val="0"/>
-          <w:sz w:val="24"/>
-          <w:szCs w:val="24"/>
-          <w:lang w:val="en-CA"/>
-        </w:rPr>
-        <w:t>4 Printed training log</w:t>
+        <w:t>Fig.4 Printed training log</w:t>
       </w:r>
     </w:p>
     <w:p>
@@ -5614,17 +6075,7 @@
           <w:szCs w:val="24"/>
           <w:lang w:val="en-CA"/>
         </w:rPr>
-        <w:t>Fig.</w:t>
-      </w:r>
-      <w:r>
-        <w:rPr>
-          <w:rFonts w:ascii="Times New Roman" w:hAnsi="Times New Roman" w:cs="Times New Roman"/>
-          <w:kern w:val="0"/>
-          <w:sz w:val="24"/>
-          <w:szCs w:val="24"/>
-          <w:lang w:val="en-CA"/>
-        </w:rPr>
-        <w:t xml:space="preserve">5 </w:t>
+        <w:t xml:space="preserve">Fig.5 </w:t>
       </w:r>
       <w:r>
         <w:rPr>
@@ -5905,27 +6356,7 @@
           <w:szCs w:val="24"/>
           <w:lang w:val="en-CA"/>
         </w:rPr>
-        <w:t>Fig.</w:t>
-      </w:r>
-      <w:r>
-        <w:rPr>
-          <w:rFonts w:ascii="Times New Roman" w:hAnsi="Times New Roman" w:cs="Times New Roman"/>
-          <w:kern w:val="0"/>
-          <w:sz w:val="24"/>
-          <w:szCs w:val="24"/>
-          <w:lang w:val="en-CA"/>
-        </w:rPr>
-        <w:t xml:space="preserve">6 </w:t>
-      </w:r>
-      <w:r>
-        <w:rPr>
-          <w:rFonts w:ascii="Times New Roman" w:hAnsi="Times New Roman" w:cs="Times New Roman"/>
-          <w:kern w:val="0"/>
-          <w:sz w:val="24"/>
-          <w:szCs w:val="24"/>
-          <w:lang w:val="en-CA"/>
-        </w:rPr>
-        <w:t>C</w:t>
+        <w:t>Fig.6 C</w:t>
       </w:r>
       <w:r>
         <w:rPr>
@@ -6859,7 +7290,29 @@
           <w:szCs w:val="24"/>
           <w:lang w:val="en-CA"/>
         </w:rPr>
-        <w:t>try other activation functions (currently relu)</w:t>
+        <w:t xml:space="preserve">try other activation functions (currently </w:t>
+      </w:r>
+      <w:proofErr w:type="spellStart"/>
+      <w:r>
+        <w:rPr>
+          <w:rFonts w:ascii="Times New Roman" w:hAnsi="Times New Roman" w:cs="Times New Roman"/>
+          <w:kern w:val="0"/>
+          <w:sz w:val="24"/>
+          <w:szCs w:val="24"/>
+          <w:lang w:val="en-CA"/>
+        </w:rPr>
+        <w:t>relu</w:t>
+      </w:r>
+      <w:proofErr w:type="spellEnd"/>
+      <w:r>
+        <w:rPr>
+          <w:rFonts w:ascii="Times New Roman" w:hAnsi="Times New Roman" w:cs="Times New Roman"/>
+          <w:kern w:val="0"/>
+          <w:sz w:val="24"/>
+          <w:szCs w:val="24"/>
+          <w:lang w:val="en-CA"/>
+        </w:rPr>
+        <w:t>)</w:t>
       </w:r>
       <w:r>
         <w:rPr>
@@ -6948,7 +7401,41 @@
           <w:szCs w:val="24"/>
           <w:lang w:val="en-CA"/>
         </w:rPr>
-        <w:t>We could try different loss function (currently using CrossEntropyLoss());</w:t>
+        <w:t xml:space="preserve">We could try different loss function (currently using </w:t>
+      </w:r>
+      <w:proofErr w:type="spellStart"/>
+      <w:proofErr w:type="gramStart"/>
+      <w:r>
+        <w:rPr>
+          <w:rFonts w:ascii="Times New Roman" w:hAnsi="Times New Roman" w:cs="Times New Roman"/>
+          <w:kern w:val="0"/>
+          <w:sz w:val="24"/>
+          <w:szCs w:val="24"/>
+          <w:lang w:val="en-CA"/>
+        </w:rPr>
+        <w:t>CrossEntropyLoss</w:t>
+      </w:r>
+      <w:proofErr w:type="spellEnd"/>
+      <w:r>
+        <w:rPr>
+          <w:rFonts w:ascii="Times New Roman" w:hAnsi="Times New Roman" w:cs="Times New Roman"/>
+          <w:kern w:val="0"/>
+          <w:sz w:val="24"/>
+          <w:szCs w:val="24"/>
+          <w:lang w:val="en-CA"/>
+        </w:rPr>
+        <w:t>(</w:t>
+      </w:r>
+      <w:proofErr w:type="gramEnd"/>
+      <w:r>
+        <w:rPr>
+          <w:rFonts w:ascii="Times New Roman" w:hAnsi="Times New Roman" w:cs="Times New Roman"/>
+          <w:kern w:val="0"/>
+          <w:sz w:val="24"/>
+          <w:szCs w:val="24"/>
+          <w:lang w:val="en-CA"/>
+        </w:rPr>
+        <w:t>));</w:t>
       </w:r>
     </w:p>
     <w:p>
@@ -7001,6 +7488,7 @@
         </w:rPr>
         <w:t xml:space="preserve"> </w:t>
       </w:r>
+      <w:proofErr w:type="gramStart"/>
       <w:r>
         <w:rPr>
           <w:rFonts w:ascii="Times New Roman" w:hAnsi="Times New Roman" w:cs="Times New Roman"/>
@@ -7011,15 +7499,38 @@
         </w:rPr>
         <w:t>other</w:t>
       </w:r>
-      <w:r>
-        <w:rPr>
-          <w:rFonts w:ascii="Times New Roman" w:hAnsi="Times New Roman" w:cs="Times New Roman"/>
-          <w:kern w:val="0"/>
-          <w:sz w:val="24"/>
-          <w:szCs w:val="24"/>
-          <w:lang w:val="en-CA"/>
-        </w:rPr>
-        <w:t xml:space="preserve"> optimizer (currently using optim.SGD);</w:t>
+      <w:proofErr w:type="gramEnd"/>
+      <w:r>
+        <w:rPr>
+          <w:rFonts w:ascii="Times New Roman" w:hAnsi="Times New Roman" w:cs="Times New Roman"/>
+          <w:kern w:val="0"/>
+          <w:sz w:val="24"/>
+          <w:szCs w:val="24"/>
+          <w:lang w:val="en-CA"/>
+        </w:rPr>
+        <w:t xml:space="preserve"> optimizer (currently using </w:t>
+      </w:r>
+      <w:proofErr w:type="spellStart"/>
+      <w:r>
+        <w:rPr>
+          <w:rFonts w:ascii="Times New Roman" w:hAnsi="Times New Roman" w:cs="Times New Roman"/>
+          <w:kern w:val="0"/>
+          <w:sz w:val="24"/>
+          <w:szCs w:val="24"/>
+          <w:lang w:val="en-CA"/>
+        </w:rPr>
+        <w:t>optim.SGD</w:t>
+      </w:r>
+      <w:proofErr w:type="spellEnd"/>
+      <w:r>
+        <w:rPr>
+          <w:rFonts w:ascii="Times New Roman" w:hAnsi="Times New Roman" w:cs="Times New Roman"/>
+          <w:kern w:val="0"/>
+          <w:sz w:val="24"/>
+          <w:szCs w:val="24"/>
+          <w:lang w:val="en-CA"/>
+        </w:rPr>
+        <w:t>);</w:t>
       </w:r>
     </w:p>
     <w:p>
@@ -7164,25 +7675,47 @@
           <w:lang w:val="en-CA"/>
         </w:rPr>
       </w:pPr>
-      <w:r>
-        <w:rPr>
-          <w:rFonts w:ascii="Times New Roman" w:hAnsi="Times New Roman" w:cs="Times New Roman"/>
-          <w:kern w:val="0"/>
-          <w:sz w:val="24"/>
-          <w:szCs w:val="24"/>
-          <w:lang w:val="en-CA"/>
-        </w:rPr>
-        <w:t xml:space="preserve">Also </w:t>
-      </w:r>
-      <w:r>
-        <w:rPr>
-          <w:rFonts w:ascii="Times New Roman" w:hAnsi="Times New Roman" w:cs="Times New Roman"/>
-          <w:kern w:val="0"/>
-          <w:sz w:val="24"/>
-          <w:szCs w:val="24"/>
-          <w:lang w:val="en-CA"/>
-        </w:rPr>
-        <w:t xml:space="preserve">We could </w:t>
+      <w:proofErr w:type="gramStart"/>
+      <w:r>
+        <w:rPr>
+          <w:rFonts w:ascii="Times New Roman" w:hAnsi="Times New Roman" w:cs="Times New Roman"/>
+          <w:kern w:val="0"/>
+          <w:sz w:val="24"/>
+          <w:szCs w:val="24"/>
+          <w:lang w:val="en-CA"/>
+        </w:rPr>
+        <w:t>Also</w:t>
+      </w:r>
+      <w:proofErr w:type="gramEnd"/>
+      <w:r>
+        <w:rPr>
+          <w:rFonts w:ascii="Times New Roman" w:hAnsi="Times New Roman" w:cs="Times New Roman"/>
+          <w:kern w:val="0"/>
+          <w:sz w:val="24"/>
+          <w:szCs w:val="24"/>
+          <w:lang w:val="en-CA"/>
+        </w:rPr>
+        <w:t xml:space="preserve"> </w:t>
+      </w:r>
+      <w:r>
+        <w:rPr>
+          <w:rFonts w:ascii="Times New Roman" w:hAnsi="Times New Roman" w:cs="Times New Roman"/>
+          <w:kern w:val="0"/>
+          <w:sz w:val="24"/>
+          <w:szCs w:val="24"/>
+          <w:lang w:val="en-CA"/>
+        </w:rPr>
+        <w:t>w</w:t>
+      </w:r>
+      <w:r>
+        <w:rPr>
+          <w:rFonts w:ascii="Times New Roman" w:hAnsi="Times New Roman" w:cs="Times New Roman"/>
+          <w:kern w:val="0"/>
+          <w:sz w:val="24"/>
+          <w:szCs w:val="24"/>
+          <w:lang w:val="en-CA"/>
+        </w:rPr>
+        <w:t xml:space="preserve">e could </w:t>
       </w:r>
       <w:r>
         <w:rPr>
@@ -7247,7 +7780,28 @@
     </w:p>
     <w:p>
       <w:pPr>
-        <w:widowControl/>
+        <w:pStyle w:val="a9"/>
+        <w:widowControl/>
+        <w:autoSpaceDE w:val="0"/>
+        <w:autoSpaceDN w:val="0"/>
+        <w:adjustRightInd w:val="0"/>
+        <w:ind w:left="1560"/>
+        <w:jc w:val="left"/>
+        <w:rPr>
+          <w:rFonts w:ascii="Times New Roman" w:hAnsi="Times New Roman" w:cs="Times New Roman"/>
+          <w:kern w:val="0"/>
+          <w:sz w:val="24"/>
+          <w:szCs w:val="24"/>
+          <w:lang w:val="en-CA"/>
+        </w:rPr>
+      </w:pPr>
+    </w:p>
+    <w:p>
+      <w:pPr>
+        <w:widowControl/>
+        <w:autoSpaceDE w:val="0"/>
+        <w:autoSpaceDN w:val="0"/>
+        <w:adjustRightInd w:val="0"/>
         <w:jc w:val="left"/>
         <w:rPr>
           <w:rFonts w:ascii="Times New Roman" w:hAnsi="Times New Roman" w:cs="Times New Roman"/>
@@ -7258,14 +7812,7 @@
           <w:lang w:val="en-CA"/>
         </w:rPr>
       </w:pPr>
-    </w:p>
-    <w:p>
-      <w:pPr>
-        <w:widowControl/>
-        <w:autoSpaceDE w:val="0"/>
-        <w:autoSpaceDN w:val="0"/>
-        <w:adjustRightInd w:val="0"/>
-        <w:jc w:val="left"/>
+      <w:r>
         <w:rPr>
           <w:rFonts w:ascii="Times New Roman" w:hAnsi="Times New Roman" w:cs="Times New Roman"/>
           <w:color w:val="0000FF"/>
@@ -7274,7 +7821,9 @@
           <w:szCs w:val="30"/>
           <w:lang w:val="en-CA"/>
         </w:rPr>
-      </w:pPr>
+        <w:t xml:space="preserve">4. </w:t>
+      </w:r>
+      <w:bookmarkStart w:id="1" w:name="_Hlk56351405"/>
       <w:r>
         <w:rPr>
           <w:rFonts w:ascii="Times New Roman" w:hAnsi="Times New Roman" w:cs="Times New Roman"/>
@@ -7284,21 +7833,9 @@
           <w:szCs w:val="30"/>
           <w:lang w:val="en-CA"/>
         </w:rPr>
-        <w:t xml:space="preserve">4. </w:t>
-      </w:r>
-      <w:bookmarkStart w:id="3" w:name="_Hlk56351405"/>
-      <w:r>
-        <w:rPr>
-          <w:rFonts w:ascii="Times New Roman" w:hAnsi="Times New Roman" w:cs="Times New Roman"/>
-          <w:color w:val="0000FF"/>
-          <w:kern w:val="0"/>
-          <w:sz w:val="30"/>
-          <w:szCs w:val="30"/>
-          <w:lang w:val="en-CA"/>
-        </w:rPr>
         <w:t>Reference Section</w:t>
       </w:r>
-      <w:bookmarkEnd w:id="3"/>
+      <w:bookmarkEnd w:id="1"/>
     </w:p>
     <w:p>
       <w:pPr>
@@ -7425,22 +7962,103 @@
         <w:adjustRightInd w:val="0"/>
         <w:jc w:val="left"/>
         <w:rPr>
-          <w:rFonts w:ascii="Times New Roman" w:hAnsi="Times New Roman" w:cs="Times New Roman"/>
-          <w:kern w:val="0"/>
-          <w:sz w:val="24"/>
-          <w:szCs w:val="24"/>
-          <w:lang w:val="en-CA"/>
-        </w:rPr>
-      </w:pPr>
-      <w:r>
-        <w:rPr>
-          <w:rFonts w:ascii="Times New Roman" w:hAnsi="Times New Roman" w:cs="Times New Roman"/>
-          <w:kern w:val="0"/>
-          <w:sz w:val="24"/>
-          <w:szCs w:val="24"/>
-          <w:lang w:val="en-CA"/>
-        </w:rPr>
-        <w:t xml:space="preserve">CelebFaces Attributes Dataset, by Ziwei Liu, Ping Luo, Xiaogang Wang, Xiaoou Tang, Multimedia Laboratory, The Chinese University of Hong Kong </w:t>
+          <w:rStyle w:val="a7"/>
+          <w:rFonts w:ascii="Times New Roman" w:hAnsi="Times New Roman" w:cs="Times New Roman"/>
+          <w:color w:val="auto"/>
+          <w:kern w:val="0"/>
+          <w:sz w:val="24"/>
+          <w:szCs w:val="24"/>
+          <w:u w:val="none"/>
+          <w:lang w:val="en-CA"/>
+        </w:rPr>
+      </w:pPr>
+      <w:proofErr w:type="spellStart"/>
+      <w:r>
+        <w:rPr>
+          <w:rFonts w:ascii="Times New Roman" w:hAnsi="Times New Roman" w:cs="Times New Roman"/>
+          <w:kern w:val="0"/>
+          <w:sz w:val="24"/>
+          <w:szCs w:val="24"/>
+          <w:lang w:val="en-CA"/>
+        </w:rPr>
+        <w:t>CelebFaces</w:t>
+      </w:r>
+      <w:proofErr w:type="spellEnd"/>
+      <w:r>
+        <w:rPr>
+          <w:rFonts w:ascii="Times New Roman" w:hAnsi="Times New Roman" w:cs="Times New Roman"/>
+          <w:kern w:val="0"/>
+          <w:sz w:val="24"/>
+          <w:szCs w:val="24"/>
+          <w:lang w:val="en-CA"/>
+        </w:rPr>
+        <w:t xml:space="preserve"> Attributes Dataset, by </w:t>
+      </w:r>
+      <w:proofErr w:type="spellStart"/>
+      <w:r>
+        <w:rPr>
+          <w:rFonts w:ascii="Times New Roman" w:hAnsi="Times New Roman" w:cs="Times New Roman"/>
+          <w:kern w:val="0"/>
+          <w:sz w:val="24"/>
+          <w:szCs w:val="24"/>
+          <w:lang w:val="en-CA"/>
+        </w:rPr>
+        <w:t>Ziwei</w:t>
+      </w:r>
+      <w:proofErr w:type="spellEnd"/>
+      <w:r>
+        <w:rPr>
+          <w:rFonts w:ascii="Times New Roman" w:hAnsi="Times New Roman" w:cs="Times New Roman"/>
+          <w:kern w:val="0"/>
+          <w:sz w:val="24"/>
+          <w:szCs w:val="24"/>
+          <w:lang w:val="en-CA"/>
+        </w:rPr>
+        <w:t xml:space="preserve"> Liu, Ping Luo, </w:t>
+      </w:r>
+      <w:proofErr w:type="spellStart"/>
+      <w:r>
+        <w:rPr>
+          <w:rFonts w:ascii="Times New Roman" w:hAnsi="Times New Roman" w:cs="Times New Roman"/>
+          <w:kern w:val="0"/>
+          <w:sz w:val="24"/>
+          <w:szCs w:val="24"/>
+          <w:lang w:val="en-CA"/>
+        </w:rPr>
+        <w:t>Xiaogang</w:t>
+      </w:r>
+      <w:proofErr w:type="spellEnd"/>
+      <w:r>
+        <w:rPr>
+          <w:rFonts w:ascii="Times New Roman" w:hAnsi="Times New Roman" w:cs="Times New Roman"/>
+          <w:kern w:val="0"/>
+          <w:sz w:val="24"/>
+          <w:szCs w:val="24"/>
+          <w:lang w:val="en-CA"/>
+        </w:rPr>
+        <w:t xml:space="preserve"> Wang, </w:t>
+      </w:r>
+      <w:proofErr w:type="spellStart"/>
+      <w:r>
+        <w:rPr>
+          <w:rFonts w:ascii="Times New Roman" w:hAnsi="Times New Roman" w:cs="Times New Roman"/>
+          <w:kern w:val="0"/>
+          <w:sz w:val="24"/>
+          <w:szCs w:val="24"/>
+          <w:lang w:val="en-CA"/>
+        </w:rPr>
+        <w:t>Xiaoou</w:t>
+      </w:r>
+      <w:proofErr w:type="spellEnd"/>
+      <w:r>
+        <w:rPr>
+          <w:rFonts w:ascii="Times New Roman" w:hAnsi="Times New Roman" w:cs="Times New Roman"/>
+          <w:kern w:val="0"/>
+          <w:sz w:val="24"/>
+          <w:szCs w:val="24"/>
+          <w:lang w:val="en-CA"/>
+        </w:rPr>
+        <w:t xml:space="preserve"> Tang, Multimedia Laboratory, The Chinese University of Hong Kong </w:t>
       </w:r>
       <w:hyperlink r:id="rId13" w:history="1">
         <w:r>
@@ -7468,20 +8086,115 @@
         <w:jc w:val="left"/>
         <w:rPr>
           <w:rFonts w:ascii="Times New Roman" w:hAnsi="Times New Roman" w:cs="Times New Roman"/>
-          <w:sz w:val="24"/>
-          <w:szCs w:val="24"/>
-        </w:rPr>
-      </w:pPr>
-      <w:r>
-        <w:rPr>
-          <w:rFonts w:ascii="Times New Roman" w:hAnsi="Times New Roman" w:cs="Times New Roman"/>
-          <w:sz w:val="24"/>
-          <w:szCs w:val="24"/>
-          <w:lang w:val="en-CA"/>
-        </w:rPr>
-        <w:t xml:space="preserve">Face Mask Detection, by Larxel, </w:t>
+          <w:kern w:val="0"/>
+          <w:sz w:val="24"/>
+          <w:szCs w:val="24"/>
+          <w:lang w:val="en-CA"/>
+        </w:rPr>
+      </w:pPr>
+      <w:r>
+        <w:rPr>
+          <w:rFonts w:ascii="Times New Roman" w:hAnsi="Times New Roman" w:cs="Times New Roman"/>
+          <w:kern w:val="0"/>
+          <w:sz w:val="24"/>
+          <w:szCs w:val="24"/>
+          <w:lang w:val="en-CA"/>
+        </w:rPr>
+        <w:t>Animal face</w:t>
+      </w:r>
+      <w:r>
+        <w:rPr>
+          <w:rFonts w:ascii="Times New Roman" w:hAnsi="Times New Roman" w:cs="Times New Roman"/>
+          <w:kern w:val="0"/>
+          <w:sz w:val="24"/>
+          <w:szCs w:val="24"/>
+          <w:lang w:val="en-CA"/>
+        </w:rPr>
+        <w:t xml:space="preserve">, by </w:t>
+      </w:r>
+      <w:proofErr w:type="spellStart"/>
+      <w:r>
+        <w:rPr>
+          <w:rFonts w:ascii="Times New Roman" w:hAnsi="Times New Roman" w:cs="Times New Roman"/>
+          <w:kern w:val="0"/>
+          <w:sz w:val="24"/>
+          <w:szCs w:val="24"/>
+          <w:lang w:val="en-CA"/>
+        </w:rPr>
+        <w:t>Larxel</w:t>
+      </w:r>
+      <w:proofErr w:type="spellEnd"/>
+      <w:r>
+        <w:rPr>
+          <w:rFonts w:ascii="Times New Roman" w:hAnsi="Times New Roman" w:cs="Times New Roman"/>
+          <w:kern w:val="0"/>
+          <w:sz w:val="24"/>
+          <w:szCs w:val="24"/>
+          <w:lang w:val="en-CA"/>
+        </w:rPr>
+        <w:t xml:space="preserve">, </w:t>
       </w:r>
       <w:hyperlink r:id="rId14" w:history="1">
+        <w:r>
+          <w:rPr>
+            <w:rStyle w:val="a7"/>
+            <w:rFonts w:ascii="Times New Roman" w:hAnsi="Times New Roman" w:cs="Times New Roman"/>
+            <w:kern w:val="0"/>
+            <w:sz w:val="24"/>
+            <w:szCs w:val="24"/>
+          </w:rPr>
+          <w:t>https://www.kaggle.com/andrewmvd/animal-faces</w:t>
+        </w:r>
+      </w:hyperlink>
+    </w:p>
+    <w:p>
+      <w:pPr>
+        <w:pStyle w:val="a9"/>
+        <w:widowControl/>
+        <w:numPr>
+          <w:ilvl w:val="0"/>
+          <w:numId w:val="7"/>
+        </w:numPr>
+        <w:autoSpaceDE w:val="0"/>
+        <w:autoSpaceDN w:val="0"/>
+        <w:adjustRightInd w:val="0"/>
+        <w:jc w:val="left"/>
+        <w:rPr>
+          <w:rFonts w:ascii="Times New Roman" w:hAnsi="Times New Roman" w:cs="Times New Roman"/>
+          <w:sz w:val="24"/>
+          <w:szCs w:val="24"/>
+        </w:rPr>
+      </w:pPr>
+      <w:r>
+        <w:rPr>
+          <w:rFonts w:ascii="Times New Roman" w:hAnsi="Times New Roman" w:cs="Times New Roman"/>
+          <w:sz w:val="24"/>
+          <w:szCs w:val="24"/>
+          <w:lang w:val="en-CA"/>
+        </w:rPr>
+        <w:t xml:space="preserve">Face Mask Detection, by </w:t>
+      </w:r>
+      <w:proofErr w:type="spellStart"/>
+      <w:r>
+        <w:rPr>
+          <w:rFonts w:ascii="Times New Roman" w:hAnsi="Times New Roman" w:cs="Times New Roman"/>
+          <w:sz w:val="24"/>
+          <w:szCs w:val="24"/>
+          <w:lang w:val="en-CA"/>
+        </w:rPr>
+        <w:t>Larxel</w:t>
+      </w:r>
+      <w:proofErr w:type="spellEnd"/>
+      <w:r>
+        <w:rPr>
+          <w:rFonts w:ascii="Times New Roman" w:hAnsi="Times New Roman" w:cs="Times New Roman"/>
+          <w:sz w:val="24"/>
+          <w:szCs w:val="24"/>
+          <w:lang w:val="en-CA"/>
+        </w:rPr>
+        <w:t xml:space="preserve">, </w:t>
+      </w:r>
+      <w:hyperlink r:id="rId15" w:history="1">
         <w:r>
           <w:rPr>
             <w:rStyle w:val="a7"/>
@@ -7519,7 +8232,7 @@
         </w:rPr>
         <w:t xml:space="preserve">With/Without Mask, by Niharika Pandit, </w:t>
       </w:r>
-      <w:hyperlink r:id="rId15" w:history="1">
+      <w:hyperlink r:id="rId16" w:history="1">
         <w:r>
           <w:rPr>
             <w:rStyle w:val="a7"/>
@@ -7557,7 +8270,7 @@
         </w:rPr>
         <w:t xml:space="preserve">Face Mask Classification, by Dhruv Makwana, </w:t>
       </w:r>
-      <w:hyperlink r:id="rId16" w:history="1">
+      <w:hyperlink r:id="rId17" w:history="1">
         <w:r>
           <w:rPr>
             <w:rStyle w:val="a7"/>
@@ -7595,7 +8308,7 @@
         </w:rPr>
         <w:t xml:space="preserve">Face Mask Detection, by Edward Zhang, </w:t>
       </w:r>
-      <w:hyperlink r:id="rId17" w:history="1">
+      <w:hyperlink r:id="rId18" w:history="1">
         <w:r>
           <w:rPr>
             <w:rStyle w:val="a7"/>
@@ -7631,9 +8344,27 @@
           <w:sz w:val="24"/>
           <w:szCs w:val="24"/>
         </w:rPr>
-        <w:t xml:space="preserve">Mask detection, by abdelatif, </w:t>
-      </w:r>
-      <w:hyperlink r:id="rId18" w:history="1">
+        <w:t xml:space="preserve">Mask detection, by </w:t>
+      </w:r>
+      <w:proofErr w:type="spellStart"/>
+      <w:r>
+        <w:rPr>
+          <w:rFonts w:ascii="Times New Roman" w:hAnsi="Times New Roman" w:cs="Times New Roman"/>
+          <w:sz w:val="24"/>
+          <w:szCs w:val="24"/>
+        </w:rPr>
+        <w:t>abdelatif</w:t>
+      </w:r>
+      <w:proofErr w:type="spellEnd"/>
+      <w:r>
+        <w:rPr>
+          <w:rFonts w:ascii="Times New Roman" w:hAnsi="Times New Roman" w:cs="Times New Roman"/>
+          <w:sz w:val="24"/>
+          <w:szCs w:val="24"/>
+        </w:rPr>
+        <w:t xml:space="preserve">, </w:t>
+      </w:r>
+      <w:hyperlink r:id="rId19" w:history="1">
         <w:r>
           <w:rPr>
             <w:rStyle w:val="a7"/>
@@ -7671,7 +8402,7 @@
         </w:rPr>
         <w:t xml:space="preserve">COVID-19 Mask Detector, by Niharika Pandit, </w:t>
       </w:r>
-      <w:hyperlink r:id="rId19" w:history="1">
+      <w:hyperlink r:id="rId20" w:history="1">
         <w:r>
           <w:rPr>
             <w:rStyle w:val="a7"/>
@@ -7715,9 +8446,27 @@
           <w:sz w:val="24"/>
           <w:szCs w:val="24"/>
         </w:rPr>
-        <w:t xml:space="preserve">-People (Face Recognition), by Atul Anand{Jha}, </w:t>
-      </w:r>
-      <w:hyperlink r:id="rId20" w:history="1">
+        <w:t xml:space="preserve">-People (Face Recognition), by Atul </w:t>
+      </w:r>
+      <w:proofErr w:type="gramStart"/>
+      <w:r>
+        <w:rPr>
+          <w:rFonts w:ascii="Times New Roman" w:hAnsi="Times New Roman" w:cs="Times New Roman"/>
+          <w:sz w:val="24"/>
+          <w:szCs w:val="24"/>
+        </w:rPr>
+        <w:t>Anand{</w:t>
+      </w:r>
+      <w:proofErr w:type="gramEnd"/>
+      <w:r>
+        <w:rPr>
+          <w:rFonts w:ascii="Times New Roman" w:hAnsi="Times New Roman" w:cs="Times New Roman"/>
+          <w:sz w:val="24"/>
+          <w:szCs w:val="24"/>
+        </w:rPr>
+        <w:t xml:space="preserve">Jha}, </w:t>
+      </w:r>
+      <w:hyperlink r:id="rId21" w:history="1">
         <w:r>
           <w:rPr>
             <w:rStyle w:val="a7"/>
@@ -7753,9 +8502,27 @@
           <w:sz w:val="24"/>
           <w:szCs w:val="24"/>
         </w:rPr>
-        <w:t xml:space="preserve">Real-World-Masked-Face-Dataset, by X-zhangyang, </w:t>
-      </w:r>
-      <w:hyperlink r:id="rId21" w:history="1">
+        <w:t>Real-World-Masked-Face-Dataset, by X-</w:t>
+      </w:r>
+      <w:proofErr w:type="spellStart"/>
+      <w:r>
+        <w:rPr>
+          <w:rFonts w:ascii="Times New Roman" w:hAnsi="Times New Roman" w:cs="Times New Roman"/>
+          <w:sz w:val="24"/>
+          <w:szCs w:val="24"/>
+        </w:rPr>
+        <w:t>zhangyang</w:t>
+      </w:r>
+      <w:proofErr w:type="spellEnd"/>
+      <w:r>
+        <w:rPr>
+          <w:rFonts w:ascii="Times New Roman" w:hAnsi="Times New Roman" w:cs="Times New Roman"/>
+          <w:sz w:val="24"/>
+          <w:szCs w:val="24"/>
+        </w:rPr>
+        <w:t xml:space="preserve">, </w:t>
+      </w:r>
+      <w:hyperlink r:id="rId22" w:history="1">
         <w:r>
           <w:rPr>
             <w:rStyle w:val="a7"/>
@@ -7793,7 +8560,7 @@
         </w:rPr>
         <w:t xml:space="preserve">Face-Mask-Detection, by chandrikadeb7, </w:t>
       </w:r>
-      <w:hyperlink r:id="rId22" w:history="1">
+      <w:hyperlink r:id="rId23" w:history="1">
         <w:r>
           <w:rPr>
             <w:rStyle w:val="a7"/>
@@ -7833,9 +8600,31 @@
           <w:szCs w:val="24"/>
           <w:lang w:val="en-CA"/>
         </w:rPr>
-        <w:t xml:space="preserve">Documentation of pytorch, </w:t>
-      </w:r>
-      <w:hyperlink r:id="rId23" w:history="1">
+        <w:t xml:space="preserve">Documentation of </w:t>
+      </w:r>
+      <w:proofErr w:type="spellStart"/>
+      <w:r>
+        <w:rPr>
+          <w:rFonts w:ascii="Times New Roman" w:hAnsi="Times New Roman" w:cs="Times New Roman"/>
+          <w:kern w:val="0"/>
+          <w:sz w:val="24"/>
+          <w:szCs w:val="24"/>
+          <w:lang w:val="en-CA"/>
+        </w:rPr>
+        <w:t>pytorch</w:t>
+      </w:r>
+      <w:proofErr w:type="spellEnd"/>
+      <w:r>
+        <w:rPr>
+          <w:rFonts w:ascii="Times New Roman" w:hAnsi="Times New Roman" w:cs="Times New Roman"/>
+          <w:kern w:val="0"/>
+          <w:sz w:val="24"/>
+          <w:szCs w:val="24"/>
+          <w:lang w:val="en-CA"/>
+        </w:rPr>
+        <w:t xml:space="preserve">, </w:t>
+      </w:r>
+      <w:hyperlink r:id="rId24" w:history="1">
         <w:r>
           <w:rPr>
             <w:rStyle w:val="a7"/>
@@ -7878,7 +8667,29 @@
           <w:lang w:val="en-CA"/>
         </w:rPr>
         <w:lastRenderedPageBreak/>
-        <w:t>Build our own datasets and load to pytorch,</w:t>
+        <w:t xml:space="preserve">Build our own datasets and load to </w:t>
+      </w:r>
+      <w:proofErr w:type="spellStart"/>
+      <w:r>
+        <w:rPr>
+          <w:rFonts w:ascii="Times New Roman" w:hAnsi="Times New Roman" w:cs="Times New Roman"/>
+          <w:kern w:val="0"/>
+          <w:sz w:val="24"/>
+          <w:szCs w:val="24"/>
+          <w:lang w:val="en-CA"/>
+        </w:rPr>
+        <w:t>pytorch</w:t>
+      </w:r>
+      <w:proofErr w:type="spellEnd"/>
+      <w:r>
+        <w:rPr>
+          <w:rFonts w:ascii="Times New Roman" w:hAnsi="Times New Roman" w:cs="Times New Roman"/>
+          <w:kern w:val="0"/>
+          <w:sz w:val="24"/>
+          <w:szCs w:val="24"/>
+          <w:lang w:val="en-CA"/>
+        </w:rPr>
+        <w:t>,</w:t>
       </w:r>
       <w:r>
         <w:rPr>
@@ -7890,7 +8701,7 @@
         </w:rPr>
         <w:t xml:space="preserve"> </w:t>
       </w:r>
-      <w:hyperlink r:id="rId24" w:history="1">
+      <w:hyperlink r:id="rId25" w:history="1">
         <w:r>
           <w:rPr>
             <w:rStyle w:val="a7"/>
@@ -7942,8 +8753,20 @@
           <w:szCs w:val="24"/>
           <w:lang w:val="en-CA"/>
         </w:rPr>
-        <w:t>1, refer to moodle</w:t>
-      </w:r>
+        <w:t xml:space="preserve">1, refer to </w:t>
+      </w:r>
+      <w:proofErr w:type="spellStart"/>
+      <w:r>
+        <w:rPr>
+          <w:rFonts w:ascii="Times New Roman" w:hAnsi="Times New Roman" w:cs="Times New Roman"/>
+          <w:kern w:val="0"/>
+          <w:sz w:val="24"/>
+          <w:szCs w:val="24"/>
+          <w:lang w:val="en-CA"/>
+        </w:rPr>
+        <w:t>moodle</w:t>
+      </w:r>
+      <w:proofErr w:type="spellEnd"/>
     </w:p>
     <w:p>
       <w:pPr>
@@ -7996,17 +8819,29 @@
           <w:lang w:val="en-CA"/>
         </w:rPr>
       </w:pPr>
-      <w:r>
-        <w:rPr>
-          <w:rFonts w:ascii="Times New Roman" w:hAnsi="Times New Roman" w:cs="Times New Roman"/>
-          <w:kern w:val="0"/>
-          <w:sz w:val="24"/>
-          <w:szCs w:val="24"/>
-          <w:lang w:val="en-CA"/>
-        </w:rPr>
-        <w:t xml:space="preserve">Youtube video: How Convolutional Neural Networks work, </w:t>
-      </w:r>
-      <w:hyperlink r:id="rId25" w:history="1">
+      <w:proofErr w:type="spellStart"/>
+      <w:r>
+        <w:rPr>
+          <w:rFonts w:ascii="Times New Roman" w:hAnsi="Times New Roman" w:cs="Times New Roman"/>
+          <w:kern w:val="0"/>
+          <w:sz w:val="24"/>
+          <w:szCs w:val="24"/>
+          <w:lang w:val="en-CA"/>
+        </w:rPr>
+        <w:t>Youtube</w:t>
+      </w:r>
+      <w:proofErr w:type="spellEnd"/>
+      <w:r>
+        <w:rPr>
+          <w:rFonts w:ascii="Times New Roman" w:hAnsi="Times New Roman" w:cs="Times New Roman"/>
+          <w:kern w:val="0"/>
+          <w:sz w:val="24"/>
+          <w:szCs w:val="24"/>
+          <w:lang w:val="en-CA"/>
+        </w:rPr>
+        <w:t xml:space="preserve"> video: How Convolutional Neural Networks work, </w:t>
+      </w:r>
+      <w:hyperlink r:id="rId26" w:history="1">
         <w:r>
           <w:rPr>
             <w:rStyle w:val="a7"/>
@@ -8050,7 +8885,7 @@
         </w:rPr>
         <w:t xml:space="preserve">“A Comprehensive Guide to Convolutional Neural Networks — the ELI5 way”, </w:t>
       </w:r>
-      <w:hyperlink r:id="rId26" w:history="1">
+      <w:hyperlink r:id="rId27" w:history="1">
         <w:r>
           <w:rPr>
             <w:rStyle w:val="a7"/>
@@ -8104,7 +8939,7 @@
         </w:rPr>
         <w:t xml:space="preserve"> </w:t>
       </w:r>
-      <w:hyperlink r:id="rId27" w:history="1">
+      <w:hyperlink r:id="rId28" w:history="1">
         <w:r>
           <w:rPr>
             <w:rStyle w:val="a7"/>
@@ -8148,7 +8983,7 @@
         </w:rPr>
         <w:t xml:space="preserve">A Comprehensive Tutorial to learn Convolutional Neural Networks from Scratch (deeplearning.ai Course #4), </w:t>
       </w:r>
-      <w:hyperlink r:id="rId28" w:history="1">
+      <w:hyperlink r:id="rId29" w:history="1">
         <w:r>
           <w:rPr>
             <w:rStyle w:val="a7"/>
@@ -8190,8 +9025,20 @@
           <w:szCs w:val="24"/>
           <w:lang w:val="en-CA"/>
         </w:rPr>
-        <w:t>Documentation of pytorch</w:t>
-      </w:r>
+        <w:t xml:space="preserve">Documentation of </w:t>
+      </w:r>
+      <w:proofErr w:type="spellStart"/>
+      <w:r>
+        <w:rPr>
+          <w:rFonts w:ascii="Times New Roman" w:hAnsi="Times New Roman" w:cs="Times New Roman"/>
+          <w:kern w:val="0"/>
+          <w:sz w:val="24"/>
+          <w:szCs w:val="24"/>
+          <w:lang w:val="en-CA"/>
+        </w:rPr>
+        <w:t>pytorch</w:t>
+      </w:r>
+      <w:proofErr w:type="spellEnd"/>
       <w:r>
         <w:rPr>
           <w:rFonts w:ascii="Times New Roman" w:hAnsi="Times New Roman" w:cs="Times New Roman"/>
@@ -8211,7 +9058,7 @@
         </w:rPr>
         <w:t xml:space="preserve">TRAINING A CLASSIFIER, </w:t>
       </w:r>
-      <w:hyperlink r:id="rId29" w:history="1">
+      <w:hyperlink r:id="rId30" w:history="1">
         <w:r>
           <w:rPr>
             <w:rStyle w:val="a7"/>
@@ -8253,9 +9100,31 @@
           <w:szCs w:val="24"/>
           <w:lang w:val="en-CA"/>
         </w:rPr>
-        <w:t xml:space="preserve">Neural Network Programming - Deep Learning with PyTorch, </w:t>
-      </w:r>
-      <w:hyperlink r:id="rId30" w:history="1">
+        <w:t xml:space="preserve">Neural Network Programming - Deep Learning with </w:t>
+      </w:r>
+      <w:proofErr w:type="spellStart"/>
+      <w:r>
+        <w:rPr>
+          <w:rFonts w:ascii="Times New Roman" w:hAnsi="Times New Roman" w:cs="Times New Roman"/>
+          <w:kern w:val="0"/>
+          <w:sz w:val="24"/>
+          <w:szCs w:val="24"/>
+          <w:lang w:val="en-CA"/>
+        </w:rPr>
+        <w:t>PyTorch</w:t>
+      </w:r>
+      <w:proofErr w:type="spellEnd"/>
+      <w:r>
+        <w:rPr>
+          <w:rFonts w:ascii="Times New Roman" w:hAnsi="Times New Roman" w:cs="Times New Roman"/>
+          <w:kern w:val="0"/>
+          <w:sz w:val="24"/>
+          <w:szCs w:val="24"/>
+          <w:lang w:val="en-CA"/>
+        </w:rPr>
+        <w:t xml:space="preserve">, </w:t>
+      </w:r>
+      <w:hyperlink r:id="rId31" w:history="1">
         <w:r>
           <w:rPr>
             <w:rStyle w:val="a7"/>
@@ -8297,9 +9166,43 @@
           <w:szCs w:val="24"/>
           <w:lang w:val="en-CA"/>
         </w:rPr>
-        <w:t xml:space="preserve">Documentation of pytorch , </w:t>
-      </w:r>
-      <w:hyperlink r:id="rId31" w:history="1">
+        <w:t xml:space="preserve">Documentation of </w:t>
+      </w:r>
+      <w:proofErr w:type="spellStart"/>
+      <w:proofErr w:type="gramStart"/>
+      <w:r>
+        <w:rPr>
+          <w:rFonts w:ascii="Times New Roman" w:hAnsi="Times New Roman" w:cs="Times New Roman"/>
+          <w:kern w:val="0"/>
+          <w:sz w:val="24"/>
+          <w:szCs w:val="24"/>
+          <w:lang w:val="en-CA"/>
+        </w:rPr>
+        <w:t>pytorch</w:t>
+      </w:r>
+      <w:proofErr w:type="spellEnd"/>
+      <w:r>
+        <w:rPr>
+          <w:rFonts w:ascii="Times New Roman" w:hAnsi="Times New Roman" w:cs="Times New Roman"/>
+          <w:kern w:val="0"/>
+          <w:sz w:val="24"/>
+          <w:szCs w:val="24"/>
+          <w:lang w:val="en-CA"/>
+        </w:rPr>
+        <w:t xml:space="preserve"> ,</w:t>
+      </w:r>
+      <w:proofErr w:type="gramEnd"/>
+      <w:r>
+        <w:rPr>
+          <w:rFonts w:ascii="Times New Roman" w:hAnsi="Times New Roman" w:cs="Times New Roman"/>
+          <w:kern w:val="0"/>
+          <w:sz w:val="24"/>
+          <w:szCs w:val="24"/>
+          <w:lang w:val="en-CA"/>
+        </w:rPr>
+        <w:t xml:space="preserve"> </w:t>
+      </w:r>
+      <w:hyperlink r:id="rId32" w:history="1">
         <w:r>
           <w:rPr>
             <w:rStyle w:val="a7"/>
@@ -8343,7 +9246,7 @@
         </w:rPr>
         <w:t xml:space="preserve">Architecture of Convolutional Neural Networks (CNNs) demystified, </w:t>
       </w:r>
-      <w:hyperlink r:id="rId32" w:history="1">
+      <w:hyperlink r:id="rId33" w:history="1">
         <w:r>
           <w:rPr>
             <w:rStyle w:val="a7"/>
@@ -8371,7 +9274,7 @@
       </w:pPr>
     </w:p>
     <w:sectPr>
-      <w:footerReference w:type="default" r:id="rId33"/>
+      <w:footerReference w:type="default" r:id="rId34"/>
       <w:pgSz w:w="12240" w:h="15840" w:code="1"/>
       <w:pgMar w:top="1134" w:right="1134" w:bottom="1134" w:left="1134" w:header="567" w:footer="567" w:gutter="0"/>
       <w:cols w:space="425"/>
@@ -9415,6 +10318,119 @@
     </w:lvl>
   </w:abstractNum>
   <w:abstractNum w:abstractNumId="8" w15:restartNumberingAfterBreak="0">
+    <w:nsid w:val="6DDA026D"/>
+    <w:multiLevelType w:val="hybridMultilevel"/>
+    <w:tmpl w:val="9D821476"/>
+    <w:lvl w:ilvl="0" w:tplc="04090001">
+      <w:start w:val="1"/>
+      <w:numFmt w:val="bullet"/>
+      <w:lvlText w:val=""/>
+      <w:lvlJc w:val="left"/>
+      <w:pPr>
+        <w:ind w:left="720" w:hanging="360"/>
+      </w:pPr>
+      <w:rPr>
+        <w:rFonts w:ascii="Symbol" w:hAnsi="Symbol" w:hint="default"/>
+      </w:rPr>
+    </w:lvl>
+    <w:lvl w:ilvl="1" w:tplc="04090003" w:tentative="1">
+      <w:start w:val="1"/>
+      <w:numFmt w:val="bullet"/>
+      <w:lvlText w:val="o"/>
+      <w:lvlJc w:val="left"/>
+      <w:pPr>
+        <w:ind w:left="1440" w:hanging="360"/>
+      </w:pPr>
+      <w:rPr>
+        <w:rFonts w:ascii="Courier New" w:hAnsi="Courier New" w:cs="Courier New" w:hint="default"/>
+      </w:rPr>
+    </w:lvl>
+    <w:lvl w:ilvl="2" w:tplc="04090005" w:tentative="1">
+      <w:start w:val="1"/>
+      <w:numFmt w:val="bullet"/>
+      <w:lvlText w:val=""/>
+      <w:lvlJc w:val="left"/>
+      <w:pPr>
+        <w:ind w:left="2160" w:hanging="360"/>
+      </w:pPr>
+      <w:rPr>
+        <w:rFonts w:ascii="Wingdings" w:hAnsi="Wingdings" w:hint="default"/>
+      </w:rPr>
+    </w:lvl>
+    <w:lvl w:ilvl="3" w:tplc="04090001" w:tentative="1">
+      <w:start w:val="1"/>
+      <w:numFmt w:val="bullet"/>
+      <w:lvlText w:val=""/>
+      <w:lvlJc w:val="left"/>
+      <w:pPr>
+        <w:ind w:left="2880" w:hanging="360"/>
+      </w:pPr>
+      <w:rPr>
+        <w:rFonts w:ascii="Symbol" w:hAnsi="Symbol" w:hint="default"/>
+      </w:rPr>
+    </w:lvl>
+    <w:lvl w:ilvl="4" w:tplc="04090003" w:tentative="1">
+      <w:start w:val="1"/>
+      <w:numFmt w:val="bullet"/>
+      <w:lvlText w:val="o"/>
+      <w:lvlJc w:val="left"/>
+      <w:pPr>
+        <w:ind w:left="3600" w:hanging="360"/>
+      </w:pPr>
+      <w:rPr>
+        <w:rFonts w:ascii="Courier New" w:hAnsi="Courier New" w:cs="Courier New" w:hint="default"/>
+      </w:rPr>
+    </w:lvl>
+    <w:lvl w:ilvl="5" w:tplc="04090005" w:tentative="1">
+      <w:start w:val="1"/>
+      <w:numFmt w:val="bullet"/>
+      <w:lvlText w:val=""/>
+      <w:lvlJc w:val="left"/>
+      <w:pPr>
+        <w:ind w:left="4320" w:hanging="360"/>
+      </w:pPr>
+      <w:rPr>
+        <w:rFonts w:ascii="Wingdings" w:hAnsi="Wingdings" w:hint="default"/>
+      </w:rPr>
+    </w:lvl>
+    <w:lvl w:ilvl="6" w:tplc="04090001" w:tentative="1">
+      <w:start w:val="1"/>
+      <w:numFmt w:val="bullet"/>
+      <w:lvlText w:val=""/>
+      <w:lvlJc w:val="left"/>
+      <w:pPr>
+        <w:ind w:left="5040" w:hanging="360"/>
+      </w:pPr>
+      <w:rPr>
+        <w:rFonts w:ascii="Symbol" w:hAnsi="Symbol" w:hint="default"/>
+      </w:rPr>
+    </w:lvl>
+    <w:lvl w:ilvl="7" w:tplc="04090003" w:tentative="1">
+      <w:start w:val="1"/>
+      <w:numFmt w:val="bullet"/>
+      <w:lvlText w:val="o"/>
+      <w:lvlJc w:val="left"/>
+      <w:pPr>
+        <w:ind w:left="5760" w:hanging="360"/>
+      </w:pPr>
+      <w:rPr>
+        <w:rFonts w:ascii="Courier New" w:hAnsi="Courier New" w:cs="Courier New" w:hint="default"/>
+      </w:rPr>
+    </w:lvl>
+    <w:lvl w:ilvl="8" w:tplc="04090005" w:tentative="1">
+      <w:start w:val="1"/>
+      <w:numFmt w:val="bullet"/>
+      <w:lvlText w:val=""/>
+      <w:lvlJc w:val="left"/>
+      <w:pPr>
+        <w:ind w:left="6480" w:hanging="360"/>
+      </w:pPr>
+      <w:rPr>
+        <w:rFonts w:ascii="Wingdings" w:hAnsi="Wingdings" w:hint="default"/>
+      </w:rPr>
+    </w:lvl>
+  </w:abstractNum>
+  <w:abstractNum w:abstractNumId="9" w15:restartNumberingAfterBreak="0">
     <w:nsid w:val="74EB2F3A"/>
     <w:multiLevelType w:val="hybridMultilevel"/>
     <w:tmpl w:val="C93EF3F4"/>
@@ -9534,7 +10550,7 @@
     <w:abstractNumId w:val="0"/>
   </w:num>
   <w:num w:numId="3">
-    <w:abstractNumId w:val="8"/>
+    <w:abstractNumId w:val="9"/>
   </w:num>
   <w:num w:numId="4">
     <w:abstractNumId w:val="4"/>
@@ -9553,6 +10569,9 @@
   </w:num>
   <w:num w:numId="9">
     <w:abstractNumId w:val="7"/>
+  </w:num>
+  <w:num w:numId="10">
+    <w:abstractNumId w:val="8"/>
   </w:num>
 </w:numbering>
 </file>
@@ -9960,7 +10979,6 @@
   <w:style w:type="character" w:default="1" w:styleId="a0">
     <w:name w:val="Default Paragraph Font"/>
     <w:uiPriority w:val="1"/>
-    <w:semiHidden/>
     <w:unhideWhenUsed/>
   </w:style>
   <w:style w:type="table" w:default="1" w:styleId="a1">

</xml_diff>

<commit_message>
Update report and add source.txt
</commit_message>
<xml_diff>
--- a/6721 Project 1 Report.docx
+++ b/6721 Project 1 Report.docx
@@ -391,6 +391,7 @@
           <w:lang w:val="en-CA"/>
         </w:rPr>
       </w:pPr>
+      <w:proofErr w:type="spellStart"/>
       <w:r>
         <w:rPr>
           <w:rFonts w:ascii="Times New Roman" w:hAnsi="Times New Roman" w:cs="Times New Roman"/>
@@ -399,7 +400,18 @@
           <w:szCs w:val="36"/>
           <w:lang w:val="en-CA"/>
         </w:rPr>
-        <w:t xml:space="preserve">Wenhui Guo </w:t>
+        <w:t>Wenhui</w:t>
+      </w:r>
+      <w:proofErr w:type="spellEnd"/>
+      <w:r>
+        <w:rPr>
+          <w:rFonts w:ascii="Times New Roman" w:hAnsi="Times New Roman" w:cs="Times New Roman"/>
+          <w:kern w:val="0"/>
+          <w:sz w:val="36"/>
+          <w:szCs w:val="36"/>
+          <w:lang w:val="en-CA"/>
+        </w:rPr>
+        <w:t xml:space="preserve"> Guo </w:t>
       </w:r>
       <w:r>
         <w:rPr>
@@ -839,7 +851,29 @@
           <w:szCs w:val="24"/>
           <w:lang w:val="en-CA"/>
         </w:rPr>
-        <w:t xml:space="preserve"> a Deep Learning Convolutional Neural Network (CNN) using PyTorch and train it to recognize three different classes: </w:t>
+        <w:t xml:space="preserve"> a Deep Learning Convolutional Neural Network (CNN) using </w:t>
+      </w:r>
+      <w:proofErr w:type="spellStart"/>
+      <w:r>
+        <w:rPr>
+          <w:rFonts w:ascii="Times New Roman" w:hAnsi="Times New Roman" w:cs="Times New Roman"/>
+          <w:kern w:val="0"/>
+          <w:sz w:val="24"/>
+          <w:szCs w:val="24"/>
+          <w:lang w:val="en-CA"/>
+        </w:rPr>
+        <w:t>PyTorch</w:t>
+      </w:r>
+      <w:proofErr w:type="spellEnd"/>
+      <w:r>
+        <w:rPr>
+          <w:rFonts w:ascii="Times New Roman" w:hAnsi="Times New Roman" w:cs="Times New Roman"/>
+          <w:kern w:val="0"/>
+          <w:sz w:val="24"/>
+          <w:szCs w:val="24"/>
+          <w:lang w:val="en-CA"/>
+        </w:rPr>
+        <w:t xml:space="preserve"> and train it to recognize three different classes: </w:t>
       </w:r>
     </w:p>
     <w:p>
@@ -1521,15 +1555,49 @@
         </w:rPr>
         <w:t xml:space="preserve">We collected images from public datasets, </w:t>
       </w:r>
-      <w:r>
-        <w:rPr>
-          <w:rFonts w:ascii="Times New Roman" w:hAnsi="Times New Roman" w:cs="Times New Roman"/>
-          <w:kern w:val="0"/>
-          <w:sz w:val="24"/>
-          <w:szCs w:val="24"/>
-          <w:lang w:val="en-CA"/>
-        </w:rPr>
-        <w:t xml:space="preserve">CelebFaces Attributes Dataset (CelebA); </w:t>
+      <w:proofErr w:type="spellStart"/>
+      <w:r>
+        <w:rPr>
+          <w:rFonts w:ascii="Times New Roman" w:hAnsi="Times New Roman" w:cs="Times New Roman"/>
+          <w:kern w:val="0"/>
+          <w:sz w:val="24"/>
+          <w:szCs w:val="24"/>
+          <w:lang w:val="en-CA"/>
+        </w:rPr>
+        <w:t>CelebFaces</w:t>
+      </w:r>
+      <w:proofErr w:type="spellEnd"/>
+      <w:r>
+        <w:rPr>
+          <w:rFonts w:ascii="Times New Roman" w:hAnsi="Times New Roman" w:cs="Times New Roman"/>
+          <w:kern w:val="0"/>
+          <w:sz w:val="24"/>
+          <w:szCs w:val="24"/>
+          <w:lang w:val="en-CA"/>
+        </w:rPr>
+        <w:t xml:space="preserve"> Attributes Dataset (</w:t>
+      </w:r>
+      <w:proofErr w:type="spellStart"/>
+      <w:r>
+        <w:rPr>
+          <w:rFonts w:ascii="Times New Roman" w:hAnsi="Times New Roman" w:cs="Times New Roman"/>
+          <w:kern w:val="0"/>
+          <w:sz w:val="24"/>
+          <w:szCs w:val="24"/>
+          <w:lang w:val="en-CA"/>
+        </w:rPr>
+        <w:t>CelebA</w:t>
+      </w:r>
+      <w:proofErr w:type="spellEnd"/>
+      <w:r>
+        <w:rPr>
+          <w:rFonts w:ascii="Times New Roman" w:hAnsi="Times New Roman" w:cs="Times New Roman"/>
+          <w:kern w:val="0"/>
+          <w:sz w:val="24"/>
+          <w:szCs w:val="24"/>
+          <w:lang w:val="en-CA"/>
+        </w:rPr>
+        <w:t xml:space="preserve">); </w:t>
       </w:r>
       <w:r>
         <w:rPr>
@@ -2054,7 +2122,27 @@
           <w:sz w:val="24"/>
           <w:szCs w:val="24"/>
         </w:rPr>
-        <w:t xml:space="preserve">743 samples are face front photos, 132 samples are side-face photos. Masks of around 696 samples are in the center of the photos. </w:t>
+        <w:t xml:space="preserve">743 samples are face front </w:t>
+      </w:r>
+      <w:proofErr w:type="gramStart"/>
+      <w:r>
+        <w:rPr>
+          <w:rFonts w:ascii="Times New Roman" w:hAnsi="Times New Roman" w:cs="Times New Roman"/>
+          <w:kern w:val="0"/>
+          <w:sz w:val="24"/>
+          <w:szCs w:val="24"/>
+        </w:rPr>
+        <w:t>photos,</w:t>
+      </w:r>
+      <w:proofErr w:type="gramEnd"/>
+      <w:r>
+        <w:rPr>
+          <w:rFonts w:ascii="Times New Roman" w:hAnsi="Times New Roman" w:cs="Times New Roman"/>
+          <w:kern w:val="0"/>
+          <w:sz w:val="24"/>
+          <w:szCs w:val="24"/>
+        </w:rPr>
+        <w:t xml:space="preserve"> 132 samples are side-face photos. Masks of around 696 samples are in the center of the photos. </w:t>
       </w:r>
     </w:p>
     <w:p>
@@ -2166,7 +2254,27 @@
           <w:sz w:val="24"/>
           <w:szCs w:val="24"/>
         </w:rPr>
-        <w:t xml:space="preserve"> samples are face front photos, </w:t>
+        <w:t xml:space="preserve"> samples are face front </w:t>
+      </w:r>
+      <w:proofErr w:type="gramStart"/>
+      <w:r>
+        <w:rPr>
+          <w:rFonts w:ascii="Times New Roman" w:hAnsi="Times New Roman" w:cs="Times New Roman"/>
+          <w:kern w:val="0"/>
+          <w:sz w:val="24"/>
+          <w:szCs w:val="24"/>
+        </w:rPr>
+        <w:t>photos,</w:t>
+      </w:r>
+      <w:proofErr w:type="gramEnd"/>
+      <w:r>
+        <w:rPr>
+          <w:rFonts w:ascii="Times New Roman" w:hAnsi="Times New Roman" w:cs="Times New Roman"/>
+          <w:kern w:val="0"/>
+          <w:sz w:val="24"/>
+          <w:szCs w:val="24"/>
+        </w:rPr>
+        <w:t xml:space="preserve"> </w:t>
       </w:r>
       <w:r>
         <w:rPr>
@@ -2554,7 +2662,51 @@
           <w:szCs w:val="24"/>
           <w:lang w:val="en-CA"/>
         </w:rPr>
-        <w:t xml:space="preserve">When we install PyTorch, we also install torchvision library which contains </w:t>
+        <w:t xml:space="preserve">When we install </w:t>
+      </w:r>
+      <w:proofErr w:type="spellStart"/>
+      <w:r>
+        <w:rPr>
+          <w:rFonts w:ascii="Times New Roman" w:hAnsi="Times New Roman" w:cs="Times New Roman"/>
+          <w:kern w:val="0"/>
+          <w:sz w:val="24"/>
+          <w:szCs w:val="24"/>
+          <w:lang w:val="en-CA"/>
+        </w:rPr>
+        <w:t>PyTorch</w:t>
+      </w:r>
+      <w:proofErr w:type="spellEnd"/>
+      <w:r>
+        <w:rPr>
+          <w:rFonts w:ascii="Times New Roman" w:hAnsi="Times New Roman" w:cs="Times New Roman"/>
+          <w:kern w:val="0"/>
+          <w:sz w:val="24"/>
+          <w:szCs w:val="24"/>
+          <w:lang w:val="en-CA"/>
+        </w:rPr>
+        <w:t xml:space="preserve">, we also install </w:t>
+      </w:r>
+      <w:proofErr w:type="spellStart"/>
+      <w:r>
+        <w:rPr>
+          <w:rFonts w:ascii="Times New Roman" w:hAnsi="Times New Roman" w:cs="Times New Roman"/>
+          <w:kern w:val="0"/>
+          <w:sz w:val="24"/>
+          <w:szCs w:val="24"/>
+          <w:lang w:val="en-CA"/>
+        </w:rPr>
+        <w:t>torchvision</w:t>
+      </w:r>
+      <w:proofErr w:type="spellEnd"/>
+      <w:r>
+        <w:rPr>
+          <w:rFonts w:ascii="Times New Roman" w:hAnsi="Times New Roman" w:cs="Times New Roman"/>
+          <w:kern w:val="0"/>
+          <w:sz w:val="24"/>
+          <w:szCs w:val="24"/>
+          <w:lang w:val="en-CA"/>
+        </w:rPr>
+        <w:t xml:space="preserve"> library which contains </w:t>
       </w:r>
       <w:r>
         <w:rPr>
@@ -2608,8 +2760,9 @@
           <w:szCs w:val="24"/>
           <w:shd w:val="clear" w:color="auto" w:fill="FFFFFF"/>
         </w:rPr>
-        <w:t>To pre-process the data, by using transform method in torchvision, we do resize and center crop when loading each image.</w:t>
-      </w:r>
+        <w:t xml:space="preserve">To pre-process the data, by using transform method in </w:t>
+      </w:r>
+      <w:proofErr w:type="spellStart"/>
       <w:r>
         <w:rPr>
           <w:rFonts w:ascii="Times New Roman" w:hAnsi="Times New Roman" w:cs="Times New Roman"/>
@@ -2618,7 +2771,50 @@
           <w:szCs w:val="24"/>
           <w:shd w:val="clear" w:color="auto" w:fill="FFFFFF"/>
         </w:rPr>
-        <w:t xml:space="preserve"> The processed dataset is saved to variables “trainset” or “testset”, to be used later.</w:t>
+        <w:t>torchvision</w:t>
+      </w:r>
+      <w:proofErr w:type="spellEnd"/>
+      <w:r>
+        <w:rPr>
+          <w:rFonts w:ascii="Times New Roman" w:hAnsi="Times New Roman" w:cs="Times New Roman"/>
+          <w:color w:val="202124"/>
+          <w:sz w:val="24"/>
+          <w:szCs w:val="24"/>
+          <w:shd w:val="clear" w:color="auto" w:fill="FFFFFF"/>
+        </w:rPr>
+        <w:t>, we do resize and center crop when loading each image.</w:t>
+      </w:r>
+      <w:r>
+        <w:rPr>
+          <w:rFonts w:ascii="Times New Roman" w:hAnsi="Times New Roman" w:cs="Times New Roman"/>
+          <w:color w:val="202124"/>
+          <w:sz w:val="24"/>
+          <w:szCs w:val="24"/>
+          <w:shd w:val="clear" w:color="auto" w:fill="FFFFFF"/>
+        </w:rPr>
+        <w:t xml:space="preserve"> The processed dataset is saved to variables “trainset” or “</w:t>
+      </w:r>
+      <w:proofErr w:type="spellStart"/>
+      <w:r>
+        <w:rPr>
+          <w:rFonts w:ascii="Times New Roman" w:hAnsi="Times New Roman" w:cs="Times New Roman"/>
+          <w:color w:val="202124"/>
+          <w:sz w:val="24"/>
+          <w:szCs w:val="24"/>
+          <w:shd w:val="clear" w:color="auto" w:fill="FFFFFF"/>
+        </w:rPr>
+        <w:t>testset</w:t>
+      </w:r>
+      <w:proofErr w:type="spellEnd"/>
+      <w:r>
+        <w:rPr>
+          <w:rFonts w:ascii="Times New Roman" w:hAnsi="Times New Roman" w:cs="Times New Roman"/>
+          <w:color w:val="202124"/>
+          <w:sz w:val="24"/>
+          <w:szCs w:val="24"/>
+          <w:shd w:val="clear" w:color="auto" w:fill="FFFFFF"/>
+        </w:rPr>
+        <w:t>”, to be used later.</w:t>
       </w:r>
     </w:p>
     <w:p>
@@ -2739,17 +2935,61 @@
           <w:szCs w:val="24"/>
           <w:lang w:val="en-CA"/>
         </w:rPr>
-        <w:t xml:space="preserve">We use DataLoader </w:t>
-      </w:r>
-      <w:r>
-        <w:rPr>
-          <w:rFonts w:ascii="Times New Roman" w:hAnsi="Times New Roman" w:cs="Times New Roman"/>
-          <w:kern w:val="0"/>
-          <w:sz w:val="24"/>
-          <w:szCs w:val="24"/>
-          <w:lang w:val="en-CA"/>
-        </w:rPr>
-        <w:t xml:space="preserve">in pytorch library </w:t>
+        <w:t xml:space="preserve">We use </w:t>
+      </w:r>
+      <w:proofErr w:type="spellStart"/>
+      <w:r>
+        <w:rPr>
+          <w:rFonts w:ascii="Times New Roman" w:hAnsi="Times New Roman" w:cs="Times New Roman"/>
+          <w:kern w:val="0"/>
+          <w:sz w:val="24"/>
+          <w:szCs w:val="24"/>
+          <w:lang w:val="en-CA"/>
+        </w:rPr>
+        <w:t>DataLoader</w:t>
+      </w:r>
+      <w:proofErr w:type="spellEnd"/>
+      <w:r>
+        <w:rPr>
+          <w:rFonts w:ascii="Times New Roman" w:hAnsi="Times New Roman" w:cs="Times New Roman"/>
+          <w:kern w:val="0"/>
+          <w:sz w:val="24"/>
+          <w:szCs w:val="24"/>
+          <w:lang w:val="en-CA"/>
+        </w:rPr>
+        <w:t xml:space="preserve"> </w:t>
+      </w:r>
+      <w:r>
+        <w:rPr>
+          <w:rFonts w:ascii="Times New Roman" w:hAnsi="Times New Roman" w:cs="Times New Roman"/>
+          <w:kern w:val="0"/>
+          <w:sz w:val="24"/>
+          <w:szCs w:val="24"/>
+          <w:lang w:val="en-CA"/>
+        </w:rPr>
+        <w:t xml:space="preserve">in </w:t>
+      </w:r>
+      <w:proofErr w:type="spellStart"/>
+      <w:r>
+        <w:rPr>
+          <w:rFonts w:ascii="Times New Roman" w:hAnsi="Times New Roman" w:cs="Times New Roman"/>
+          <w:kern w:val="0"/>
+          <w:sz w:val="24"/>
+          <w:szCs w:val="24"/>
+          <w:lang w:val="en-CA"/>
+        </w:rPr>
+        <w:t>pytorch</w:t>
+      </w:r>
+      <w:proofErr w:type="spellEnd"/>
+      <w:r>
+        <w:rPr>
+          <w:rFonts w:ascii="Times New Roman" w:hAnsi="Times New Roman" w:cs="Times New Roman"/>
+          <w:kern w:val="0"/>
+          <w:sz w:val="24"/>
+          <w:szCs w:val="24"/>
+          <w:lang w:val="en-CA"/>
+        </w:rPr>
+        <w:t xml:space="preserve"> library </w:t>
       </w:r>
       <w:r>
         <w:rPr>
@@ -2799,7 +3039,29 @@
           <w:szCs w:val="24"/>
           <w:lang w:val="en-CA"/>
         </w:rPr>
-        <w:t xml:space="preserve"> a DataLoader object, </w:t>
+        <w:t xml:space="preserve"> a </w:t>
+      </w:r>
+      <w:proofErr w:type="spellStart"/>
+      <w:r>
+        <w:rPr>
+          <w:rFonts w:ascii="Times New Roman" w:hAnsi="Times New Roman" w:cs="Times New Roman"/>
+          <w:kern w:val="0"/>
+          <w:sz w:val="24"/>
+          <w:szCs w:val="24"/>
+          <w:lang w:val="en-CA"/>
+        </w:rPr>
+        <w:t>DataLoader</w:t>
+      </w:r>
+      <w:proofErr w:type="spellEnd"/>
+      <w:r>
+        <w:rPr>
+          <w:rFonts w:ascii="Times New Roman" w:hAnsi="Times New Roman" w:cs="Times New Roman"/>
+          <w:kern w:val="0"/>
+          <w:sz w:val="24"/>
+          <w:szCs w:val="24"/>
+          <w:lang w:val="en-CA"/>
+        </w:rPr>
+        <w:t xml:space="preserve"> object, </w:t>
       </w:r>
       <w:r>
         <w:rPr>
@@ -2829,7 +3091,29 @@
           <w:szCs w:val="24"/>
           <w:shd w:val="clear" w:color="auto" w:fill="FFFFFF"/>
         </w:rPr>
-        <w:t>variables “trainset” or “testset” which contain pre-processed image</w:t>
+        <w:t>variables “trainset” or “</w:t>
+      </w:r>
+      <w:proofErr w:type="spellStart"/>
+      <w:r>
+        <w:rPr>
+          <w:rFonts w:ascii="Times New Roman" w:hAnsi="Times New Roman" w:cs="Times New Roman"/>
+          <w:color w:val="202124"/>
+          <w:sz w:val="24"/>
+          <w:szCs w:val="24"/>
+          <w:shd w:val="clear" w:color="auto" w:fill="FFFFFF"/>
+        </w:rPr>
+        <w:t>testset</w:t>
+      </w:r>
+      <w:proofErr w:type="spellEnd"/>
+      <w:r>
+        <w:rPr>
+          <w:rFonts w:ascii="Times New Roman" w:hAnsi="Times New Roman" w:cs="Times New Roman"/>
+          <w:color w:val="202124"/>
+          <w:sz w:val="24"/>
+          <w:szCs w:val="24"/>
+          <w:shd w:val="clear" w:color="auto" w:fill="FFFFFF"/>
+        </w:rPr>
+        <w:t>” which contain pre-processed image</w:t>
       </w:r>
       <w:r>
         <w:rPr>
@@ -3162,7 +3446,29 @@
           <w:szCs w:val="24"/>
           <w:lang w:val="en-CA"/>
         </w:rPr>
-        <w:t xml:space="preserve">reate a suitable Convolutional Neural Network (CNN) architecture, implement it in PyTorch, and train it using </w:t>
+        <w:t xml:space="preserve">reate a suitable Convolutional Neural Network (CNN) architecture, implement it in </w:t>
+      </w:r>
+      <w:proofErr w:type="spellStart"/>
+      <w:r>
+        <w:rPr>
+          <w:rFonts w:ascii="Times New Roman" w:hAnsi="Times New Roman" w:cs="Times New Roman"/>
+          <w:kern w:val="0"/>
+          <w:sz w:val="24"/>
+          <w:szCs w:val="24"/>
+          <w:lang w:val="en-CA"/>
+        </w:rPr>
+        <w:t>PyTorch</w:t>
+      </w:r>
+      <w:proofErr w:type="spellEnd"/>
+      <w:r>
+        <w:rPr>
+          <w:rFonts w:ascii="Times New Roman" w:hAnsi="Times New Roman" w:cs="Times New Roman"/>
+          <w:kern w:val="0"/>
+          <w:sz w:val="24"/>
+          <w:szCs w:val="24"/>
+          <w:lang w:val="en-CA"/>
+        </w:rPr>
+        <w:t xml:space="preserve">, and train it using </w:t>
       </w:r>
       <w:r>
         <w:rPr>
@@ -3222,7 +3528,31 @@
           <w:szCs w:val="24"/>
           <w:lang w:val="en-CA"/>
         </w:rPr>
-        <w:t>create a class inheriting from the nn.Module to de</w:t>
+        <w:t xml:space="preserve">create a class inheriting from the </w:t>
+      </w:r>
+      <w:proofErr w:type="spellStart"/>
+      <w:proofErr w:type="gramStart"/>
+      <w:r>
+        <w:rPr>
+          <w:rFonts w:ascii="Times New Roman" w:hAnsi="Times New Roman" w:cs="Times New Roman"/>
+          <w:kern w:val="0"/>
+          <w:sz w:val="24"/>
+          <w:szCs w:val="24"/>
+          <w:lang w:val="en-CA"/>
+        </w:rPr>
+        <w:t>nn.Module</w:t>
+      </w:r>
+      <w:proofErr w:type="spellEnd"/>
+      <w:proofErr w:type="gramEnd"/>
+      <w:r>
+        <w:rPr>
+          <w:rFonts w:ascii="Times New Roman" w:hAnsi="Times New Roman" w:cs="Times New Roman"/>
+          <w:kern w:val="0"/>
+          <w:sz w:val="24"/>
+          <w:szCs w:val="24"/>
+          <w:lang w:val="en-CA"/>
+        </w:rPr>
+        <w:t xml:space="preserve"> to de</w:t>
       </w:r>
       <w:r>
         <w:rPr>
@@ -3862,27 +4192,7 @@
           <w:szCs w:val="24"/>
           <w:lang w:val="en-CA"/>
         </w:rPr>
-        <w:t>Fig.</w:t>
-      </w:r>
-      <w:r>
-        <w:rPr>
-          <w:rFonts w:ascii="Times New Roman" w:hAnsi="Times New Roman" w:cs="Times New Roman"/>
-          <w:kern w:val="0"/>
-          <w:sz w:val="24"/>
-          <w:szCs w:val="24"/>
-          <w:lang w:val="en-CA"/>
-        </w:rPr>
-        <w:t>4</w:t>
-      </w:r>
-      <w:r>
-        <w:rPr>
-          <w:rFonts w:ascii="Times New Roman" w:hAnsi="Times New Roman" w:cs="Times New Roman"/>
-          <w:kern w:val="0"/>
-          <w:sz w:val="24"/>
-          <w:szCs w:val="24"/>
-          <w:lang w:val="en-CA"/>
-        </w:rPr>
-        <w:t xml:space="preserve"> Our </w:t>
+        <w:t xml:space="preserve">Fig.4 Our </w:t>
       </w:r>
       <w:r>
         <w:rPr>
@@ -3902,17 +4212,7 @@
           <w:szCs w:val="24"/>
           <w:lang w:val="en-CA"/>
         </w:rPr>
-        <w:t>setup</w:t>
-      </w:r>
-      <w:r>
-        <w:rPr>
-          <w:rFonts w:ascii="Times New Roman" w:hAnsi="Times New Roman" w:cs="Times New Roman"/>
-          <w:kern w:val="0"/>
-          <w:sz w:val="24"/>
-          <w:szCs w:val="24"/>
-          <w:lang w:val="en-CA"/>
-        </w:rPr>
-        <w:t xml:space="preserve"> diagram</w:t>
+        <w:t>setup diagram</w:t>
       </w:r>
     </w:p>
     <w:p>
@@ -4053,6 +4353,7 @@
         </w:rPr>
         <w:t>use “</w:t>
       </w:r>
+      <w:proofErr w:type="spellStart"/>
       <w:r>
         <w:rPr>
           <w:rFonts w:ascii="Times New Roman" w:hAnsi="Times New Roman" w:cs="Times New Roman"/>
@@ -4063,6 +4364,7 @@
         </w:rPr>
         <w:t>train_loader</w:t>
       </w:r>
+      <w:proofErr w:type="spellEnd"/>
       <w:r>
         <w:rPr>
           <w:rFonts w:ascii="Times New Roman" w:hAnsi="Times New Roman" w:cs="Times New Roman"/>
@@ -4520,6 +4822,7 @@
           <w:lang w:val="en-CA"/>
         </w:rPr>
       </w:pPr>
+      <w:proofErr w:type="spellStart"/>
       <w:r>
         <w:rPr>
           <w:rFonts w:ascii="Times New Roman" w:hAnsi="Times New Roman" w:cs="Times New Roman"/>
@@ -4533,6 +4836,7 @@
         </w:rPr>
         <w:t>net.pkl</w:t>
       </w:r>
+      <w:proofErr w:type="spellEnd"/>
     </w:p>
     <w:p>
       <w:pPr>
@@ -4550,6 +4854,7 @@
           <w:lang w:val="en-CA"/>
         </w:rPr>
       </w:pPr>
+      <w:proofErr w:type="spellStart"/>
       <w:r>
         <w:rPr>
           <w:rFonts w:ascii="Times New Roman" w:hAnsi="Times New Roman" w:cs="Times New Roman"/>
@@ -4563,6 +4868,7 @@
         </w:rPr>
         <w:t>net_params.pkl</w:t>
       </w:r>
+      <w:proofErr w:type="spellEnd"/>
     </w:p>
     <w:p>
       <w:pPr>
@@ -4721,6 +5027,8 @@
         </w:rPr>
         <w:t xml:space="preserve">e use </w:t>
       </w:r>
+      <w:proofErr w:type="spellStart"/>
+      <w:proofErr w:type="gramStart"/>
       <w:r>
         <w:rPr>
           <w:rFonts w:ascii="Times New Roman" w:hAnsi="Times New Roman" w:cs="Times New Roman"/>
@@ -4731,15 +5039,39 @@
         </w:rPr>
         <w:t>torch.load</w:t>
       </w:r>
-      <w:r>
-        <w:rPr>
-          <w:rFonts w:ascii="Times New Roman" w:hAnsi="Times New Roman" w:cs="Times New Roman"/>
-          <w:kern w:val="0"/>
-          <w:sz w:val="24"/>
-          <w:szCs w:val="24"/>
-          <w:lang w:val="en-CA"/>
-        </w:rPr>
-        <w:t xml:space="preserve">() method from pytorch </w:t>
+      <w:proofErr w:type="spellEnd"/>
+      <w:proofErr w:type="gramEnd"/>
+      <w:r>
+        <w:rPr>
+          <w:rFonts w:ascii="Times New Roman" w:hAnsi="Times New Roman" w:cs="Times New Roman"/>
+          <w:kern w:val="0"/>
+          <w:sz w:val="24"/>
+          <w:szCs w:val="24"/>
+          <w:lang w:val="en-CA"/>
+        </w:rPr>
+        <w:t xml:space="preserve">() method from </w:t>
+      </w:r>
+      <w:proofErr w:type="spellStart"/>
+      <w:r>
+        <w:rPr>
+          <w:rFonts w:ascii="Times New Roman" w:hAnsi="Times New Roman" w:cs="Times New Roman"/>
+          <w:kern w:val="0"/>
+          <w:sz w:val="24"/>
+          <w:szCs w:val="24"/>
+          <w:lang w:val="en-CA"/>
+        </w:rPr>
+        <w:t>pytorch</w:t>
+      </w:r>
+      <w:proofErr w:type="spellEnd"/>
+      <w:r>
+        <w:rPr>
+          <w:rFonts w:ascii="Times New Roman" w:hAnsi="Times New Roman" w:cs="Times New Roman"/>
+          <w:kern w:val="0"/>
+          <w:sz w:val="24"/>
+          <w:szCs w:val="24"/>
+          <w:lang w:val="en-CA"/>
+        </w:rPr>
+        <w:t xml:space="preserve"> </w:t>
       </w:r>
       <w:r>
         <w:rPr>
@@ -4849,6 +5181,7 @@
         </w:rPr>
         <w:t>e use “</w:t>
       </w:r>
+      <w:proofErr w:type="spellStart"/>
       <w:r>
         <w:rPr>
           <w:rFonts w:ascii="Times New Roman" w:hAnsi="Times New Roman" w:cs="Times New Roman"/>
@@ -4879,6 +5212,7 @@
         </w:rPr>
         <w:t>_loader</w:t>
       </w:r>
+      <w:proofErr w:type="spellEnd"/>
       <w:r>
         <w:rPr>
           <w:rFonts w:ascii="Times New Roman" w:hAnsi="Times New Roman" w:cs="Times New Roman"/>
@@ -6548,7 +6882,17 @@
           <w:szCs w:val="24"/>
           <w:lang w:val="en-CA"/>
         </w:rPr>
-        <w:t xml:space="preserve"> in Full Connection Layers to avoid certain feature has huge impact on the result;</w:t>
+        <w:t xml:space="preserve"> in Full Connection Layers to avoid certain feature has huge impact on the result</w:t>
+      </w:r>
+      <w:r>
+        <w:rPr>
+          <w:rFonts w:ascii="Times New Roman" w:hAnsi="Times New Roman" w:cs="Times New Roman" w:hint="eastAsia"/>
+          <w:kern w:val="0"/>
+          <w:sz w:val="24"/>
+          <w:szCs w:val="24"/>
+          <w:lang w:val="en-CA"/>
+        </w:rPr>
+        <w:t>.</w:t>
       </w:r>
     </w:p>
     <w:p>
@@ -6750,17 +7094,39 @@
           <w:szCs w:val="24"/>
           <w:lang w:val="en-CA"/>
         </w:rPr>
-        <w:t>try other activation functions (currently relu)</w:t>
-      </w:r>
-      <w:r>
-        <w:rPr>
-          <w:rFonts w:ascii="Times New Roman" w:hAnsi="Times New Roman" w:cs="Times New Roman"/>
-          <w:kern w:val="0"/>
-          <w:sz w:val="24"/>
-          <w:szCs w:val="24"/>
-          <w:lang w:val="en-CA"/>
-        </w:rPr>
-        <w:t>;</w:t>
+        <w:t xml:space="preserve">try other activation functions (currently </w:t>
+      </w:r>
+      <w:proofErr w:type="spellStart"/>
+      <w:r>
+        <w:rPr>
+          <w:rFonts w:ascii="Times New Roman" w:hAnsi="Times New Roman" w:cs="Times New Roman"/>
+          <w:kern w:val="0"/>
+          <w:sz w:val="24"/>
+          <w:szCs w:val="24"/>
+          <w:lang w:val="en-CA"/>
+        </w:rPr>
+        <w:t>relu</w:t>
+      </w:r>
+      <w:proofErr w:type="spellEnd"/>
+      <w:r>
+        <w:rPr>
+          <w:rFonts w:ascii="Times New Roman" w:hAnsi="Times New Roman" w:cs="Times New Roman"/>
+          <w:kern w:val="0"/>
+          <w:sz w:val="24"/>
+          <w:szCs w:val="24"/>
+          <w:lang w:val="en-CA"/>
+        </w:rPr>
+        <w:t>)</w:t>
+      </w:r>
+      <w:r>
+        <w:rPr>
+          <w:rFonts w:ascii="Times New Roman" w:hAnsi="Times New Roman" w:cs="Times New Roman"/>
+          <w:kern w:val="0"/>
+          <w:sz w:val="24"/>
+          <w:szCs w:val="24"/>
+          <w:lang w:val="en-CA"/>
+        </w:rPr>
+        <w:t>.</w:t>
       </w:r>
     </w:p>
     <w:p>
@@ -6839,7 +7205,41 @@
           <w:szCs w:val="24"/>
           <w:lang w:val="en-CA"/>
         </w:rPr>
-        <w:t>We could try different loss function (currently using CrossEntropyLoss());</w:t>
+        <w:t xml:space="preserve">We could try different loss function (currently using </w:t>
+      </w:r>
+      <w:proofErr w:type="spellStart"/>
+      <w:proofErr w:type="gramStart"/>
+      <w:r>
+        <w:rPr>
+          <w:rFonts w:ascii="Times New Roman" w:hAnsi="Times New Roman" w:cs="Times New Roman"/>
+          <w:kern w:val="0"/>
+          <w:sz w:val="24"/>
+          <w:szCs w:val="24"/>
+          <w:lang w:val="en-CA"/>
+        </w:rPr>
+        <w:t>CrossEntropyLoss</w:t>
+      </w:r>
+      <w:proofErr w:type="spellEnd"/>
+      <w:r>
+        <w:rPr>
+          <w:rFonts w:ascii="Times New Roman" w:hAnsi="Times New Roman" w:cs="Times New Roman"/>
+          <w:kern w:val="0"/>
+          <w:sz w:val="24"/>
+          <w:szCs w:val="24"/>
+          <w:lang w:val="en-CA"/>
+        </w:rPr>
+        <w:t>(</w:t>
+      </w:r>
+      <w:proofErr w:type="gramEnd"/>
+      <w:r>
+        <w:rPr>
+          <w:rFonts w:ascii="Times New Roman" w:hAnsi="Times New Roman" w:cs="Times New Roman"/>
+          <w:kern w:val="0"/>
+          <w:sz w:val="24"/>
+          <w:szCs w:val="24"/>
+          <w:lang w:val="en-CA"/>
+        </w:rPr>
+        <w:t>));</w:t>
       </w:r>
     </w:p>
     <w:p>
@@ -6892,6 +7292,7 @@
         </w:rPr>
         <w:t xml:space="preserve"> </w:t>
       </w:r>
+      <w:proofErr w:type="gramStart"/>
       <w:r>
         <w:rPr>
           <w:rFonts w:ascii="Times New Roman" w:hAnsi="Times New Roman" w:cs="Times New Roman"/>
@@ -6902,15 +7303,38 @@
         </w:rPr>
         <w:t>other</w:t>
       </w:r>
-      <w:r>
-        <w:rPr>
-          <w:rFonts w:ascii="Times New Roman" w:hAnsi="Times New Roman" w:cs="Times New Roman"/>
-          <w:kern w:val="0"/>
-          <w:sz w:val="24"/>
-          <w:szCs w:val="24"/>
-          <w:lang w:val="en-CA"/>
-        </w:rPr>
-        <w:t xml:space="preserve"> optimizer (currently using optim.SGD);</w:t>
+      <w:proofErr w:type="gramEnd"/>
+      <w:r>
+        <w:rPr>
+          <w:rFonts w:ascii="Times New Roman" w:hAnsi="Times New Roman" w:cs="Times New Roman"/>
+          <w:kern w:val="0"/>
+          <w:sz w:val="24"/>
+          <w:szCs w:val="24"/>
+          <w:lang w:val="en-CA"/>
+        </w:rPr>
+        <w:t xml:space="preserve"> optimizer (currently using </w:t>
+      </w:r>
+      <w:proofErr w:type="spellStart"/>
+      <w:r>
+        <w:rPr>
+          <w:rFonts w:ascii="Times New Roman" w:hAnsi="Times New Roman" w:cs="Times New Roman"/>
+          <w:kern w:val="0"/>
+          <w:sz w:val="24"/>
+          <w:szCs w:val="24"/>
+          <w:lang w:val="en-CA"/>
+        </w:rPr>
+        <w:t>optim.SGD</w:t>
+      </w:r>
+      <w:proofErr w:type="spellEnd"/>
+      <w:r>
+        <w:rPr>
+          <w:rFonts w:ascii="Times New Roman" w:hAnsi="Times New Roman" w:cs="Times New Roman"/>
+          <w:kern w:val="0"/>
+          <w:sz w:val="24"/>
+          <w:szCs w:val="24"/>
+          <w:lang w:val="en-CA"/>
+        </w:rPr>
+        <w:t>);</w:t>
       </w:r>
     </w:p>
     <w:p>
@@ -6943,6 +7367,16 @@
         </w:rPr>
         <w:t>We could change the learning rate to see if the performance can be further improved (current learning rate = 0.001)</w:t>
       </w:r>
+      <w:r>
+        <w:rPr>
+          <w:rFonts w:ascii="Times New Roman" w:hAnsi="Times New Roman" w:cs="Times New Roman"/>
+          <w:kern w:val="0"/>
+          <w:sz w:val="24"/>
+          <w:szCs w:val="24"/>
+          <w:lang w:val="en-CA"/>
+        </w:rPr>
+        <w:t>;</w:t>
+      </w:r>
     </w:p>
     <w:p>
       <w:pPr>
@@ -6972,7 +7406,17 @@
           <w:szCs w:val="24"/>
           <w:lang w:val="en-CA"/>
         </w:rPr>
-        <w:t xml:space="preserve">we could increase the number of images in </w:t>
+        <w:t>We</w:t>
+      </w:r>
+      <w:r>
+        <w:rPr>
+          <w:rFonts w:ascii="Times New Roman" w:hAnsi="Times New Roman" w:cs="Times New Roman"/>
+          <w:kern w:val="0"/>
+          <w:sz w:val="24"/>
+          <w:szCs w:val="24"/>
+          <w:lang w:val="en-CA"/>
+        </w:rPr>
+        <w:t xml:space="preserve"> could increase the number of images in </w:t>
       </w:r>
       <w:r>
         <w:rPr>
@@ -7032,7 +7476,17 @@
           <w:szCs w:val="24"/>
           <w:lang w:val="en-CA"/>
         </w:rPr>
-        <w:t xml:space="preserve">). </w:t>
+        <w:t>)</w:t>
+      </w:r>
+      <w:r>
+        <w:rPr>
+          <w:rFonts w:ascii="Times New Roman" w:hAnsi="Times New Roman" w:cs="Times New Roman"/>
+          <w:kern w:val="0"/>
+          <w:sz w:val="24"/>
+          <w:szCs w:val="24"/>
+          <w:lang w:val="en-CA"/>
+        </w:rPr>
+        <w:t>;</w:t>
       </w:r>
     </w:p>
     <w:p>
@@ -7063,17 +7517,7 @@
           <w:szCs w:val="24"/>
           <w:lang w:val="en-CA"/>
         </w:rPr>
-        <w:t xml:space="preserve">Also </w:t>
-      </w:r>
-      <w:r>
-        <w:rPr>
-          <w:rFonts w:ascii="Times New Roman" w:hAnsi="Times New Roman" w:cs="Times New Roman"/>
-          <w:kern w:val="0"/>
-          <w:sz w:val="24"/>
-          <w:szCs w:val="24"/>
-          <w:lang w:val="en-CA"/>
-        </w:rPr>
-        <w:t>w</w:t>
+        <w:t>W</w:t>
       </w:r>
       <w:r>
         <w:rPr>
@@ -7084,6 +7528,16 @@
           <w:lang w:val="en-CA"/>
         </w:rPr>
         <w:t xml:space="preserve">e could </w:t>
+      </w:r>
+      <w:r>
+        <w:rPr>
+          <w:rFonts w:ascii="Times New Roman" w:hAnsi="Times New Roman" w:cs="Times New Roman"/>
+          <w:kern w:val="0"/>
+          <w:sz w:val="24"/>
+          <w:szCs w:val="24"/>
+          <w:lang w:val="en-CA"/>
+        </w:rPr>
+        <w:t xml:space="preserve">also </w:t>
       </w:r>
       <w:r>
         <w:rPr>
@@ -7340,15 +7794,93 @@
           <w:lang w:val="en-CA"/>
         </w:rPr>
       </w:pPr>
-      <w:r>
-        <w:rPr>
-          <w:rFonts w:ascii="Times New Roman" w:hAnsi="Times New Roman" w:cs="Times New Roman"/>
-          <w:kern w:val="0"/>
-          <w:sz w:val="24"/>
-          <w:szCs w:val="24"/>
-          <w:lang w:val="en-CA"/>
-        </w:rPr>
-        <w:t xml:space="preserve">CelebFaces Attributes Dataset, by Ziwei Liu, Ping Luo, Xiaogang Wang, Xiaoou Tang, Multimedia Laboratory, The Chinese University of Hong Kong </w:t>
+      <w:proofErr w:type="spellStart"/>
+      <w:r>
+        <w:rPr>
+          <w:rFonts w:ascii="Times New Roman" w:hAnsi="Times New Roman" w:cs="Times New Roman"/>
+          <w:kern w:val="0"/>
+          <w:sz w:val="24"/>
+          <w:szCs w:val="24"/>
+          <w:lang w:val="en-CA"/>
+        </w:rPr>
+        <w:t>CelebFaces</w:t>
+      </w:r>
+      <w:proofErr w:type="spellEnd"/>
+      <w:r>
+        <w:rPr>
+          <w:rFonts w:ascii="Times New Roman" w:hAnsi="Times New Roman" w:cs="Times New Roman"/>
+          <w:kern w:val="0"/>
+          <w:sz w:val="24"/>
+          <w:szCs w:val="24"/>
+          <w:lang w:val="en-CA"/>
+        </w:rPr>
+        <w:t xml:space="preserve"> Attributes Dataset, by </w:t>
+      </w:r>
+      <w:proofErr w:type="spellStart"/>
+      <w:r>
+        <w:rPr>
+          <w:rFonts w:ascii="Times New Roman" w:hAnsi="Times New Roman" w:cs="Times New Roman"/>
+          <w:kern w:val="0"/>
+          <w:sz w:val="24"/>
+          <w:szCs w:val="24"/>
+          <w:lang w:val="en-CA"/>
+        </w:rPr>
+        <w:t>Ziwei</w:t>
+      </w:r>
+      <w:proofErr w:type="spellEnd"/>
+      <w:r>
+        <w:rPr>
+          <w:rFonts w:ascii="Times New Roman" w:hAnsi="Times New Roman" w:cs="Times New Roman"/>
+          <w:kern w:val="0"/>
+          <w:sz w:val="24"/>
+          <w:szCs w:val="24"/>
+          <w:lang w:val="en-CA"/>
+        </w:rPr>
+        <w:t xml:space="preserve"> Liu, Ping Luo, </w:t>
+      </w:r>
+      <w:proofErr w:type="spellStart"/>
+      <w:r>
+        <w:rPr>
+          <w:rFonts w:ascii="Times New Roman" w:hAnsi="Times New Roman" w:cs="Times New Roman"/>
+          <w:kern w:val="0"/>
+          <w:sz w:val="24"/>
+          <w:szCs w:val="24"/>
+          <w:lang w:val="en-CA"/>
+        </w:rPr>
+        <w:t>Xiaogang</w:t>
+      </w:r>
+      <w:proofErr w:type="spellEnd"/>
+      <w:r>
+        <w:rPr>
+          <w:rFonts w:ascii="Times New Roman" w:hAnsi="Times New Roman" w:cs="Times New Roman"/>
+          <w:kern w:val="0"/>
+          <w:sz w:val="24"/>
+          <w:szCs w:val="24"/>
+          <w:lang w:val="en-CA"/>
+        </w:rPr>
+        <w:t xml:space="preserve"> Wang, </w:t>
+      </w:r>
+      <w:proofErr w:type="spellStart"/>
+      <w:r>
+        <w:rPr>
+          <w:rFonts w:ascii="Times New Roman" w:hAnsi="Times New Roman" w:cs="Times New Roman"/>
+          <w:kern w:val="0"/>
+          <w:sz w:val="24"/>
+          <w:szCs w:val="24"/>
+          <w:lang w:val="en-CA"/>
+        </w:rPr>
+        <w:t>Xiaoou</w:t>
+      </w:r>
+      <w:proofErr w:type="spellEnd"/>
+      <w:r>
+        <w:rPr>
+          <w:rFonts w:ascii="Times New Roman" w:hAnsi="Times New Roman" w:cs="Times New Roman"/>
+          <w:kern w:val="0"/>
+          <w:sz w:val="24"/>
+          <w:szCs w:val="24"/>
+          <w:lang w:val="en-CA"/>
+        </w:rPr>
+        <w:t xml:space="preserve"> Tang, Multimedia Laboratory, The Chinese University of Hong Kong </w:t>
       </w:r>
       <w:hyperlink r:id="rId14" w:history="1">
         <w:r>
@@ -7400,7 +7932,29 @@
           <w:szCs w:val="24"/>
           <w:lang w:val="en-CA"/>
         </w:rPr>
-        <w:t xml:space="preserve">, by Larxel, </w:t>
+        <w:t xml:space="preserve">, by </w:t>
+      </w:r>
+      <w:proofErr w:type="spellStart"/>
+      <w:r>
+        <w:rPr>
+          <w:rFonts w:ascii="Times New Roman" w:hAnsi="Times New Roman" w:cs="Times New Roman"/>
+          <w:kern w:val="0"/>
+          <w:sz w:val="24"/>
+          <w:szCs w:val="24"/>
+          <w:lang w:val="en-CA"/>
+        </w:rPr>
+        <w:t>Larxel</w:t>
+      </w:r>
+      <w:proofErr w:type="spellEnd"/>
+      <w:r>
+        <w:rPr>
+          <w:rFonts w:ascii="Times New Roman" w:hAnsi="Times New Roman" w:cs="Times New Roman"/>
+          <w:kern w:val="0"/>
+          <w:sz w:val="24"/>
+          <w:szCs w:val="24"/>
+          <w:lang w:val="en-CA"/>
+        </w:rPr>
+        <w:t xml:space="preserve">, </w:t>
       </w:r>
       <w:hyperlink r:id="rId15" w:history="1">
         <w:r>
@@ -7440,7 +7994,27 @@
           <w:szCs w:val="24"/>
           <w:lang w:val="en-CA"/>
         </w:rPr>
-        <w:t xml:space="preserve">Face Mask Detection, by Larxel, </w:t>
+        <w:t xml:space="preserve">Face Mask Detection, by </w:t>
+      </w:r>
+      <w:proofErr w:type="spellStart"/>
+      <w:r>
+        <w:rPr>
+          <w:rFonts w:ascii="Times New Roman" w:hAnsi="Times New Roman" w:cs="Times New Roman"/>
+          <w:sz w:val="24"/>
+          <w:szCs w:val="24"/>
+          <w:lang w:val="en-CA"/>
+        </w:rPr>
+        <w:t>Larxel</w:t>
+      </w:r>
+      <w:proofErr w:type="spellEnd"/>
+      <w:r>
+        <w:rPr>
+          <w:rFonts w:ascii="Times New Roman" w:hAnsi="Times New Roman" w:cs="Times New Roman"/>
+          <w:sz w:val="24"/>
+          <w:szCs w:val="24"/>
+          <w:lang w:val="en-CA"/>
+        </w:rPr>
+        <w:t xml:space="preserve">, </w:t>
       </w:r>
       <w:hyperlink r:id="rId16" w:history="1">
         <w:r>
@@ -7592,7 +8166,25 @@
           <w:sz w:val="24"/>
           <w:szCs w:val="24"/>
         </w:rPr>
-        <w:t xml:space="preserve">Mask detection, by abdelatif, </w:t>
+        <w:t xml:space="preserve">Mask detection, by </w:t>
+      </w:r>
+      <w:proofErr w:type="spellStart"/>
+      <w:r>
+        <w:rPr>
+          <w:rFonts w:ascii="Times New Roman" w:hAnsi="Times New Roman" w:cs="Times New Roman"/>
+          <w:sz w:val="24"/>
+          <w:szCs w:val="24"/>
+        </w:rPr>
+        <w:t>abdelatif</w:t>
+      </w:r>
+      <w:proofErr w:type="spellEnd"/>
+      <w:r>
+        <w:rPr>
+          <w:rFonts w:ascii="Times New Roman" w:hAnsi="Times New Roman" w:cs="Times New Roman"/>
+          <w:sz w:val="24"/>
+          <w:szCs w:val="24"/>
+        </w:rPr>
+        <w:t xml:space="preserve">, </w:t>
       </w:r>
       <w:hyperlink r:id="rId20" w:history="1">
         <w:r>
@@ -7676,7 +8268,25 @@
           <w:sz w:val="24"/>
           <w:szCs w:val="24"/>
         </w:rPr>
-        <w:t xml:space="preserve">-People (Face Recognition), by Atul Anand{Jha}, </w:t>
+        <w:t xml:space="preserve">-People (Face Recognition), by Atul </w:t>
+      </w:r>
+      <w:proofErr w:type="gramStart"/>
+      <w:r>
+        <w:rPr>
+          <w:rFonts w:ascii="Times New Roman" w:hAnsi="Times New Roman" w:cs="Times New Roman"/>
+          <w:sz w:val="24"/>
+          <w:szCs w:val="24"/>
+        </w:rPr>
+        <w:t>Anand{</w:t>
+      </w:r>
+      <w:proofErr w:type="gramEnd"/>
+      <w:r>
+        <w:rPr>
+          <w:rFonts w:ascii="Times New Roman" w:hAnsi="Times New Roman" w:cs="Times New Roman"/>
+          <w:sz w:val="24"/>
+          <w:szCs w:val="24"/>
+        </w:rPr>
+        <w:t xml:space="preserve">Jha}, </w:t>
       </w:r>
       <w:hyperlink r:id="rId22" w:history="1">
         <w:r>
@@ -7714,7 +8324,25 @@
           <w:sz w:val="24"/>
           <w:szCs w:val="24"/>
         </w:rPr>
-        <w:t xml:space="preserve">Real-World-Masked-Face-Dataset, by X-zhangyang, </w:t>
+        <w:t>Real-World-Masked-Face-Dataset, by X-</w:t>
+      </w:r>
+      <w:proofErr w:type="spellStart"/>
+      <w:r>
+        <w:rPr>
+          <w:rFonts w:ascii="Times New Roman" w:hAnsi="Times New Roman" w:cs="Times New Roman"/>
+          <w:sz w:val="24"/>
+          <w:szCs w:val="24"/>
+        </w:rPr>
+        <w:t>zhangyang</w:t>
+      </w:r>
+      <w:proofErr w:type="spellEnd"/>
+      <w:r>
+        <w:rPr>
+          <w:rFonts w:ascii="Times New Roman" w:hAnsi="Times New Roman" w:cs="Times New Roman"/>
+          <w:sz w:val="24"/>
+          <w:szCs w:val="24"/>
+        </w:rPr>
+        <w:t xml:space="preserve">, </w:t>
       </w:r>
       <w:hyperlink r:id="rId23" w:history="1">
         <w:r>
@@ -7741,9 +8369,12 @@
         <w:adjustRightInd w:val="0"/>
         <w:jc w:val="left"/>
         <w:rPr>
-          <w:rFonts w:ascii="Times New Roman" w:hAnsi="Times New Roman" w:cs="Times New Roman"/>
-          <w:sz w:val="24"/>
-          <w:szCs w:val="24"/>
+          <w:rStyle w:val="a7"/>
+          <w:rFonts w:ascii="Times New Roman" w:hAnsi="Times New Roman" w:cs="Times New Roman"/>
+          <w:color w:val="auto"/>
+          <w:sz w:val="24"/>
+          <w:szCs w:val="24"/>
+          <w:u w:val="none"/>
         </w:rPr>
       </w:pPr>
       <w:r>
@@ -7780,23 +8411,193 @@
         <w:jc w:val="left"/>
         <w:rPr>
           <w:rFonts w:ascii="Times New Roman" w:hAnsi="Times New Roman" w:cs="Times New Roman"/>
-          <w:kern w:val="0"/>
-          <w:sz w:val="24"/>
-          <w:szCs w:val="24"/>
-          <w:lang w:val="en-CA"/>
-        </w:rPr>
-      </w:pPr>
-      <w:r>
-        <w:rPr>
-          <w:rFonts w:ascii="Times New Roman" w:hAnsi="Times New Roman" w:cs="Times New Roman"/>
-          <w:kern w:val="0"/>
-          <w:sz w:val="24"/>
-          <w:szCs w:val="24"/>
-          <w:lang w:val="en-CA"/>
-        </w:rPr>
-        <w:t xml:space="preserve">Documentation of pytorch, </w:t>
+          <w:sz w:val="24"/>
+          <w:szCs w:val="24"/>
+        </w:rPr>
+      </w:pPr>
+      <w:r>
+        <w:rPr>
+          <w:rFonts w:ascii="Times New Roman" w:hAnsi="Times New Roman" w:cs="Times New Roman"/>
+          <w:sz w:val="24"/>
+          <w:szCs w:val="24"/>
+        </w:rPr>
+        <w:t>60,000+ Images of cars, by Paul,</w:t>
+      </w:r>
+      <w:r>
+        <w:rPr>
+          <w:rFonts w:ascii="Times New Roman" w:hAnsi="Times New Roman" w:cs="Times New Roman"/>
+          <w:sz w:val="24"/>
+          <w:szCs w:val="24"/>
+        </w:rPr>
+        <w:t xml:space="preserve"> </w:t>
+      </w:r>
+      <w:r>
+        <w:rPr>
+          <w:rStyle w:val="a7"/>
+          <w:rFonts w:ascii="Times New Roman" w:hAnsi="Times New Roman" w:cs="Times New Roman"/>
+          <w:sz w:val="24"/>
+          <w:szCs w:val="24"/>
+        </w:rPr>
+        <w:t>https://www.kaggle.com/prondeau/the-car-connection-picture-dataset</w:t>
+      </w:r>
+    </w:p>
+    <w:p>
+      <w:pPr>
+        <w:pStyle w:val="a9"/>
+        <w:widowControl/>
+        <w:numPr>
+          <w:ilvl w:val="0"/>
+          <w:numId w:val="7"/>
+        </w:numPr>
+        <w:autoSpaceDE w:val="0"/>
+        <w:autoSpaceDN w:val="0"/>
+        <w:adjustRightInd w:val="0"/>
+        <w:jc w:val="left"/>
+        <w:rPr>
+          <w:rFonts w:ascii="Times New Roman" w:hAnsi="Times New Roman" w:cs="Times New Roman"/>
+          <w:sz w:val="24"/>
+          <w:szCs w:val="24"/>
+        </w:rPr>
+      </w:pPr>
+      <w:r>
+        <w:rPr>
+          <w:rFonts w:ascii="Times New Roman" w:hAnsi="Times New Roman" w:cs="Times New Roman"/>
+          <w:sz w:val="24"/>
+          <w:szCs w:val="24"/>
+        </w:rPr>
+        <w:lastRenderedPageBreak/>
+        <w:t xml:space="preserve">Flower Color Images Set for Classification, by Olga </w:t>
+      </w:r>
+      <w:proofErr w:type="spellStart"/>
+      <w:r>
+        <w:rPr>
+          <w:rFonts w:ascii="Times New Roman" w:hAnsi="Times New Roman" w:cs="Times New Roman"/>
+          <w:sz w:val="24"/>
+          <w:szCs w:val="24"/>
+        </w:rPr>
+        <w:t>Belitskaya</w:t>
+      </w:r>
+      <w:proofErr w:type="spellEnd"/>
+      <w:r>
+        <w:rPr>
+          <w:rFonts w:ascii="Times New Roman" w:hAnsi="Times New Roman" w:cs="Times New Roman"/>
+          <w:sz w:val="24"/>
+          <w:szCs w:val="24"/>
+        </w:rPr>
+        <w:t xml:space="preserve">, </w:t>
+      </w:r>
+      <w:r>
+        <w:rPr>
+          <w:rStyle w:val="a7"/>
+          <w:rFonts w:ascii="Times New Roman" w:hAnsi="Times New Roman" w:cs="Times New Roman"/>
+          <w:sz w:val="24"/>
+          <w:szCs w:val="24"/>
+        </w:rPr>
+        <w:t>https://www.kaggle.com/olgabelitskaya/flower-color-images</w:t>
+      </w:r>
+    </w:p>
+    <w:p>
+      <w:pPr>
+        <w:pStyle w:val="a9"/>
+        <w:widowControl/>
+        <w:numPr>
+          <w:ilvl w:val="0"/>
+          <w:numId w:val="7"/>
+        </w:numPr>
+        <w:autoSpaceDE w:val="0"/>
+        <w:autoSpaceDN w:val="0"/>
+        <w:adjustRightInd w:val="0"/>
+        <w:jc w:val="left"/>
+        <w:rPr>
+          <w:rFonts w:ascii="Times New Roman" w:hAnsi="Times New Roman" w:cs="Times New Roman"/>
+          <w:sz w:val="24"/>
+          <w:szCs w:val="24"/>
+        </w:rPr>
+      </w:pPr>
+      <w:r>
+        <w:rPr>
+          <w:rFonts w:ascii="Times New Roman" w:hAnsi="Times New Roman" w:cs="Times New Roman"/>
+          <w:sz w:val="24"/>
+          <w:szCs w:val="24"/>
+        </w:rPr>
+        <w:t>STL-10 Image Recognition Dataset, by Jessica L</w:t>
+      </w:r>
+      <w:r>
+        <w:rPr>
+          <w:rFonts w:ascii="Times New Roman" w:hAnsi="Times New Roman" w:cs="Times New Roman"/>
+          <w:sz w:val="24"/>
+          <w:szCs w:val="24"/>
+        </w:rPr>
+        <w:t>i,</w:t>
+      </w:r>
+      <w:r>
+        <w:t xml:space="preserve"> </w:t>
       </w:r>
       <w:hyperlink r:id="rId25" w:history="1">
+        <w:r>
+          <w:rPr>
+            <w:rStyle w:val="a7"/>
+            <w:rFonts w:ascii="Times New Roman" w:hAnsi="Times New Roman" w:cs="Times New Roman"/>
+            <w:sz w:val="24"/>
+            <w:szCs w:val="24"/>
+          </w:rPr>
+          <w:t>https://www.kaggle.com/jessicali9530/stl10</w:t>
+        </w:r>
+      </w:hyperlink>
+    </w:p>
+    <w:p>
+      <w:pPr>
+        <w:pStyle w:val="a9"/>
+        <w:widowControl/>
+        <w:numPr>
+          <w:ilvl w:val="0"/>
+          <w:numId w:val="7"/>
+        </w:numPr>
+        <w:autoSpaceDE w:val="0"/>
+        <w:autoSpaceDN w:val="0"/>
+        <w:adjustRightInd w:val="0"/>
+        <w:jc w:val="left"/>
+        <w:rPr>
+          <w:rFonts w:ascii="Times New Roman" w:hAnsi="Times New Roman" w:cs="Times New Roman"/>
+          <w:kern w:val="0"/>
+          <w:sz w:val="24"/>
+          <w:szCs w:val="24"/>
+          <w:lang w:val="en-CA"/>
+        </w:rPr>
+      </w:pPr>
+      <w:r>
+        <w:rPr>
+          <w:rFonts w:ascii="Times New Roman" w:hAnsi="Times New Roman" w:cs="Times New Roman"/>
+          <w:kern w:val="0"/>
+          <w:sz w:val="24"/>
+          <w:szCs w:val="24"/>
+          <w:lang w:val="en-CA"/>
+        </w:rPr>
+        <w:t xml:space="preserve">Documentation of </w:t>
+      </w:r>
+      <w:proofErr w:type="spellStart"/>
+      <w:r>
+        <w:rPr>
+          <w:rFonts w:ascii="Times New Roman" w:hAnsi="Times New Roman" w:cs="Times New Roman"/>
+          <w:kern w:val="0"/>
+          <w:sz w:val="24"/>
+          <w:szCs w:val="24"/>
+          <w:lang w:val="en-CA"/>
+        </w:rPr>
+        <w:t>pytorch</w:t>
+      </w:r>
+      <w:proofErr w:type="spellEnd"/>
+      <w:r>
+        <w:rPr>
+          <w:rFonts w:ascii="Times New Roman" w:hAnsi="Times New Roman" w:cs="Times New Roman"/>
+          <w:kern w:val="0"/>
+          <w:sz w:val="24"/>
+          <w:szCs w:val="24"/>
+          <w:lang w:val="en-CA"/>
+        </w:rPr>
+        <w:t xml:space="preserve">, </w:t>
+      </w:r>
+      <w:hyperlink r:id="rId26" w:history="1">
         <w:r>
           <w:rPr>
             <w:rStyle w:val="a7"/>
@@ -7838,8 +8639,29 @@
           <w:szCs w:val="24"/>
           <w:lang w:val="en-CA"/>
         </w:rPr>
-        <w:lastRenderedPageBreak/>
-        <w:t>Build our own datasets and load to pytorch,</w:t>
+        <w:t xml:space="preserve">Build our own datasets and load to </w:t>
+      </w:r>
+      <w:proofErr w:type="spellStart"/>
+      <w:r>
+        <w:rPr>
+          <w:rFonts w:ascii="Times New Roman" w:hAnsi="Times New Roman" w:cs="Times New Roman"/>
+          <w:kern w:val="0"/>
+          <w:sz w:val="24"/>
+          <w:szCs w:val="24"/>
+          <w:lang w:val="en-CA"/>
+        </w:rPr>
+        <w:t>pytorch</w:t>
+      </w:r>
+      <w:proofErr w:type="spellEnd"/>
+      <w:r>
+        <w:rPr>
+          <w:rFonts w:ascii="Times New Roman" w:hAnsi="Times New Roman" w:cs="Times New Roman"/>
+          <w:kern w:val="0"/>
+          <w:sz w:val="24"/>
+          <w:szCs w:val="24"/>
+          <w:lang w:val="en-CA"/>
+        </w:rPr>
+        <w:t>,</w:t>
       </w:r>
       <w:r>
         <w:rPr>
@@ -7851,7 +8673,7 @@
         </w:rPr>
         <w:t xml:space="preserve"> </w:t>
       </w:r>
-      <w:hyperlink r:id="rId26" w:history="1">
+      <w:hyperlink r:id="rId27" w:history="1">
         <w:r>
           <w:rPr>
             <w:rStyle w:val="a7"/>
@@ -7903,8 +8725,20 @@
           <w:szCs w:val="24"/>
           <w:lang w:val="en-CA"/>
         </w:rPr>
-        <w:t>1, refer to moodle</w:t>
-      </w:r>
+        <w:t xml:space="preserve">1, refer to </w:t>
+      </w:r>
+      <w:proofErr w:type="spellStart"/>
+      <w:r>
+        <w:rPr>
+          <w:rFonts w:ascii="Times New Roman" w:hAnsi="Times New Roman" w:cs="Times New Roman"/>
+          <w:kern w:val="0"/>
+          <w:sz w:val="24"/>
+          <w:szCs w:val="24"/>
+          <w:lang w:val="en-CA"/>
+        </w:rPr>
+        <w:t>moodle</w:t>
+      </w:r>
+      <w:proofErr w:type="spellEnd"/>
     </w:p>
     <w:p>
       <w:pPr>
@@ -7957,17 +8791,29 @@
           <w:lang w:val="en-CA"/>
         </w:rPr>
       </w:pPr>
-      <w:r>
-        <w:rPr>
-          <w:rFonts w:ascii="Times New Roman" w:hAnsi="Times New Roman" w:cs="Times New Roman"/>
-          <w:kern w:val="0"/>
-          <w:sz w:val="24"/>
-          <w:szCs w:val="24"/>
-          <w:lang w:val="en-CA"/>
-        </w:rPr>
-        <w:t xml:space="preserve">Youtube video: How Convolutional Neural Networks work, </w:t>
-      </w:r>
-      <w:hyperlink r:id="rId27" w:history="1">
+      <w:proofErr w:type="spellStart"/>
+      <w:r>
+        <w:rPr>
+          <w:rFonts w:ascii="Times New Roman" w:hAnsi="Times New Roman" w:cs="Times New Roman"/>
+          <w:kern w:val="0"/>
+          <w:sz w:val="24"/>
+          <w:szCs w:val="24"/>
+          <w:lang w:val="en-CA"/>
+        </w:rPr>
+        <w:t>Youtube</w:t>
+      </w:r>
+      <w:proofErr w:type="spellEnd"/>
+      <w:r>
+        <w:rPr>
+          <w:rFonts w:ascii="Times New Roman" w:hAnsi="Times New Roman" w:cs="Times New Roman"/>
+          <w:kern w:val="0"/>
+          <w:sz w:val="24"/>
+          <w:szCs w:val="24"/>
+          <w:lang w:val="en-CA"/>
+        </w:rPr>
+        <w:t xml:space="preserve"> video: How Convolutional Neural Networks work, </w:t>
+      </w:r>
+      <w:hyperlink r:id="rId28" w:history="1">
         <w:r>
           <w:rPr>
             <w:rStyle w:val="a7"/>
@@ -8011,7 +8857,7 @@
         </w:rPr>
         <w:t xml:space="preserve">“A Comprehensive Guide to Convolutional Neural Networks — the ELI5 way”, </w:t>
       </w:r>
-      <w:hyperlink r:id="rId28" w:history="1">
+      <w:hyperlink r:id="rId29" w:history="1">
         <w:r>
           <w:rPr>
             <w:rStyle w:val="a7"/>
@@ -8065,7 +8911,7 @@
         </w:rPr>
         <w:t xml:space="preserve"> </w:t>
       </w:r>
-      <w:hyperlink r:id="rId29" w:history="1">
+      <w:hyperlink r:id="rId30" w:history="1">
         <w:r>
           <w:rPr>
             <w:rStyle w:val="a7"/>
@@ -8109,7 +8955,7 @@
         </w:rPr>
         <w:t xml:space="preserve">A Comprehensive Tutorial to learn Convolutional Neural Networks from Scratch (deeplearning.ai Course #4), </w:t>
       </w:r>
-      <w:hyperlink r:id="rId30" w:history="1">
+      <w:hyperlink r:id="rId31" w:history="1">
         <w:r>
           <w:rPr>
             <w:rStyle w:val="a7"/>
@@ -8151,8 +8997,20 @@
           <w:szCs w:val="24"/>
           <w:lang w:val="en-CA"/>
         </w:rPr>
-        <w:t>Documentation of pytorch</w:t>
-      </w:r>
+        <w:t xml:space="preserve">Documentation of </w:t>
+      </w:r>
+      <w:proofErr w:type="spellStart"/>
+      <w:r>
+        <w:rPr>
+          <w:rFonts w:ascii="Times New Roman" w:hAnsi="Times New Roman" w:cs="Times New Roman"/>
+          <w:kern w:val="0"/>
+          <w:sz w:val="24"/>
+          <w:szCs w:val="24"/>
+          <w:lang w:val="en-CA"/>
+        </w:rPr>
+        <w:t>pytorch</w:t>
+      </w:r>
+      <w:proofErr w:type="spellEnd"/>
       <w:r>
         <w:rPr>
           <w:rFonts w:ascii="Times New Roman" w:hAnsi="Times New Roman" w:cs="Times New Roman"/>
@@ -8172,7 +9030,7 @@
         </w:rPr>
         <w:t xml:space="preserve">TRAINING A CLASSIFIER, </w:t>
       </w:r>
-      <w:hyperlink r:id="rId31" w:history="1">
+      <w:hyperlink r:id="rId32" w:history="1">
         <w:r>
           <w:rPr>
             <w:rStyle w:val="a7"/>
@@ -8214,9 +9072,31 @@
           <w:szCs w:val="24"/>
           <w:lang w:val="en-CA"/>
         </w:rPr>
-        <w:t xml:space="preserve">Neural Network Programming - Deep Learning with PyTorch, </w:t>
-      </w:r>
-      <w:hyperlink r:id="rId32" w:history="1">
+        <w:t xml:space="preserve">Neural Network Programming - Deep Learning with </w:t>
+      </w:r>
+      <w:proofErr w:type="spellStart"/>
+      <w:r>
+        <w:rPr>
+          <w:rFonts w:ascii="Times New Roman" w:hAnsi="Times New Roman" w:cs="Times New Roman"/>
+          <w:kern w:val="0"/>
+          <w:sz w:val="24"/>
+          <w:szCs w:val="24"/>
+          <w:lang w:val="en-CA"/>
+        </w:rPr>
+        <w:t>PyTorch</w:t>
+      </w:r>
+      <w:proofErr w:type="spellEnd"/>
+      <w:r>
+        <w:rPr>
+          <w:rFonts w:ascii="Times New Roman" w:hAnsi="Times New Roman" w:cs="Times New Roman"/>
+          <w:kern w:val="0"/>
+          <w:sz w:val="24"/>
+          <w:szCs w:val="24"/>
+          <w:lang w:val="en-CA"/>
+        </w:rPr>
+        <w:t xml:space="preserve">, </w:t>
+      </w:r>
+      <w:hyperlink r:id="rId33" w:history="1">
         <w:r>
           <w:rPr>
             <w:rStyle w:val="a7"/>
@@ -8258,9 +9138,43 @@
           <w:szCs w:val="24"/>
           <w:lang w:val="en-CA"/>
         </w:rPr>
-        <w:t xml:space="preserve">Documentation of pytorch , </w:t>
-      </w:r>
-      <w:hyperlink r:id="rId33" w:history="1">
+        <w:t xml:space="preserve">Documentation of </w:t>
+      </w:r>
+      <w:proofErr w:type="spellStart"/>
+      <w:proofErr w:type="gramStart"/>
+      <w:r>
+        <w:rPr>
+          <w:rFonts w:ascii="Times New Roman" w:hAnsi="Times New Roman" w:cs="Times New Roman"/>
+          <w:kern w:val="0"/>
+          <w:sz w:val="24"/>
+          <w:szCs w:val="24"/>
+          <w:lang w:val="en-CA"/>
+        </w:rPr>
+        <w:t>pytorch</w:t>
+      </w:r>
+      <w:proofErr w:type="spellEnd"/>
+      <w:r>
+        <w:rPr>
+          <w:rFonts w:ascii="Times New Roman" w:hAnsi="Times New Roman" w:cs="Times New Roman"/>
+          <w:kern w:val="0"/>
+          <w:sz w:val="24"/>
+          <w:szCs w:val="24"/>
+          <w:lang w:val="en-CA"/>
+        </w:rPr>
+        <w:t xml:space="preserve"> ,</w:t>
+      </w:r>
+      <w:proofErr w:type="gramEnd"/>
+      <w:r>
+        <w:rPr>
+          <w:rFonts w:ascii="Times New Roman" w:hAnsi="Times New Roman" w:cs="Times New Roman"/>
+          <w:kern w:val="0"/>
+          <w:sz w:val="24"/>
+          <w:szCs w:val="24"/>
+          <w:lang w:val="en-CA"/>
+        </w:rPr>
+        <w:t xml:space="preserve"> </w:t>
+      </w:r>
+      <w:hyperlink r:id="rId34" w:history="1">
         <w:r>
           <w:rPr>
             <w:rStyle w:val="a7"/>
@@ -8304,7 +9218,7 @@
         </w:rPr>
         <w:t xml:space="preserve">Architecture of Convolutional Neural Networks (CNNs) demystified, </w:t>
       </w:r>
-      <w:hyperlink r:id="rId34" w:history="1">
+      <w:hyperlink r:id="rId35" w:history="1">
         <w:r>
           <w:rPr>
             <w:rStyle w:val="a7"/>
@@ -8332,7 +9246,7 @@
       </w:pPr>
     </w:p>
     <w:sectPr>
-      <w:footerReference w:type="default" r:id="rId35"/>
+      <w:footerReference w:type="default" r:id="rId36"/>
       <w:pgSz w:w="12240" w:h="15840" w:code="1"/>
       <w:pgMar w:top="1134" w:right="1134" w:bottom="1134" w:left="1134" w:header="567" w:footer="567" w:gutter="0"/>
       <w:cols w:space="425"/>

</xml_diff>